<commit_message>
Added question for Command pattern
</commit_message>
<xml_diff>
--- a/LLD - Question.docx
+++ b/LLD - Question.docx
@@ -423,7 +423,7 @@
             </w:rPr>
             <w:fldChar w:fldCharType="separate"/>
           </w:r>
-          <w:hyperlink w:anchor="_Toc193707351" w:history="1">
+          <w:hyperlink w:anchor="_Toc194960085" w:history="1">
             <w:r>
               <w:rPr>
                 <w:rStyle w:val="Hyperlink"/>
@@ -451,7 +451,7 @@
                 <w:noProof/>
                 <w:webHidden/>
               </w:rPr>
-              <w:instrText xml:space="preserve"> PAGEREF _Toc193707351 \h </w:instrText>
+              <w:instrText xml:space="preserve"> PAGEREF _Toc194960085 \h </w:instrText>
             </w:r>
             <w:r>
               <w:rPr>
@@ -495,7 +495,7 @@
               <w:lang w:val="en-IN" w:eastAsia="en-IN"/>
             </w:rPr>
           </w:pPr>
-          <w:hyperlink w:anchor="_Toc193707352" w:history="1">
+          <w:hyperlink w:anchor="_Toc194960086" w:history="1">
             <w:r>
               <w:rPr>
                 <w:rStyle w:val="Hyperlink"/>
@@ -539,7 +539,7 @@
                 <w:noProof/>
                 <w:webHidden/>
               </w:rPr>
-              <w:instrText xml:space="preserve"> PAGEREF _Toc193707352 \h </w:instrText>
+              <w:instrText xml:space="preserve"> PAGEREF _Toc194960086 \h </w:instrText>
             </w:r>
             <w:r>
               <w:rPr>
@@ -583,7 +583,7 @@
               <w:lang w:val="en-IN" w:eastAsia="en-IN"/>
             </w:rPr>
           </w:pPr>
-          <w:hyperlink w:anchor="_Toc193707353" w:history="1">
+          <w:hyperlink w:anchor="_Toc194960087" w:history="1">
             <w:r>
               <w:rPr>
                 <w:rStyle w:val="Hyperlink"/>
@@ -627,7 +627,7 @@
                 <w:noProof/>
                 <w:webHidden/>
               </w:rPr>
-              <w:instrText xml:space="preserve"> PAGEREF _Toc193707353 \h </w:instrText>
+              <w:instrText xml:space="preserve"> PAGEREF _Toc194960087 \h </w:instrText>
             </w:r>
             <w:r>
               <w:rPr>
@@ -671,7 +671,7 @@
               <w:lang w:val="en-IN" w:eastAsia="en-IN"/>
             </w:rPr>
           </w:pPr>
-          <w:hyperlink w:anchor="_Toc193707354" w:history="1">
+          <w:hyperlink w:anchor="_Toc194960088" w:history="1">
             <w:r>
               <w:rPr>
                 <w:rStyle w:val="Hyperlink"/>
@@ -715,7 +715,7 @@
                 <w:noProof/>
                 <w:webHidden/>
               </w:rPr>
-              <w:instrText xml:space="preserve"> PAGEREF _Toc193707354 \h </w:instrText>
+              <w:instrText xml:space="preserve"> PAGEREF _Toc194960088 \h </w:instrText>
             </w:r>
             <w:r>
               <w:rPr>
@@ -758,7 +758,7 @@
               <w:lang w:val="en-IN" w:eastAsia="en-IN"/>
             </w:rPr>
           </w:pPr>
-          <w:hyperlink w:anchor="_Toc193707355" w:history="1">
+          <w:hyperlink w:anchor="_Toc194960089" w:history="1">
             <w:r>
               <w:rPr>
                 <w:rStyle w:val="Hyperlink"/>
@@ -786,7 +786,7 @@
                 <w:noProof/>
                 <w:webHidden/>
               </w:rPr>
-              <w:instrText xml:space="preserve"> PAGEREF _Toc193707355 \h </w:instrText>
+              <w:instrText xml:space="preserve"> PAGEREF _Toc194960089 \h </w:instrText>
             </w:r>
             <w:r>
               <w:rPr>
@@ -830,7 +830,7 @@
               <w:lang w:val="en-IN" w:eastAsia="en-IN"/>
             </w:rPr>
           </w:pPr>
-          <w:hyperlink w:anchor="_Toc193707356" w:history="1">
+          <w:hyperlink w:anchor="_Toc194960090" w:history="1">
             <w:r>
               <w:rPr>
                 <w:rStyle w:val="Hyperlink"/>
@@ -874,7 +874,7 @@
                 <w:noProof/>
                 <w:webHidden/>
               </w:rPr>
-              <w:instrText xml:space="preserve"> PAGEREF _Toc193707356 \h </w:instrText>
+              <w:instrText xml:space="preserve"> PAGEREF _Toc194960090 \h </w:instrText>
             </w:r>
             <w:r>
               <w:rPr>
@@ -907,8 +907,9 @@
         </w:p>
         <w:p>
           <w:pPr>
-            <w:pStyle w:val="TOC1"/>
+            <w:pStyle w:val="TOC2"/>
             <w:tabs>
+              <w:tab w:val="left" w:pos="660"/>
               <w:tab w:val="right" w:leader="dot" w:pos="10456"/>
             </w:tabs>
             <w:rPr>
@@ -917,14 +918,30 @@
               <w:lang w:val="en-IN" w:eastAsia="en-IN"/>
             </w:rPr>
           </w:pPr>
-          <w:hyperlink w:anchor="_Toc193707357" w:history="1">
+          <w:hyperlink w:anchor="_Toc194960091" w:history="1">
             <w:r>
               <w:rPr>
                 <w:rStyle w:val="Hyperlink"/>
                 <w:b/>
                 <w:noProof/>
               </w:rPr>
-              <w:t>Structural Design Pattern</w:t>
+              <w:t>2.</w:t>
+            </w:r>
+            <w:r>
+              <w:rPr>
+                <w:rFonts w:cstheme="minorBidi"/>
+                <w:noProof/>
+                <w:lang w:val="en-IN" w:eastAsia="en-IN"/>
+              </w:rPr>
+              <w:tab/>
+            </w:r>
+            <w:r>
+              <w:rPr>
+                <w:rStyle w:val="Hyperlink"/>
+                <w:b/>
+                <w:noProof/>
+              </w:rPr>
+              <w:t>Abstract Factory Pattern</w:t>
             </w:r>
             <w:r>
               <w:rPr>
@@ -945,7 +962,7 @@
                 <w:noProof/>
                 <w:webHidden/>
               </w:rPr>
-              <w:instrText xml:space="preserve"> PAGEREF _Toc193707357 \h </w:instrText>
+              <w:instrText xml:space="preserve"> PAGEREF _Toc194960091 \h </w:instrText>
             </w:r>
             <w:r>
               <w:rPr>
@@ -978,6 +995,77 @@
         </w:p>
         <w:p>
           <w:pPr>
+            <w:pStyle w:val="TOC1"/>
+            <w:tabs>
+              <w:tab w:val="right" w:leader="dot" w:pos="10456"/>
+            </w:tabs>
+            <w:rPr>
+              <w:rFonts w:cstheme="minorBidi"/>
+              <w:noProof/>
+              <w:lang w:val="en-IN" w:eastAsia="en-IN"/>
+            </w:rPr>
+          </w:pPr>
+          <w:hyperlink w:anchor="_Toc194960092" w:history="1">
+            <w:r>
+              <w:rPr>
+                <w:rStyle w:val="Hyperlink"/>
+                <w:b/>
+                <w:noProof/>
+              </w:rPr>
+              <w:t>Structural Design Pattern</w:t>
+            </w:r>
+            <w:r>
+              <w:rPr>
+                <w:noProof/>
+                <w:webHidden/>
+              </w:rPr>
+              <w:tab/>
+            </w:r>
+            <w:r>
+              <w:rPr>
+                <w:noProof/>
+                <w:webHidden/>
+              </w:rPr>
+              <w:fldChar w:fldCharType="begin"/>
+            </w:r>
+            <w:r>
+              <w:rPr>
+                <w:noProof/>
+                <w:webHidden/>
+              </w:rPr>
+              <w:instrText xml:space="preserve"> PAGEREF _Toc194960092 \h </w:instrText>
+            </w:r>
+            <w:r>
+              <w:rPr>
+                <w:noProof/>
+                <w:webHidden/>
+              </w:rPr>
+            </w:r>
+            <w:r>
+              <w:rPr>
+                <w:noProof/>
+                <w:webHidden/>
+              </w:rPr>
+              <w:fldChar w:fldCharType="separate"/>
+            </w:r>
+            <w:r>
+              <w:rPr>
+                <w:noProof/>
+                <w:webHidden/>
+              </w:rPr>
+              <w:t>18</w:t>
+            </w:r>
+            <w:r>
+              <w:rPr>
+                <w:noProof/>
+                <w:webHidden/>
+              </w:rPr>
+              <w:fldChar w:fldCharType="end"/>
+            </w:r>
+          </w:hyperlink>
+        </w:p>
+        <w:p>
+          <w:pPr>
             <w:pStyle w:val="TOC2"/>
             <w:tabs>
               <w:tab w:val="left" w:pos="660"/>
@@ -989,7 +1077,7 @@
               <w:lang w:val="en-IN" w:eastAsia="en-IN"/>
             </w:rPr>
           </w:pPr>
-          <w:hyperlink w:anchor="_Toc193707358" w:history="1">
+          <w:hyperlink w:anchor="_Toc194960093" w:history="1">
             <w:r>
               <w:rPr>
                 <w:rStyle w:val="Hyperlink"/>
@@ -1033,7 +1121,7 @@
                 <w:noProof/>
                 <w:webHidden/>
               </w:rPr>
-              <w:instrText xml:space="preserve"> PAGEREF _Toc193707358 \h </w:instrText>
+              <w:instrText xml:space="preserve"> PAGEREF _Toc194960093 \h </w:instrText>
             </w:r>
             <w:r>
               <w:rPr>
@@ -1053,7 +1141,7 @@
                 <w:noProof/>
                 <w:webHidden/>
               </w:rPr>
-              <w:t>14</w:t>
+              <w:t>18</w:t>
             </w:r>
             <w:r>
               <w:rPr>
@@ -1066,9 +1154,8 @@
         </w:p>
         <w:p>
           <w:pPr>
-            <w:pStyle w:val="TOC2"/>
+            <w:pStyle w:val="TOC1"/>
             <w:tabs>
-              <w:tab w:val="left" w:pos="660"/>
               <w:tab w:val="right" w:leader="dot" w:pos="10456"/>
             </w:tabs>
             <w:rPr>
@@ -1077,62 +1164,14 @@
               <w:lang w:val="en-IN" w:eastAsia="en-IN"/>
             </w:rPr>
           </w:pPr>
-          <w:hyperlink w:anchor="_Toc193707359" w:history="1">
+          <w:hyperlink w:anchor="_Toc194960094" w:history="1">
             <w:r>
               <w:rPr>
                 <w:rStyle w:val="Hyperlink"/>
                 <w:b/>
                 <w:noProof/>
               </w:rPr>
-              <w:t>2.</w:t>
-            </w:r>
-            <w:r>
-              <w:rPr>
-                <w:rFonts w:cstheme="minorBidi"/>
-                <w:noProof/>
-                <w:lang w:val="en-IN" w:eastAsia="en-IN"/>
-              </w:rPr>
-              <w:tab/>
-            </w:r>
-            <w:r>
-              <w:rPr>
-                <w:rStyle w:val="Hyperlink"/>
-                <w:b/>
-                <w:noProof/>
-              </w:rPr>
-              <w:t>Abstrac</w:t>
-            </w:r>
-            <w:r>
-              <w:rPr>
-                <w:rStyle w:val="Hyperlink"/>
-                <w:b/>
-                <w:noProof/>
-              </w:rPr>
-              <w:t>t</w:t>
-            </w:r>
-            <w:r>
-              <w:rPr>
-                <w:rStyle w:val="Hyperlink"/>
-                <w:b/>
-                <w:noProof/>
-              </w:rPr>
-              <w:t xml:space="preserve"> Fact</w:t>
-            </w:r>
-            <w:r>
-              <w:rPr>
-                <w:rStyle w:val="Hyperlink"/>
-                <w:b/>
-                <w:noProof/>
-              </w:rPr>
-              <w:t>o</w:t>
-            </w:r>
-            <w:r>
-              <w:rPr>
-                <w:rStyle w:val="Hyperlink"/>
-                <w:b/>
-                <w:noProof/>
-              </w:rPr>
-              <w:t>ry Pattern</w:t>
+              <w:t>Behavioural Design Pattern</w:t>
             </w:r>
             <w:r>
               <w:rPr>
@@ -1153,7 +1192,7 @@
                 <w:noProof/>
                 <w:webHidden/>
               </w:rPr>
-              <w:instrText xml:space="preserve"> PAGEREF _Toc193707359 \h </w:instrText>
+              <w:instrText xml:space="preserve"> PAGEREF _Toc194960094 \h </w:instrText>
             </w:r>
             <w:r>
               <w:rPr>
@@ -1173,7 +1212,78 @@
                 <w:noProof/>
                 <w:webHidden/>
               </w:rPr>
-              <w:t>16</w:t>
+              <w:t>20</w:t>
+            </w:r>
+            <w:r>
+              <w:rPr>
+                <w:noProof/>
+                <w:webHidden/>
+              </w:rPr>
+              <w:fldChar w:fldCharType="end"/>
+            </w:r>
+          </w:hyperlink>
+        </w:p>
+        <w:p>
+          <w:pPr>
+            <w:pStyle w:val="TOC2"/>
+            <w:tabs>
+              <w:tab w:val="right" w:leader="dot" w:pos="10456"/>
+            </w:tabs>
+            <w:rPr>
+              <w:rFonts w:cstheme="minorBidi"/>
+              <w:noProof/>
+              <w:lang w:val="en-IN" w:eastAsia="en-IN"/>
+            </w:rPr>
+          </w:pPr>
+          <w:hyperlink w:anchor="_Toc194960095" w:history="1">
+            <w:r>
+              <w:rPr>
+                <w:rStyle w:val="Hyperlink"/>
+                <w:b/>
+                <w:noProof/>
+              </w:rPr>
+              <w:t>1. Command Pattern</w:t>
+            </w:r>
+            <w:r>
+              <w:rPr>
+                <w:noProof/>
+                <w:webHidden/>
+              </w:rPr>
+              <w:tab/>
+            </w:r>
+            <w:r>
+              <w:rPr>
+                <w:noProof/>
+                <w:webHidden/>
+              </w:rPr>
+              <w:fldChar w:fldCharType="begin"/>
+            </w:r>
+            <w:r>
+              <w:rPr>
+                <w:noProof/>
+                <w:webHidden/>
+              </w:rPr>
+              <w:instrText xml:space="preserve"> PAGEREF _Toc194960095 \h </w:instrText>
+            </w:r>
+            <w:r>
+              <w:rPr>
+                <w:noProof/>
+                <w:webHidden/>
+              </w:rPr>
+            </w:r>
+            <w:r>
+              <w:rPr>
+                <w:noProof/>
+                <w:webHidden/>
+              </w:rPr>
+              <w:fldChar w:fldCharType="separate"/>
+            </w:r>
+            <w:r>
+              <w:rPr>
+                <w:noProof/>
+                <w:webHidden/>
+              </w:rPr>
+              <w:t>20</w:t>
             </w:r>
             <w:r>
               <w:rPr>
@@ -1216,8 +1326,10 @@
     <w:p/>
     <w:p/>
     <w:p/>
-    <w:p/>
-    <w:p/>
+    <w:p>
+      <w:bookmarkStart w:id="0" w:name="_GoBack"/>
+      <w:bookmarkEnd w:id="0"/>
+    </w:p>
     <w:p>
       <w:pPr>
         <w:pStyle w:val="Heading1"/>
@@ -1227,7 +1339,7 @@
           <w:sz w:val="40"/>
         </w:rPr>
       </w:pPr>
-      <w:bookmarkStart w:id="0" w:name="_Toc193707351"/>
+      <w:bookmarkStart w:id="1" w:name="_Toc194960085"/>
       <w:r>
         <w:rPr>
           <w:b/>
@@ -1237,7 +1349,7 @@
         <w:lastRenderedPageBreak/>
         <w:t>SOLID Principles</w:t>
       </w:r>
-      <w:bookmarkEnd w:id="0"/>
+      <w:bookmarkEnd w:id="1"/>
     </w:p>
     <w:p>
       <w:pPr>
@@ -1443,18 +1555,7 @@
         <w:t>High-level modules should not depend on low-level modules. Both should depend on abstractions</w:t>
       </w:r>
     </w:p>
-    <w:p>
-      <w:pPr>
-        <w:pStyle w:val="Heading2"/>
-        <w:rPr>
-          <w:rFonts w:asciiTheme="minorHAnsi" w:eastAsiaTheme="minorHAnsi" w:hAnsiTheme="minorHAnsi" w:cstheme="minorBidi"/>
-          <w:b/>
-          <w:color w:val="auto"/>
-          <w:sz w:val="20"/>
-          <w:szCs w:val="22"/>
-        </w:rPr>
-      </w:pPr>
-    </w:p>
+    <w:p/>
     <w:p/>
     <w:p/>
     <w:p>
@@ -1470,7 +1571,7 @@
           <w:sz w:val="32"/>
         </w:rPr>
       </w:pPr>
-      <w:bookmarkStart w:id="1" w:name="_Toc193707352"/>
+      <w:bookmarkStart w:id="2" w:name="_Toc194960086"/>
       <w:r>
         <w:rPr>
           <w:b/>
@@ -1487,7 +1588,7 @@
         </w:rPr>
         <w:t>lti-Tier Employee Management System</w:t>
       </w:r>
-      <w:bookmarkEnd w:id="1"/>
+      <w:bookmarkEnd w:id="2"/>
     </w:p>
     <w:p>
       <w:pPr>
@@ -1937,7 +2038,6 @@
           <w:color w:val="CF8E6D"/>
           <w:sz w:val="24"/>
         </w:rPr>
-        <w:lastRenderedPageBreak/>
         <w:t>class</w:t>
       </w:r>
       <w:proofErr w:type="gramEnd"/>
@@ -2777,6 +2877,14 @@
           <w:szCs w:val="24"/>
         </w:rPr>
         <w:br/>
+      </w:r>
+      <w:r>
+        <w:rPr>
+          <w:color w:val="BCBEC4"/>
+          <w:sz w:val="24"/>
+          <w:szCs w:val="24"/>
+        </w:rPr>
+        <w:lastRenderedPageBreak/>
         <w:t xml:space="preserve">    </w:t>
       </w:r>
       <w:r>
@@ -4183,6 +4291,14 @@
           <w:szCs w:val="24"/>
         </w:rPr>
         <w:br/>
+      </w:r>
+      <w:r>
+        <w:rPr>
+          <w:color w:val="BCBEC4"/>
+          <w:sz w:val="24"/>
+          <w:szCs w:val="24"/>
+        </w:rPr>
+        <w:lastRenderedPageBreak/>
         <w:t xml:space="preserve">    }</w:t>
       </w:r>
       <w:r>
@@ -4211,7 +4327,6 @@
           <w:sz w:val="24"/>
           <w:szCs w:val="24"/>
         </w:rPr>
-        <w:lastRenderedPageBreak/>
         <w:t>// Client Code</w:t>
       </w:r>
       <w:r>
@@ -4750,7 +4865,7 @@
           <w:sz w:val="32"/>
         </w:rPr>
       </w:pPr>
-      <w:bookmarkStart w:id="2" w:name="_Toc193707353"/>
+      <w:bookmarkStart w:id="3" w:name="_Toc194960087"/>
       <w:r>
         <w:rPr>
           <w:b/>
@@ -4759,7 +4874,7 @@
         </w:rPr>
         <w:t>E-Commerce Payment System</w:t>
       </w:r>
-      <w:bookmarkEnd w:id="2"/>
+      <w:bookmarkEnd w:id="3"/>
     </w:p>
     <w:p>
       <w:pPr>
@@ -5567,6 +5682,14 @@
           <w:szCs w:val="24"/>
         </w:rPr>
         <w:br/>
+      </w:r>
+      <w:r>
+        <w:rPr>
+          <w:color w:val="BCBEC4"/>
+          <w:sz w:val="24"/>
+          <w:szCs w:val="24"/>
+        </w:rPr>
+        <w:lastRenderedPageBreak/>
         <w:t xml:space="preserve">    }</w:t>
       </w:r>
       <w:r>
@@ -5595,7 +5718,6 @@
           <w:sz w:val="28"/>
           <w:szCs w:val="28"/>
         </w:rPr>
-        <w:lastRenderedPageBreak/>
         <w:t>Tasks:</w:t>
       </w:r>
     </w:p>
@@ -6671,6 +6793,14 @@
           <w:szCs w:val="24"/>
         </w:rPr>
         <w:br/>
+      </w:r>
+      <w:r>
+        <w:rPr>
+          <w:color w:val="BCBEC4"/>
+          <w:sz w:val="24"/>
+          <w:szCs w:val="24"/>
+        </w:rPr>
+        <w:lastRenderedPageBreak/>
         <w:t xml:space="preserve">    }</w:t>
       </w:r>
       <w:r>
@@ -8108,17 +8238,16 @@
           <w:sz w:val="32"/>
         </w:rPr>
       </w:pPr>
-      <w:bookmarkStart w:id="3" w:name="_Toc193707354"/>
+      <w:bookmarkStart w:id="4" w:name="_Toc194960088"/>
       <w:r>
         <w:rPr>
           <w:b/>
           <w:color w:val="1F4E79" w:themeColor="accent5" w:themeShade="80"/>
           <w:sz w:val="32"/>
         </w:rPr>
-        <w:lastRenderedPageBreak/>
         <w:t>Ride-Sharing System</w:t>
       </w:r>
-      <w:bookmarkEnd w:id="3"/>
+      <w:bookmarkEnd w:id="4"/>
     </w:p>
     <w:p>
       <w:pPr>
@@ -8974,6 +9103,7 @@
           <w:sz w:val="32"/>
           <w:lang w:val="en-US"/>
         </w:rPr>
+        <w:lastRenderedPageBreak/>
         <w:t xml:space="preserve">SOLUTION:- </w:t>
       </w:r>
     </w:p>
@@ -9004,7 +9134,6 @@
           <w:color w:val="FF0000"/>
           <w:sz w:val="20"/>
         </w:rPr>
-        <w:lastRenderedPageBreak/>
         <w:t>❌</w:t>
       </w:r>
       <w:r>
@@ -9964,6 +10093,14 @@
           <w:szCs w:val="24"/>
         </w:rPr>
         <w:br/>
+      </w:r>
+      <w:r>
+        <w:rPr>
+          <w:color w:val="BCBEC4"/>
+          <w:sz w:val="24"/>
+          <w:szCs w:val="24"/>
+        </w:rPr>
+        <w:lastRenderedPageBreak/>
         <w:t xml:space="preserve">        </w:t>
       </w:r>
       <w:proofErr w:type="spellStart"/>
@@ -10060,7 +10197,6 @@
           <w:sz w:val="24"/>
           <w:szCs w:val="24"/>
         </w:rPr>
-        <w:lastRenderedPageBreak/>
         <w:t>// DIP - Payment abstraction</w:t>
       </w:r>
       <w:r>
@@ -11215,6 +11351,14 @@
           <w:szCs w:val="24"/>
         </w:rPr>
         <w:br/>
+      </w:r>
+      <w:r>
+        <w:rPr>
+          <w:color w:val="BCBEC4"/>
+          <w:sz w:val="24"/>
+          <w:szCs w:val="24"/>
+        </w:rPr>
+        <w:lastRenderedPageBreak/>
         <w:t xml:space="preserve">        </w:t>
       </w:r>
       <w:proofErr w:type="spellStart"/>
@@ -11285,7 +11429,6 @@
           <w:sz w:val="24"/>
           <w:szCs w:val="24"/>
         </w:rPr>
-        <w:lastRenderedPageBreak/>
         <w:br/>
       </w:r>
       <w:r>
@@ -12551,20 +12694,6 @@
         <w:br/>
         <w:t>}</w:t>
       </w:r>
-    </w:p>
-    <w:p>
-      <w:pPr>
-        <w:rPr>
-          <w:sz w:val="28"/>
-        </w:rPr>
-      </w:pPr>
-    </w:p>
-    <w:p>
-      <w:pPr>
-        <w:rPr>
-          <w:sz w:val="28"/>
-        </w:rPr>
-      </w:pPr>
     </w:p>
     <w:p>
       <w:pPr>
@@ -12589,7 +12718,7 @@
           <w:sz w:val="40"/>
         </w:rPr>
       </w:pPr>
-      <w:bookmarkStart w:id="4" w:name="_Toc193707355"/>
+      <w:bookmarkStart w:id="5" w:name="_Toc194960089"/>
       <w:r>
         <w:rPr>
           <w:b/>
@@ -12599,7 +12728,7 @@
         <w:lastRenderedPageBreak/>
         <w:t>Creational Design Pattern</w:t>
       </w:r>
-      <w:bookmarkEnd w:id="4"/>
+      <w:bookmarkEnd w:id="5"/>
     </w:p>
     <w:p/>
     <w:p>
@@ -12615,7 +12744,7 @@
           <w:sz w:val="32"/>
         </w:rPr>
       </w:pPr>
-      <w:bookmarkStart w:id="5" w:name="_Toc193707356"/>
+      <w:bookmarkStart w:id="6" w:name="_Toc194960090"/>
       <w:r>
         <w:rPr>
           <w:b/>
@@ -12624,7 +12753,7 @@
         </w:rPr>
         <w:t>Singleton Pattern</w:t>
       </w:r>
-      <w:bookmarkEnd w:id="5"/>
+      <w:bookmarkEnd w:id="6"/>
     </w:p>
     <w:p/>
     <w:p>
@@ -15165,7 +15294,7 @@
           <w:sz w:val="32"/>
         </w:rPr>
       </w:pPr>
-      <w:bookmarkStart w:id="6" w:name="_Toc193707359"/>
+      <w:bookmarkStart w:id="7" w:name="_Toc194960091"/>
       <w:r>
         <w:rPr>
           <w:b/>
@@ -15175,7 +15304,7 @@
         <w:lastRenderedPageBreak/>
         <w:t>Abstract Factory Pattern</w:t>
       </w:r>
-      <w:bookmarkEnd w:id="6"/>
+      <w:bookmarkEnd w:id="7"/>
     </w:p>
     <w:p/>
     <w:p>
@@ -18903,8 +19032,6 @@
           <w:sz w:val="28"/>
         </w:rPr>
       </w:pPr>
-      <w:bookmarkStart w:id="7" w:name="_GoBack"/>
-      <w:bookmarkEnd w:id="7"/>
     </w:p>
     <w:p>
       <w:pPr>
@@ -18915,7 +19042,7 @@
           <w:sz w:val="40"/>
         </w:rPr>
       </w:pPr>
-      <w:bookmarkStart w:id="8" w:name="_Toc193707357"/>
+      <w:bookmarkStart w:id="8" w:name="_Toc194960092"/>
       <w:r>
         <w:rPr>
           <w:b/>
@@ -18923,15 +19050,7 @@
           <w:sz w:val="40"/>
         </w:rPr>
         <w:lastRenderedPageBreak/>
-        <w:t>Structural</w:t>
-      </w:r>
-      <w:r>
-        <w:rPr>
-          <w:b/>
-          <w:color w:val="1F3864" w:themeColor="accent1" w:themeShade="80"/>
-          <w:sz w:val="40"/>
-        </w:rPr>
-        <w:t xml:space="preserve"> Design Pattern</w:t>
+        <w:t>Structural Design Pattern</w:t>
       </w:r>
       <w:bookmarkEnd w:id="8"/>
     </w:p>
@@ -18949,22 +19068,14 @@
           <w:sz w:val="32"/>
         </w:rPr>
       </w:pPr>
-      <w:bookmarkStart w:id="9" w:name="_Toc193707358"/>
+      <w:bookmarkStart w:id="9" w:name="_Toc194960093"/>
       <w:r>
         <w:rPr>
           <w:b/>
           <w:color w:val="1F4E79" w:themeColor="accent5" w:themeShade="80"/>
           <w:sz w:val="32"/>
         </w:rPr>
-        <w:t>Facade</w:t>
-      </w:r>
-      <w:r>
-        <w:rPr>
-          <w:b/>
-          <w:color w:val="1F4E79" w:themeColor="accent5" w:themeShade="80"/>
-          <w:sz w:val="32"/>
-        </w:rPr>
-        <w:t xml:space="preserve"> Pattern</w:t>
+        <w:t>Facade Pattern</w:t>
       </w:r>
       <w:bookmarkEnd w:id="9"/>
     </w:p>
@@ -19040,13 +19151,7 @@
         <w:rPr>
           <w:sz w:val="28"/>
         </w:rPr>
-        <w:t xml:space="preserve">Create subsystems </w:t>
-      </w:r>
-      <w:r>
-        <w:rPr>
-          <w:sz w:val="28"/>
-        </w:rPr>
-        <w:t xml:space="preserve">(Grinder, Brewer, </w:t>
+        <w:t xml:space="preserve">Create subsystems (Grinder, Brewer, </w:t>
       </w:r>
       <w:proofErr w:type="spellStart"/>
       <w:proofErr w:type="gramStart"/>
@@ -19087,13 +19192,7 @@
         <w:rPr>
           <w:sz w:val="28"/>
         </w:rPr>
-        <w:t>CoffeeMachineFa</w:t>
-      </w:r>
-      <w:r>
-        <w:rPr>
-          <w:sz w:val="28"/>
-        </w:rPr>
-        <w:t>cade</w:t>
+        <w:t>CoffeeMachineFacade</w:t>
       </w:r>
       <w:proofErr w:type="spellEnd"/>
       <w:r>
@@ -21323,6 +21422,2818 @@
     <w:p>
       <w:pPr>
         <w:rPr>
+          <w:sz w:val="28"/>
+        </w:rPr>
+      </w:pPr>
+    </w:p>
+    <w:p>
+      <w:pPr>
+        <w:rPr>
+          <w:sz w:val="28"/>
+        </w:rPr>
+      </w:pPr>
+    </w:p>
+    <w:p>
+      <w:pPr>
+        <w:rPr>
+          <w:sz w:val="28"/>
+        </w:rPr>
+      </w:pPr>
+    </w:p>
+    <w:p>
+      <w:pPr>
+        <w:rPr>
+          <w:sz w:val="28"/>
+        </w:rPr>
+      </w:pPr>
+    </w:p>
+    <w:p>
+      <w:pPr>
+        <w:rPr>
+          <w:sz w:val="28"/>
+        </w:rPr>
+      </w:pPr>
+    </w:p>
+    <w:p>
+      <w:pPr>
+        <w:rPr>
+          <w:sz w:val="28"/>
+        </w:rPr>
+      </w:pPr>
+    </w:p>
+    <w:p>
+      <w:pPr>
+        <w:rPr>
+          <w:sz w:val="28"/>
+        </w:rPr>
+      </w:pPr>
+    </w:p>
+    <w:p>
+      <w:pPr>
+        <w:rPr>
+          <w:sz w:val="28"/>
+        </w:rPr>
+      </w:pPr>
+    </w:p>
+    <w:p>
+      <w:pPr>
+        <w:pStyle w:val="Heading1"/>
+        <w:rPr>
+          <w:b/>
+          <w:color w:val="1F3864" w:themeColor="accent1" w:themeShade="80"/>
+          <w:sz w:val="40"/>
+        </w:rPr>
+      </w:pPr>
+      <w:bookmarkStart w:id="10" w:name="_Toc194960094"/>
+      <w:r>
+        <w:rPr>
+          <w:b/>
+          <w:color w:val="1F3864" w:themeColor="accent1" w:themeShade="80"/>
+          <w:sz w:val="40"/>
+        </w:rPr>
+        <w:lastRenderedPageBreak/>
+        <w:t>Behavioural</w:t>
+      </w:r>
+      <w:r>
+        <w:rPr>
+          <w:b/>
+          <w:color w:val="1F3864" w:themeColor="accent1" w:themeShade="80"/>
+          <w:sz w:val="40"/>
+        </w:rPr>
+        <w:t xml:space="preserve"> Design Pattern</w:t>
+      </w:r>
+      <w:bookmarkEnd w:id="10"/>
+    </w:p>
+    <w:p/>
+    <w:p>
+      <w:pPr>
+        <w:pStyle w:val="Heading2"/>
+        <w:rPr>
+          <w:b/>
+          <w:color w:val="1F4E79" w:themeColor="accent5" w:themeShade="80"/>
+          <w:sz w:val="32"/>
+        </w:rPr>
+      </w:pPr>
+      <w:bookmarkStart w:id="11" w:name="_Toc194960095"/>
+      <w:r>
+        <w:rPr>
+          <w:b/>
+          <w:color w:val="1F4E79" w:themeColor="accent5" w:themeShade="80"/>
+          <w:sz w:val="32"/>
+        </w:rPr>
+        <w:t>1. Command</w:t>
+      </w:r>
+      <w:r>
+        <w:rPr>
+          <w:b/>
+          <w:color w:val="1F4E79" w:themeColor="accent5" w:themeShade="80"/>
+          <w:sz w:val="32"/>
+        </w:rPr>
+        <w:t xml:space="preserve"> Pattern</w:t>
+      </w:r>
+      <w:bookmarkEnd w:id="11"/>
+    </w:p>
+    <w:p>
+      <w:pPr>
+        <w:rPr>
+          <w:sz w:val="28"/>
+        </w:rPr>
+      </w:pPr>
+    </w:p>
+    <w:p>
+      <w:pPr>
+        <w:rPr>
+          <w:sz w:val="28"/>
+        </w:rPr>
+      </w:pPr>
+      <w:r>
+        <w:rPr>
+          <w:b/>
+          <w:sz w:val="28"/>
+        </w:rPr>
+        <w:t>Problem Statement:</w:t>
+      </w:r>
+      <w:r>
+        <w:rPr>
+          <w:sz w:val="28"/>
+        </w:rPr>
+        <w:t xml:space="preserve"> </w:t>
+      </w:r>
+      <w:r>
+        <w:rPr>
+          <w:sz w:val="28"/>
+        </w:rPr>
+        <w:t>Design a remote control system for a TV that supports:</w:t>
+      </w:r>
+    </w:p>
+    <w:p>
+      <w:pPr>
+        <w:pStyle w:val="ListParagraph"/>
+        <w:numPr>
+          <w:ilvl w:val="0"/>
+          <w:numId w:val="19"/>
+        </w:numPr>
+        <w:rPr>
+          <w:sz w:val="28"/>
+        </w:rPr>
+      </w:pPr>
+      <w:r>
+        <w:rPr>
+          <w:sz w:val="28"/>
+        </w:rPr>
+        <w:t>Turning the TV ON and OFF</w:t>
+      </w:r>
+    </w:p>
+    <w:p>
+      <w:pPr>
+        <w:pStyle w:val="ListParagraph"/>
+        <w:numPr>
+          <w:ilvl w:val="0"/>
+          <w:numId w:val="19"/>
+        </w:numPr>
+        <w:rPr>
+          <w:sz w:val="28"/>
+        </w:rPr>
+      </w:pPr>
+      <w:r>
+        <w:rPr>
+          <w:sz w:val="28"/>
+        </w:rPr>
+        <w:t>Undoing the last action (e.g., if the user turns the TV ON, pressing undo will turn it OFF)</w:t>
+      </w:r>
+    </w:p>
+    <w:p>
+      <w:pPr>
+        <w:pStyle w:val="ListParagraph"/>
+        <w:numPr>
+          <w:ilvl w:val="0"/>
+          <w:numId w:val="19"/>
+        </w:numPr>
+        <w:rPr>
+          <w:sz w:val="28"/>
+        </w:rPr>
+      </w:pPr>
+      <w:r>
+        <w:rPr>
+          <w:sz w:val="28"/>
+        </w:rPr>
+        <w:t>Extensibility for more devices in the future</w:t>
+      </w:r>
+    </w:p>
+    <w:p>
+      <w:pPr>
+        <w:pStyle w:val="ListParagraph"/>
+        <w:numPr>
+          <w:ilvl w:val="0"/>
+          <w:numId w:val="19"/>
+        </w:numPr>
+        <w:rPr>
+          <w:sz w:val="28"/>
+        </w:rPr>
+      </w:pPr>
+      <w:r>
+        <w:rPr>
+          <w:sz w:val="28"/>
+        </w:rPr>
+        <w:t>Decoupling between button-press logic and actual device logic</w:t>
+      </w:r>
+    </w:p>
+    <w:p>
+      <w:pPr>
+        <w:rPr>
+          <w:sz w:val="28"/>
+        </w:rPr>
+      </w:pPr>
+    </w:p>
+    <w:p>
+      <w:pPr>
+        <w:rPr>
+          <w:b/>
+          <w:sz w:val="28"/>
+        </w:rPr>
+      </w:pPr>
+      <w:r>
+        <w:rPr>
+          <w:b/>
+          <w:sz w:val="28"/>
+        </w:rPr>
+        <w:t>Solution</w:t>
+      </w:r>
+    </w:p>
+    <w:p>
+      <w:pPr>
+        <w:rPr>
+          <w:sz w:val="8"/>
+        </w:rPr>
+      </w:pPr>
+    </w:p>
+    <w:p>
+      <w:pPr>
+        <w:rPr>
+          <w:b/>
+          <w:sz w:val="28"/>
+        </w:rPr>
+      </w:pPr>
+      <w:r>
+        <w:rPr>
+          <w:b/>
+          <w:sz w:val="28"/>
+        </w:rPr>
+        <w:t>Step1: Command Interface</w:t>
+      </w:r>
+    </w:p>
+    <w:p>
+      <w:pPr>
+        <w:pStyle w:val="HTMLPreformatted"/>
+        <w:shd w:val="clear" w:color="auto" w:fill="1E1F22"/>
+        <w:rPr>
+          <w:color w:val="BCBEC4"/>
+          <w:sz w:val="24"/>
+          <w:szCs w:val="24"/>
+        </w:rPr>
+      </w:pPr>
+      <w:proofErr w:type="gramStart"/>
+      <w:r>
+        <w:rPr>
+          <w:color w:val="CF8E6D"/>
+          <w:sz w:val="24"/>
+          <w:szCs w:val="24"/>
+        </w:rPr>
+        <w:t>public</w:t>
+      </w:r>
+      <w:proofErr w:type="gramEnd"/>
+      <w:r>
+        <w:rPr>
+          <w:color w:val="CF8E6D"/>
+          <w:sz w:val="24"/>
+          <w:szCs w:val="24"/>
+        </w:rPr>
+        <w:t xml:space="preserve"> interface </w:t>
+      </w:r>
+      <w:r>
+        <w:rPr>
+          <w:color w:val="BCBEC4"/>
+          <w:sz w:val="24"/>
+          <w:szCs w:val="24"/>
+        </w:rPr>
+        <w:t>Command {</w:t>
+      </w:r>
+      <w:r>
+        <w:rPr>
+          <w:color w:val="BCBEC4"/>
+          <w:sz w:val="24"/>
+          <w:szCs w:val="24"/>
+        </w:rPr>
+        <w:br/>
+        <w:t xml:space="preserve">    </w:t>
+      </w:r>
+      <w:r>
+        <w:rPr>
+          <w:color w:val="CF8E6D"/>
+          <w:sz w:val="24"/>
+          <w:szCs w:val="24"/>
+        </w:rPr>
+        <w:t xml:space="preserve">void </w:t>
+      </w:r>
+      <w:r>
+        <w:rPr>
+          <w:color w:val="56A8F5"/>
+          <w:sz w:val="24"/>
+          <w:szCs w:val="24"/>
+        </w:rPr>
+        <w:t>execute</w:t>
+      </w:r>
+      <w:r>
+        <w:rPr>
+          <w:color w:val="BCBEC4"/>
+          <w:sz w:val="24"/>
+          <w:szCs w:val="24"/>
+        </w:rPr>
+        <w:t>();</w:t>
+      </w:r>
+      <w:r>
+        <w:rPr>
+          <w:color w:val="BCBEC4"/>
+          <w:sz w:val="24"/>
+          <w:szCs w:val="24"/>
+        </w:rPr>
+        <w:br/>
+        <w:t xml:space="preserve">    </w:t>
+      </w:r>
+      <w:r>
+        <w:rPr>
+          <w:color w:val="CF8E6D"/>
+          <w:sz w:val="24"/>
+          <w:szCs w:val="24"/>
+        </w:rPr>
+        <w:t xml:space="preserve">void </w:t>
+      </w:r>
+      <w:r>
+        <w:rPr>
+          <w:color w:val="56A8F5"/>
+          <w:sz w:val="24"/>
+          <w:szCs w:val="24"/>
+        </w:rPr>
+        <w:t>undo</w:t>
+      </w:r>
+      <w:r>
+        <w:rPr>
+          <w:color w:val="BCBEC4"/>
+          <w:sz w:val="24"/>
+          <w:szCs w:val="24"/>
+        </w:rPr>
+        <w:t>();</w:t>
+      </w:r>
+      <w:r>
+        <w:rPr>
+          <w:color w:val="BCBEC4"/>
+          <w:sz w:val="24"/>
+          <w:szCs w:val="24"/>
+        </w:rPr>
+        <w:br/>
+        <w:t>}</w:t>
+      </w:r>
+    </w:p>
+    <w:p>
+      <w:pPr>
+        <w:rPr>
+          <w:sz w:val="28"/>
+        </w:rPr>
+      </w:pPr>
+    </w:p>
+    <w:p>
+      <w:pPr>
+        <w:rPr>
+          <w:b/>
+          <w:sz w:val="28"/>
+        </w:rPr>
+      </w:pPr>
+      <w:r>
+        <w:rPr>
+          <w:b/>
+          <w:sz w:val="28"/>
+        </w:rPr>
+        <w:t>Step2: Receiver (TV)</w:t>
+      </w:r>
+    </w:p>
+    <w:p>
+      <w:pPr>
+        <w:pStyle w:val="HTMLPreformatted"/>
+        <w:shd w:val="clear" w:color="auto" w:fill="1E1F22"/>
+        <w:rPr>
+          <w:color w:val="BCBEC4"/>
+          <w:sz w:val="24"/>
+          <w:szCs w:val="24"/>
+        </w:rPr>
+      </w:pPr>
+      <w:proofErr w:type="gramStart"/>
+      <w:r>
+        <w:rPr>
+          <w:color w:val="CF8E6D"/>
+          <w:sz w:val="24"/>
+          <w:szCs w:val="24"/>
+        </w:rPr>
+        <w:t>public</w:t>
+      </w:r>
+      <w:proofErr w:type="gramEnd"/>
+      <w:r>
+        <w:rPr>
+          <w:color w:val="CF8E6D"/>
+          <w:sz w:val="24"/>
+          <w:szCs w:val="24"/>
+        </w:rPr>
+        <w:t xml:space="preserve"> class </w:t>
+      </w:r>
+      <w:r>
+        <w:rPr>
+          <w:color w:val="BCBEC4"/>
+          <w:sz w:val="24"/>
+          <w:szCs w:val="24"/>
+        </w:rPr>
+        <w:t>TV {</w:t>
+      </w:r>
+      <w:r>
+        <w:rPr>
+          <w:color w:val="BCBEC4"/>
+          <w:sz w:val="24"/>
+          <w:szCs w:val="24"/>
+        </w:rPr>
+        <w:br/>
+        <w:t xml:space="preserve">    </w:t>
+      </w:r>
+      <w:r>
+        <w:rPr>
+          <w:color w:val="CF8E6D"/>
+          <w:sz w:val="24"/>
+          <w:szCs w:val="24"/>
+        </w:rPr>
+        <w:t xml:space="preserve">public void </w:t>
+      </w:r>
+      <w:proofErr w:type="spellStart"/>
+      <w:r>
+        <w:rPr>
+          <w:color w:val="56A8F5"/>
+          <w:sz w:val="24"/>
+          <w:szCs w:val="24"/>
+        </w:rPr>
+        <w:t>turnOn</w:t>
+      </w:r>
+      <w:proofErr w:type="spellEnd"/>
+      <w:r>
+        <w:rPr>
+          <w:color w:val="BCBEC4"/>
+          <w:sz w:val="24"/>
+          <w:szCs w:val="24"/>
+        </w:rPr>
+        <w:t>() {</w:t>
+      </w:r>
+      <w:r>
+        <w:rPr>
+          <w:color w:val="BCBEC4"/>
+          <w:sz w:val="24"/>
+          <w:szCs w:val="24"/>
+        </w:rPr>
+        <w:br/>
+        <w:t xml:space="preserve">        </w:t>
+      </w:r>
+      <w:proofErr w:type="spellStart"/>
+      <w:r>
+        <w:rPr>
+          <w:color w:val="BCBEC4"/>
+          <w:sz w:val="24"/>
+          <w:szCs w:val="24"/>
+        </w:rPr>
+        <w:t>System.</w:t>
+      </w:r>
+      <w:r>
+        <w:rPr>
+          <w:i/>
+          <w:iCs/>
+          <w:color w:val="C77DBB"/>
+          <w:sz w:val="24"/>
+          <w:szCs w:val="24"/>
+        </w:rPr>
+        <w:t>out</w:t>
+      </w:r>
+      <w:r>
+        <w:rPr>
+          <w:color w:val="BCBEC4"/>
+          <w:sz w:val="24"/>
+          <w:szCs w:val="24"/>
+        </w:rPr>
+        <w:t>.println</w:t>
+      </w:r>
+      <w:proofErr w:type="spellEnd"/>
+      <w:r>
+        <w:rPr>
+          <w:color w:val="BCBEC4"/>
+          <w:sz w:val="24"/>
+          <w:szCs w:val="24"/>
+        </w:rPr>
+        <w:t>(</w:t>
+      </w:r>
+      <w:r>
+        <w:rPr>
+          <w:color w:val="6AAB73"/>
+          <w:sz w:val="24"/>
+          <w:szCs w:val="24"/>
+        </w:rPr>
+        <w:t>"TV is ON"</w:t>
+      </w:r>
+      <w:r>
+        <w:rPr>
+          <w:color w:val="BCBEC4"/>
+          <w:sz w:val="24"/>
+          <w:szCs w:val="24"/>
+        </w:rPr>
+        <w:t>);</w:t>
+      </w:r>
+      <w:r>
+        <w:rPr>
+          <w:color w:val="BCBEC4"/>
+          <w:sz w:val="24"/>
+          <w:szCs w:val="24"/>
+        </w:rPr>
+        <w:br/>
+        <w:t xml:space="preserve">    }</w:t>
+      </w:r>
+      <w:r>
+        <w:rPr>
+          <w:color w:val="BCBEC4"/>
+          <w:sz w:val="24"/>
+          <w:szCs w:val="24"/>
+        </w:rPr>
+        <w:br/>
+      </w:r>
+      <w:r>
+        <w:rPr>
+          <w:color w:val="BCBEC4"/>
+          <w:sz w:val="24"/>
+          <w:szCs w:val="24"/>
+        </w:rPr>
+        <w:br/>
+        <w:t xml:space="preserve">    </w:t>
+      </w:r>
+      <w:r>
+        <w:rPr>
+          <w:color w:val="CF8E6D"/>
+          <w:sz w:val="24"/>
+          <w:szCs w:val="24"/>
+        </w:rPr>
+        <w:t xml:space="preserve">public void </w:t>
+      </w:r>
+      <w:proofErr w:type="spellStart"/>
+      <w:r>
+        <w:rPr>
+          <w:color w:val="56A8F5"/>
+          <w:sz w:val="24"/>
+          <w:szCs w:val="24"/>
+        </w:rPr>
+        <w:t>turnOff</w:t>
+      </w:r>
+      <w:proofErr w:type="spellEnd"/>
+      <w:r>
+        <w:rPr>
+          <w:color w:val="BCBEC4"/>
+          <w:sz w:val="24"/>
+          <w:szCs w:val="24"/>
+        </w:rPr>
+        <w:t>() {</w:t>
+      </w:r>
+      <w:r>
+        <w:rPr>
+          <w:color w:val="BCBEC4"/>
+          <w:sz w:val="24"/>
+          <w:szCs w:val="24"/>
+        </w:rPr>
+        <w:br/>
+        <w:t xml:space="preserve">        </w:t>
+      </w:r>
+      <w:proofErr w:type="spellStart"/>
+      <w:r>
+        <w:rPr>
+          <w:color w:val="BCBEC4"/>
+          <w:sz w:val="24"/>
+          <w:szCs w:val="24"/>
+        </w:rPr>
+        <w:t>System.</w:t>
+      </w:r>
+      <w:r>
+        <w:rPr>
+          <w:i/>
+          <w:iCs/>
+          <w:color w:val="C77DBB"/>
+          <w:sz w:val="24"/>
+          <w:szCs w:val="24"/>
+        </w:rPr>
+        <w:t>out</w:t>
+      </w:r>
+      <w:r>
+        <w:rPr>
+          <w:color w:val="BCBEC4"/>
+          <w:sz w:val="24"/>
+          <w:szCs w:val="24"/>
+        </w:rPr>
+        <w:t>.println</w:t>
+      </w:r>
+      <w:proofErr w:type="spellEnd"/>
+      <w:r>
+        <w:rPr>
+          <w:color w:val="BCBEC4"/>
+          <w:sz w:val="24"/>
+          <w:szCs w:val="24"/>
+        </w:rPr>
+        <w:t>(</w:t>
+      </w:r>
+      <w:r>
+        <w:rPr>
+          <w:color w:val="6AAB73"/>
+          <w:sz w:val="24"/>
+          <w:szCs w:val="24"/>
+        </w:rPr>
+        <w:t>"TV is OFF"</w:t>
+      </w:r>
+      <w:r>
+        <w:rPr>
+          <w:color w:val="BCBEC4"/>
+          <w:sz w:val="24"/>
+          <w:szCs w:val="24"/>
+        </w:rPr>
+        <w:t>);</w:t>
+      </w:r>
+      <w:r>
+        <w:rPr>
+          <w:color w:val="BCBEC4"/>
+          <w:sz w:val="24"/>
+          <w:szCs w:val="24"/>
+        </w:rPr>
+        <w:br/>
+        <w:t xml:space="preserve">    }</w:t>
+      </w:r>
+      <w:r>
+        <w:rPr>
+          <w:color w:val="BCBEC4"/>
+          <w:sz w:val="24"/>
+          <w:szCs w:val="24"/>
+        </w:rPr>
+        <w:br/>
+        <w:t>}</w:t>
+      </w:r>
+    </w:p>
+    <w:p>
+      <w:pPr>
+        <w:rPr>
+          <w:sz w:val="28"/>
+        </w:rPr>
+      </w:pPr>
+    </w:p>
+    <w:p>
+      <w:pPr>
+        <w:rPr>
+          <w:b/>
+          <w:sz w:val="28"/>
+        </w:rPr>
+      </w:pPr>
+      <w:r>
+        <w:rPr>
+          <w:b/>
+          <w:sz w:val="28"/>
+        </w:rPr>
+        <w:t>Step</w:t>
+      </w:r>
+      <w:r>
+        <w:rPr>
+          <w:b/>
+          <w:sz w:val="28"/>
+        </w:rPr>
+        <w:t>3</w:t>
+      </w:r>
+      <w:r>
+        <w:rPr>
+          <w:b/>
+          <w:sz w:val="28"/>
+        </w:rPr>
+        <w:t xml:space="preserve">: </w:t>
+      </w:r>
+      <w:r>
+        <w:rPr>
+          <w:b/>
+          <w:sz w:val="28"/>
+        </w:rPr>
+        <w:t xml:space="preserve">Concreate Command Classes </w:t>
+      </w:r>
+    </w:p>
+    <w:p>
+      <w:pPr>
+        <w:pStyle w:val="HTMLPreformatted"/>
+        <w:shd w:val="clear" w:color="auto" w:fill="1E1F22"/>
+        <w:rPr>
+          <w:color w:val="CF8E6D"/>
+          <w:sz w:val="24"/>
+          <w:szCs w:val="24"/>
+        </w:rPr>
+      </w:pPr>
+    </w:p>
+    <w:p>
+      <w:pPr>
+        <w:pStyle w:val="HTMLPreformatted"/>
+        <w:shd w:val="clear" w:color="auto" w:fill="1E1F22"/>
+        <w:rPr>
+          <w:color w:val="BCBEC4"/>
+          <w:sz w:val="24"/>
+          <w:szCs w:val="24"/>
+        </w:rPr>
+      </w:pPr>
+      <w:proofErr w:type="gramStart"/>
+      <w:r>
+        <w:rPr>
+          <w:color w:val="CF8E6D"/>
+          <w:sz w:val="24"/>
+          <w:szCs w:val="24"/>
+        </w:rPr>
+        <w:t>public</w:t>
+      </w:r>
+      <w:proofErr w:type="gramEnd"/>
+      <w:r>
+        <w:rPr>
+          <w:color w:val="CF8E6D"/>
+          <w:sz w:val="24"/>
+          <w:szCs w:val="24"/>
+        </w:rPr>
+        <w:t xml:space="preserve"> class </w:t>
+      </w:r>
+      <w:proofErr w:type="spellStart"/>
+      <w:r>
+        <w:rPr>
+          <w:color w:val="BCBEC4"/>
+          <w:sz w:val="24"/>
+          <w:szCs w:val="24"/>
+        </w:rPr>
+        <w:t>TVOnCommand</w:t>
+      </w:r>
+      <w:proofErr w:type="spellEnd"/>
+      <w:r>
+        <w:rPr>
+          <w:color w:val="BCBEC4"/>
+          <w:sz w:val="24"/>
+          <w:szCs w:val="24"/>
+        </w:rPr>
+        <w:t xml:space="preserve"> </w:t>
+      </w:r>
+      <w:r>
+        <w:rPr>
+          <w:color w:val="CF8E6D"/>
+          <w:sz w:val="24"/>
+          <w:szCs w:val="24"/>
+        </w:rPr>
+        <w:t xml:space="preserve">implements </w:t>
+      </w:r>
+      <w:r>
+        <w:rPr>
+          <w:color w:val="BCBEC4"/>
+          <w:sz w:val="24"/>
+          <w:szCs w:val="24"/>
+        </w:rPr>
+        <w:t>Command {</w:t>
+      </w:r>
+      <w:r>
+        <w:rPr>
+          <w:color w:val="BCBEC4"/>
+          <w:sz w:val="24"/>
+          <w:szCs w:val="24"/>
+        </w:rPr>
+        <w:br/>
+        <w:t xml:space="preserve">    </w:t>
+      </w:r>
+      <w:r>
+        <w:rPr>
+          <w:color w:val="CF8E6D"/>
+          <w:sz w:val="24"/>
+          <w:szCs w:val="24"/>
+        </w:rPr>
+        <w:t xml:space="preserve">private </w:t>
+      </w:r>
+      <w:r>
+        <w:rPr>
+          <w:color w:val="BCBEC4"/>
+          <w:sz w:val="24"/>
+          <w:szCs w:val="24"/>
+        </w:rPr>
+        <w:t xml:space="preserve">TV </w:t>
+      </w:r>
+      <w:proofErr w:type="spellStart"/>
+      <w:r>
+        <w:rPr>
+          <w:color w:val="C77DBB"/>
+          <w:sz w:val="24"/>
+          <w:szCs w:val="24"/>
+        </w:rPr>
+        <w:t>tv</w:t>
+      </w:r>
+      <w:proofErr w:type="spellEnd"/>
+      <w:r>
+        <w:rPr>
+          <w:color w:val="BCBEC4"/>
+          <w:sz w:val="24"/>
+          <w:szCs w:val="24"/>
+        </w:rPr>
+        <w:t>;</w:t>
+      </w:r>
+      <w:r>
+        <w:rPr>
+          <w:color w:val="BCBEC4"/>
+          <w:sz w:val="24"/>
+          <w:szCs w:val="24"/>
+        </w:rPr>
+        <w:br/>
+      </w:r>
+      <w:r>
+        <w:rPr>
+          <w:color w:val="BCBEC4"/>
+          <w:sz w:val="24"/>
+          <w:szCs w:val="24"/>
+        </w:rPr>
+        <w:br/>
+        <w:t xml:space="preserve">    </w:t>
+      </w:r>
+      <w:r>
+        <w:rPr>
+          <w:color w:val="CF8E6D"/>
+          <w:sz w:val="24"/>
+          <w:szCs w:val="24"/>
+        </w:rPr>
+        <w:t xml:space="preserve">public </w:t>
+      </w:r>
+      <w:proofErr w:type="spellStart"/>
+      <w:r>
+        <w:rPr>
+          <w:color w:val="56A8F5"/>
+          <w:sz w:val="24"/>
+          <w:szCs w:val="24"/>
+        </w:rPr>
+        <w:t>TVOnCommand</w:t>
+      </w:r>
+      <w:proofErr w:type="spellEnd"/>
+      <w:r>
+        <w:rPr>
+          <w:color w:val="BCBEC4"/>
+          <w:sz w:val="24"/>
+          <w:szCs w:val="24"/>
+        </w:rPr>
+        <w:t xml:space="preserve">(TV </w:t>
+      </w:r>
+      <w:proofErr w:type="spellStart"/>
+      <w:r>
+        <w:rPr>
+          <w:color w:val="BCBEC4"/>
+          <w:sz w:val="24"/>
+          <w:szCs w:val="24"/>
+        </w:rPr>
+        <w:t>tv</w:t>
+      </w:r>
+      <w:proofErr w:type="spellEnd"/>
+      <w:r>
+        <w:rPr>
+          <w:color w:val="BCBEC4"/>
+          <w:sz w:val="24"/>
+          <w:szCs w:val="24"/>
+        </w:rPr>
+        <w:t>) {</w:t>
+      </w:r>
+      <w:r>
+        <w:rPr>
+          <w:color w:val="BCBEC4"/>
+          <w:sz w:val="24"/>
+          <w:szCs w:val="24"/>
+        </w:rPr>
+        <w:br/>
+        <w:t xml:space="preserve">        </w:t>
+      </w:r>
+      <w:r>
+        <w:rPr>
+          <w:color w:val="CF8E6D"/>
+          <w:sz w:val="24"/>
+          <w:szCs w:val="24"/>
+        </w:rPr>
+        <w:t>this</w:t>
+      </w:r>
+      <w:r>
+        <w:rPr>
+          <w:color w:val="BCBEC4"/>
+          <w:sz w:val="24"/>
+          <w:szCs w:val="24"/>
+        </w:rPr>
+        <w:t>.</w:t>
+      </w:r>
+      <w:r>
+        <w:rPr>
+          <w:color w:val="C77DBB"/>
+          <w:sz w:val="24"/>
+          <w:szCs w:val="24"/>
+        </w:rPr>
+        <w:t xml:space="preserve">tv </w:t>
+      </w:r>
+      <w:r>
+        <w:rPr>
+          <w:color w:val="BCBEC4"/>
+          <w:sz w:val="24"/>
+          <w:szCs w:val="24"/>
+        </w:rPr>
+        <w:t xml:space="preserve">= </w:t>
+      </w:r>
+      <w:proofErr w:type="spellStart"/>
+      <w:r>
+        <w:rPr>
+          <w:color w:val="BCBEC4"/>
+          <w:sz w:val="24"/>
+          <w:szCs w:val="24"/>
+        </w:rPr>
+        <w:t>tv</w:t>
+      </w:r>
+      <w:proofErr w:type="spellEnd"/>
+      <w:r>
+        <w:rPr>
+          <w:color w:val="BCBEC4"/>
+          <w:sz w:val="24"/>
+          <w:szCs w:val="24"/>
+        </w:rPr>
+        <w:t>;</w:t>
+      </w:r>
+      <w:r>
+        <w:rPr>
+          <w:color w:val="BCBEC4"/>
+          <w:sz w:val="24"/>
+          <w:szCs w:val="24"/>
+        </w:rPr>
+        <w:br/>
+        <w:t xml:space="preserve">    }</w:t>
+      </w:r>
+      <w:r>
+        <w:rPr>
+          <w:color w:val="BCBEC4"/>
+          <w:sz w:val="24"/>
+          <w:szCs w:val="24"/>
+        </w:rPr>
+        <w:br/>
+      </w:r>
+      <w:r>
+        <w:rPr>
+          <w:color w:val="BCBEC4"/>
+          <w:sz w:val="24"/>
+          <w:szCs w:val="24"/>
+        </w:rPr>
+        <w:br/>
+      </w:r>
+      <w:r>
+        <w:rPr>
+          <w:color w:val="BCBEC4"/>
+          <w:sz w:val="24"/>
+          <w:szCs w:val="24"/>
+        </w:rPr>
+        <w:lastRenderedPageBreak/>
+        <w:t xml:space="preserve">    </w:t>
+      </w:r>
+      <w:r>
+        <w:rPr>
+          <w:color w:val="CF8E6D"/>
+          <w:sz w:val="24"/>
+          <w:szCs w:val="24"/>
+        </w:rPr>
+        <w:t xml:space="preserve">public void </w:t>
+      </w:r>
+      <w:r>
+        <w:rPr>
+          <w:color w:val="56A8F5"/>
+          <w:sz w:val="24"/>
+          <w:szCs w:val="24"/>
+        </w:rPr>
+        <w:t>execute</w:t>
+      </w:r>
+      <w:r>
+        <w:rPr>
+          <w:color w:val="BCBEC4"/>
+          <w:sz w:val="24"/>
+          <w:szCs w:val="24"/>
+        </w:rPr>
+        <w:t>() {</w:t>
+      </w:r>
+      <w:r>
+        <w:rPr>
+          <w:color w:val="BCBEC4"/>
+          <w:sz w:val="24"/>
+          <w:szCs w:val="24"/>
+        </w:rPr>
+        <w:br/>
+        <w:t xml:space="preserve">        </w:t>
+      </w:r>
+      <w:proofErr w:type="spellStart"/>
+      <w:r>
+        <w:rPr>
+          <w:color w:val="C77DBB"/>
+          <w:sz w:val="24"/>
+          <w:szCs w:val="24"/>
+        </w:rPr>
+        <w:t>tv</w:t>
+      </w:r>
+      <w:r>
+        <w:rPr>
+          <w:color w:val="BCBEC4"/>
+          <w:sz w:val="24"/>
+          <w:szCs w:val="24"/>
+        </w:rPr>
+        <w:t>.turnOn</w:t>
+      </w:r>
+      <w:proofErr w:type="spellEnd"/>
+      <w:r>
+        <w:rPr>
+          <w:color w:val="BCBEC4"/>
+          <w:sz w:val="24"/>
+          <w:szCs w:val="24"/>
+        </w:rPr>
+        <w:t>();</w:t>
+      </w:r>
+      <w:r>
+        <w:rPr>
+          <w:color w:val="BCBEC4"/>
+          <w:sz w:val="24"/>
+          <w:szCs w:val="24"/>
+        </w:rPr>
+        <w:br/>
+        <w:t xml:space="preserve">    }</w:t>
+      </w:r>
+      <w:r>
+        <w:rPr>
+          <w:color w:val="BCBEC4"/>
+          <w:sz w:val="24"/>
+          <w:szCs w:val="24"/>
+        </w:rPr>
+        <w:br/>
+      </w:r>
+      <w:r>
+        <w:rPr>
+          <w:color w:val="BCBEC4"/>
+          <w:sz w:val="24"/>
+          <w:szCs w:val="24"/>
+        </w:rPr>
+        <w:br/>
+        <w:t xml:space="preserve">    </w:t>
+      </w:r>
+      <w:r>
+        <w:rPr>
+          <w:color w:val="CF8E6D"/>
+          <w:sz w:val="24"/>
+          <w:szCs w:val="24"/>
+        </w:rPr>
+        <w:t xml:space="preserve">public void </w:t>
+      </w:r>
+      <w:r>
+        <w:rPr>
+          <w:color w:val="56A8F5"/>
+          <w:sz w:val="24"/>
+          <w:szCs w:val="24"/>
+        </w:rPr>
+        <w:t>undo</w:t>
+      </w:r>
+      <w:r>
+        <w:rPr>
+          <w:color w:val="BCBEC4"/>
+          <w:sz w:val="24"/>
+          <w:szCs w:val="24"/>
+        </w:rPr>
+        <w:t>() {</w:t>
+      </w:r>
+      <w:r>
+        <w:rPr>
+          <w:color w:val="BCBEC4"/>
+          <w:sz w:val="24"/>
+          <w:szCs w:val="24"/>
+        </w:rPr>
+        <w:br/>
+        <w:t xml:space="preserve">        </w:t>
+      </w:r>
+      <w:proofErr w:type="spellStart"/>
+      <w:r>
+        <w:rPr>
+          <w:color w:val="C77DBB"/>
+          <w:sz w:val="24"/>
+          <w:szCs w:val="24"/>
+        </w:rPr>
+        <w:t>tv</w:t>
+      </w:r>
+      <w:r>
+        <w:rPr>
+          <w:color w:val="BCBEC4"/>
+          <w:sz w:val="24"/>
+          <w:szCs w:val="24"/>
+        </w:rPr>
+        <w:t>.turnOff</w:t>
+      </w:r>
+      <w:proofErr w:type="spellEnd"/>
+      <w:r>
+        <w:rPr>
+          <w:color w:val="BCBEC4"/>
+          <w:sz w:val="24"/>
+          <w:szCs w:val="24"/>
+        </w:rPr>
+        <w:t>();</w:t>
+      </w:r>
+      <w:r>
+        <w:rPr>
+          <w:color w:val="BCBEC4"/>
+          <w:sz w:val="24"/>
+          <w:szCs w:val="24"/>
+        </w:rPr>
+        <w:br/>
+        <w:t xml:space="preserve">    }</w:t>
+      </w:r>
+      <w:r>
+        <w:rPr>
+          <w:color w:val="BCBEC4"/>
+          <w:sz w:val="24"/>
+          <w:szCs w:val="24"/>
+        </w:rPr>
+        <w:br/>
+        <w:t>}</w:t>
+      </w:r>
+    </w:p>
+    <w:p>
+      <w:pPr>
+        <w:rPr>
+          <w:sz w:val="28"/>
+        </w:rPr>
+      </w:pPr>
+    </w:p>
+    <w:p>
+      <w:pPr>
+        <w:pStyle w:val="HTMLPreformatted"/>
+        <w:shd w:val="clear" w:color="auto" w:fill="1E1F22"/>
+        <w:rPr>
+          <w:color w:val="BCBEC4"/>
+          <w:sz w:val="24"/>
+          <w:szCs w:val="24"/>
+        </w:rPr>
+      </w:pPr>
+      <w:proofErr w:type="gramStart"/>
+      <w:r>
+        <w:rPr>
+          <w:color w:val="CF8E6D"/>
+          <w:sz w:val="24"/>
+          <w:szCs w:val="24"/>
+        </w:rPr>
+        <w:t>public</w:t>
+      </w:r>
+      <w:proofErr w:type="gramEnd"/>
+      <w:r>
+        <w:rPr>
+          <w:color w:val="CF8E6D"/>
+          <w:sz w:val="24"/>
+          <w:szCs w:val="24"/>
+        </w:rPr>
+        <w:t xml:space="preserve"> class </w:t>
+      </w:r>
+      <w:proofErr w:type="spellStart"/>
+      <w:r>
+        <w:rPr>
+          <w:color w:val="BCBEC4"/>
+          <w:sz w:val="24"/>
+          <w:szCs w:val="24"/>
+        </w:rPr>
+        <w:t>TVOffCommand</w:t>
+      </w:r>
+      <w:proofErr w:type="spellEnd"/>
+      <w:r>
+        <w:rPr>
+          <w:color w:val="BCBEC4"/>
+          <w:sz w:val="24"/>
+          <w:szCs w:val="24"/>
+        </w:rPr>
+        <w:t xml:space="preserve"> </w:t>
+      </w:r>
+      <w:r>
+        <w:rPr>
+          <w:color w:val="CF8E6D"/>
+          <w:sz w:val="24"/>
+          <w:szCs w:val="24"/>
+        </w:rPr>
+        <w:t xml:space="preserve">implements </w:t>
+      </w:r>
+      <w:r>
+        <w:rPr>
+          <w:color w:val="BCBEC4"/>
+          <w:sz w:val="24"/>
+          <w:szCs w:val="24"/>
+        </w:rPr>
+        <w:t>Command {</w:t>
+      </w:r>
+      <w:r>
+        <w:rPr>
+          <w:color w:val="BCBEC4"/>
+          <w:sz w:val="24"/>
+          <w:szCs w:val="24"/>
+        </w:rPr>
+        <w:br/>
+        <w:t xml:space="preserve">    </w:t>
+      </w:r>
+      <w:r>
+        <w:rPr>
+          <w:color w:val="CF8E6D"/>
+          <w:sz w:val="24"/>
+          <w:szCs w:val="24"/>
+        </w:rPr>
+        <w:t xml:space="preserve">private </w:t>
+      </w:r>
+      <w:r>
+        <w:rPr>
+          <w:color w:val="BCBEC4"/>
+          <w:sz w:val="24"/>
+          <w:szCs w:val="24"/>
+        </w:rPr>
+        <w:t xml:space="preserve">TV </w:t>
+      </w:r>
+      <w:proofErr w:type="spellStart"/>
+      <w:r>
+        <w:rPr>
+          <w:color w:val="C77DBB"/>
+          <w:sz w:val="24"/>
+          <w:szCs w:val="24"/>
+        </w:rPr>
+        <w:t>tv</w:t>
+      </w:r>
+      <w:proofErr w:type="spellEnd"/>
+      <w:r>
+        <w:rPr>
+          <w:color w:val="BCBEC4"/>
+          <w:sz w:val="24"/>
+          <w:szCs w:val="24"/>
+        </w:rPr>
+        <w:t>;</w:t>
+      </w:r>
+      <w:r>
+        <w:rPr>
+          <w:color w:val="BCBEC4"/>
+          <w:sz w:val="24"/>
+          <w:szCs w:val="24"/>
+        </w:rPr>
+        <w:br/>
+      </w:r>
+      <w:r>
+        <w:rPr>
+          <w:color w:val="BCBEC4"/>
+          <w:sz w:val="24"/>
+          <w:szCs w:val="24"/>
+        </w:rPr>
+        <w:br/>
+        <w:t xml:space="preserve">    </w:t>
+      </w:r>
+      <w:r>
+        <w:rPr>
+          <w:color w:val="CF8E6D"/>
+          <w:sz w:val="24"/>
+          <w:szCs w:val="24"/>
+        </w:rPr>
+        <w:t xml:space="preserve">public </w:t>
+      </w:r>
+      <w:proofErr w:type="spellStart"/>
+      <w:r>
+        <w:rPr>
+          <w:color w:val="56A8F5"/>
+          <w:sz w:val="24"/>
+          <w:szCs w:val="24"/>
+        </w:rPr>
+        <w:t>TVOffCommand</w:t>
+      </w:r>
+      <w:proofErr w:type="spellEnd"/>
+      <w:r>
+        <w:rPr>
+          <w:color w:val="BCBEC4"/>
+          <w:sz w:val="24"/>
+          <w:szCs w:val="24"/>
+        </w:rPr>
+        <w:t xml:space="preserve">(TV </w:t>
+      </w:r>
+      <w:proofErr w:type="spellStart"/>
+      <w:r>
+        <w:rPr>
+          <w:color w:val="BCBEC4"/>
+          <w:sz w:val="24"/>
+          <w:szCs w:val="24"/>
+        </w:rPr>
+        <w:t>tv</w:t>
+      </w:r>
+      <w:proofErr w:type="spellEnd"/>
+      <w:r>
+        <w:rPr>
+          <w:color w:val="BCBEC4"/>
+          <w:sz w:val="24"/>
+          <w:szCs w:val="24"/>
+        </w:rPr>
+        <w:t>) {</w:t>
+      </w:r>
+      <w:r>
+        <w:rPr>
+          <w:color w:val="BCBEC4"/>
+          <w:sz w:val="24"/>
+          <w:szCs w:val="24"/>
+        </w:rPr>
+        <w:br/>
+        <w:t xml:space="preserve">        </w:t>
+      </w:r>
+      <w:r>
+        <w:rPr>
+          <w:color w:val="CF8E6D"/>
+          <w:sz w:val="24"/>
+          <w:szCs w:val="24"/>
+        </w:rPr>
+        <w:t>this</w:t>
+      </w:r>
+      <w:r>
+        <w:rPr>
+          <w:color w:val="BCBEC4"/>
+          <w:sz w:val="24"/>
+          <w:szCs w:val="24"/>
+        </w:rPr>
+        <w:t>.</w:t>
+      </w:r>
+      <w:r>
+        <w:rPr>
+          <w:color w:val="C77DBB"/>
+          <w:sz w:val="24"/>
+          <w:szCs w:val="24"/>
+        </w:rPr>
+        <w:t xml:space="preserve">tv </w:t>
+      </w:r>
+      <w:r>
+        <w:rPr>
+          <w:color w:val="BCBEC4"/>
+          <w:sz w:val="24"/>
+          <w:szCs w:val="24"/>
+        </w:rPr>
+        <w:t xml:space="preserve">= </w:t>
+      </w:r>
+      <w:proofErr w:type="spellStart"/>
+      <w:r>
+        <w:rPr>
+          <w:color w:val="BCBEC4"/>
+          <w:sz w:val="24"/>
+          <w:szCs w:val="24"/>
+        </w:rPr>
+        <w:t>tv</w:t>
+      </w:r>
+      <w:proofErr w:type="spellEnd"/>
+      <w:r>
+        <w:rPr>
+          <w:color w:val="BCBEC4"/>
+          <w:sz w:val="24"/>
+          <w:szCs w:val="24"/>
+        </w:rPr>
+        <w:t>;</w:t>
+      </w:r>
+      <w:r>
+        <w:rPr>
+          <w:color w:val="BCBEC4"/>
+          <w:sz w:val="24"/>
+          <w:szCs w:val="24"/>
+        </w:rPr>
+        <w:br/>
+        <w:t xml:space="preserve">    }</w:t>
+      </w:r>
+      <w:r>
+        <w:rPr>
+          <w:color w:val="BCBEC4"/>
+          <w:sz w:val="24"/>
+          <w:szCs w:val="24"/>
+        </w:rPr>
+        <w:br/>
+      </w:r>
+      <w:r>
+        <w:rPr>
+          <w:color w:val="BCBEC4"/>
+          <w:sz w:val="24"/>
+          <w:szCs w:val="24"/>
+        </w:rPr>
+        <w:br/>
+        <w:t xml:space="preserve">    </w:t>
+      </w:r>
+      <w:r>
+        <w:rPr>
+          <w:color w:val="CF8E6D"/>
+          <w:sz w:val="24"/>
+          <w:szCs w:val="24"/>
+        </w:rPr>
+        <w:t xml:space="preserve">public void </w:t>
+      </w:r>
+      <w:r>
+        <w:rPr>
+          <w:color w:val="56A8F5"/>
+          <w:sz w:val="24"/>
+          <w:szCs w:val="24"/>
+        </w:rPr>
+        <w:t>execute</w:t>
+      </w:r>
+      <w:r>
+        <w:rPr>
+          <w:color w:val="BCBEC4"/>
+          <w:sz w:val="24"/>
+          <w:szCs w:val="24"/>
+        </w:rPr>
+        <w:t>() {</w:t>
+      </w:r>
+      <w:r>
+        <w:rPr>
+          <w:color w:val="BCBEC4"/>
+          <w:sz w:val="24"/>
+          <w:szCs w:val="24"/>
+        </w:rPr>
+        <w:br/>
+        <w:t xml:space="preserve">        </w:t>
+      </w:r>
+      <w:proofErr w:type="spellStart"/>
+      <w:r>
+        <w:rPr>
+          <w:color w:val="C77DBB"/>
+          <w:sz w:val="24"/>
+          <w:szCs w:val="24"/>
+        </w:rPr>
+        <w:t>tv</w:t>
+      </w:r>
+      <w:r>
+        <w:rPr>
+          <w:color w:val="BCBEC4"/>
+          <w:sz w:val="24"/>
+          <w:szCs w:val="24"/>
+        </w:rPr>
+        <w:t>.turnOff</w:t>
+      </w:r>
+      <w:proofErr w:type="spellEnd"/>
+      <w:r>
+        <w:rPr>
+          <w:color w:val="BCBEC4"/>
+          <w:sz w:val="24"/>
+          <w:szCs w:val="24"/>
+        </w:rPr>
+        <w:t>();</w:t>
+      </w:r>
+      <w:r>
+        <w:rPr>
+          <w:color w:val="BCBEC4"/>
+          <w:sz w:val="24"/>
+          <w:szCs w:val="24"/>
+        </w:rPr>
+        <w:br/>
+        <w:t xml:space="preserve">    }</w:t>
+      </w:r>
+      <w:r>
+        <w:rPr>
+          <w:color w:val="BCBEC4"/>
+          <w:sz w:val="24"/>
+          <w:szCs w:val="24"/>
+        </w:rPr>
+        <w:br/>
+      </w:r>
+      <w:r>
+        <w:rPr>
+          <w:color w:val="BCBEC4"/>
+          <w:sz w:val="24"/>
+          <w:szCs w:val="24"/>
+        </w:rPr>
+        <w:br/>
+        <w:t xml:space="preserve">    </w:t>
+      </w:r>
+      <w:r>
+        <w:rPr>
+          <w:color w:val="CF8E6D"/>
+          <w:sz w:val="24"/>
+          <w:szCs w:val="24"/>
+        </w:rPr>
+        <w:t xml:space="preserve">public void </w:t>
+      </w:r>
+      <w:r>
+        <w:rPr>
+          <w:color w:val="56A8F5"/>
+          <w:sz w:val="24"/>
+          <w:szCs w:val="24"/>
+        </w:rPr>
+        <w:t>undo</w:t>
+      </w:r>
+      <w:r>
+        <w:rPr>
+          <w:color w:val="BCBEC4"/>
+          <w:sz w:val="24"/>
+          <w:szCs w:val="24"/>
+        </w:rPr>
+        <w:t>() {</w:t>
+      </w:r>
+      <w:r>
+        <w:rPr>
+          <w:color w:val="BCBEC4"/>
+          <w:sz w:val="24"/>
+          <w:szCs w:val="24"/>
+        </w:rPr>
+        <w:br/>
+        <w:t xml:space="preserve">        </w:t>
+      </w:r>
+      <w:proofErr w:type="spellStart"/>
+      <w:r>
+        <w:rPr>
+          <w:color w:val="C77DBB"/>
+          <w:sz w:val="24"/>
+          <w:szCs w:val="24"/>
+        </w:rPr>
+        <w:t>tv</w:t>
+      </w:r>
+      <w:r>
+        <w:rPr>
+          <w:color w:val="BCBEC4"/>
+          <w:sz w:val="24"/>
+          <w:szCs w:val="24"/>
+        </w:rPr>
+        <w:t>.turnOn</w:t>
+      </w:r>
+      <w:proofErr w:type="spellEnd"/>
+      <w:r>
+        <w:rPr>
+          <w:color w:val="BCBEC4"/>
+          <w:sz w:val="24"/>
+          <w:szCs w:val="24"/>
+        </w:rPr>
+        <w:t>();</w:t>
+      </w:r>
+      <w:r>
+        <w:rPr>
+          <w:color w:val="BCBEC4"/>
+          <w:sz w:val="24"/>
+          <w:szCs w:val="24"/>
+        </w:rPr>
+        <w:br/>
+        <w:t xml:space="preserve">    }</w:t>
+      </w:r>
+      <w:r>
+        <w:rPr>
+          <w:color w:val="BCBEC4"/>
+          <w:sz w:val="24"/>
+          <w:szCs w:val="24"/>
+        </w:rPr>
+        <w:br/>
+        <w:t>}</w:t>
+      </w:r>
+    </w:p>
+    <w:p>
+      <w:pPr>
+        <w:rPr>
+          <w:sz w:val="28"/>
+        </w:rPr>
+      </w:pPr>
+    </w:p>
+    <w:p>
+      <w:pPr>
+        <w:rPr>
+          <w:sz w:val="28"/>
+        </w:rPr>
+      </w:pPr>
+    </w:p>
+    <w:p>
+      <w:pPr>
+        <w:rPr>
+          <w:b/>
+          <w:sz w:val="28"/>
+        </w:rPr>
+      </w:pPr>
+      <w:r>
+        <w:rPr>
+          <w:b/>
+          <w:sz w:val="28"/>
+        </w:rPr>
+        <w:t>Step4: Invoker (Remote Control)</w:t>
+      </w:r>
+    </w:p>
+    <w:p>
+      <w:pPr>
+        <w:pStyle w:val="HTMLPreformatted"/>
+        <w:shd w:val="clear" w:color="auto" w:fill="1E1F22"/>
+        <w:rPr>
+          <w:color w:val="BCBEC4"/>
+          <w:sz w:val="24"/>
+          <w:szCs w:val="24"/>
+        </w:rPr>
+      </w:pPr>
+      <w:proofErr w:type="gramStart"/>
+      <w:r>
+        <w:rPr>
+          <w:color w:val="CF8E6D"/>
+          <w:sz w:val="24"/>
+          <w:szCs w:val="24"/>
+        </w:rPr>
+        <w:t>public</w:t>
+      </w:r>
+      <w:proofErr w:type="gramEnd"/>
+      <w:r>
+        <w:rPr>
+          <w:color w:val="CF8E6D"/>
+          <w:sz w:val="24"/>
+          <w:szCs w:val="24"/>
+        </w:rPr>
+        <w:t xml:space="preserve"> class </w:t>
+      </w:r>
+      <w:proofErr w:type="spellStart"/>
+      <w:r>
+        <w:rPr>
+          <w:color w:val="BCBEC4"/>
+          <w:sz w:val="24"/>
+          <w:szCs w:val="24"/>
+        </w:rPr>
+        <w:t>RemoteControl</w:t>
+      </w:r>
+      <w:proofErr w:type="spellEnd"/>
+      <w:r>
+        <w:rPr>
+          <w:color w:val="BCBEC4"/>
+          <w:sz w:val="24"/>
+          <w:szCs w:val="24"/>
+        </w:rPr>
+        <w:t xml:space="preserve"> {</w:t>
+      </w:r>
+      <w:r>
+        <w:rPr>
+          <w:color w:val="BCBEC4"/>
+          <w:sz w:val="24"/>
+          <w:szCs w:val="24"/>
+        </w:rPr>
+        <w:br/>
+        <w:t xml:space="preserve">    </w:t>
+      </w:r>
+      <w:r>
+        <w:rPr>
+          <w:color w:val="CF8E6D"/>
+          <w:sz w:val="24"/>
+          <w:szCs w:val="24"/>
+        </w:rPr>
+        <w:t xml:space="preserve">private </w:t>
+      </w:r>
+      <w:r>
+        <w:rPr>
+          <w:color w:val="BCBEC4"/>
+          <w:sz w:val="24"/>
+          <w:szCs w:val="24"/>
+        </w:rPr>
+        <w:t xml:space="preserve">Command </w:t>
+      </w:r>
+      <w:proofErr w:type="spellStart"/>
+      <w:r>
+        <w:rPr>
+          <w:color w:val="C77DBB"/>
+          <w:sz w:val="24"/>
+          <w:szCs w:val="24"/>
+        </w:rPr>
+        <w:t>currentCommand</w:t>
+      </w:r>
+      <w:proofErr w:type="spellEnd"/>
+      <w:r>
+        <w:rPr>
+          <w:color w:val="BCBEC4"/>
+          <w:sz w:val="24"/>
+          <w:szCs w:val="24"/>
+        </w:rPr>
+        <w:t>;</w:t>
+      </w:r>
+      <w:r>
+        <w:rPr>
+          <w:color w:val="BCBEC4"/>
+          <w:sz w:val="24"/>
+          <w:szCs w:val="24"/>
+        </w:rPr>
+        <w:br/>
+        <w:t xml:space="preserve">    </w:t>
+      </w:r>
+      <w:r>
+        <w:rPr>
+          <w:color w:val="CF8E6D"/>
+          <w:sz w:val="24"/>
+          <w:szCs w:val="24"/>
+        </w:rPr>
+        <w:t xml:space="preserve">private </w:t>
+      </w:r>
+      <w:r>
+        <w:rPr>
+          <w:color w:val="BCBEC4"/>
+          <w:sz w:val="24"/>
+          <w:szCs w:val="24"/>
+        </w:rPr>
+        <w:t xml:space="preserve">Command </w:t>
+      </w:r>
+      <w:proofErr w:type="spellStart"/>
+      <w:r>
+        <w:rPr>
+          <w:color w:val="C77DBB"/>
+          <w:sz w:val="24"/>
+          <w:szCs w:val="24"/>
+        </w:rPr>
+        <w:t>lastCommand</w:t>
+      </w:r>
+      <w:proofErr w:type="spellEnd"/>
+      <w:r>
+        <w:rPr>
+          <w:color w:val="BCBEC4"/>
+          <w:sz w:val="24"/>
+          <w:szCs w:val="24"/>
+        </w:rPr>
+        <w:t>;</w:t>
+      </w:r>
+      <w:r>
+        <w:rPr>
+          <w:color w:val="BCBEC4"/>
+          <w:sz w:val="24"/>
+          <w:szCs w:val="24"/>
+        </w:rPr>
+        <w:br/>
+      </w:r>
+      <w:r>
+        <w:rPr>
+          <w:color w:val="BCBEC4"/>
+          <w:sz w:val="24"/>
+          <w:szCs w:val="24"/>
+        </w:rPr>
+        <w:br/>
+        <w:t xml:space="preserve">    </w:t>
+      </w:r>
+      <w:r>
+        <w:rPr>
+          <w:color w:val="CF8E6D"/>
+          <w:sz w:val="24"/>
+          <w:szCs w:val="24"/>
+        </w:rPr>
+        <w:t xml:space="preserve">public void </w:t>
+      </w:r>
+      <w:proofErr w:type="spellStart"/>
+      <w:r>
+        <w:rPr>
+          <w:color w:val="56A8F5"/>
+          <w:sz w:val="24"/>
+          <w:szCs w:val="24"/>
+        </w:rPr>
+        <w:t>setCommand</w:t>
+      </w:r>
+      <w:proofErr w:type="spellEnd"/>
+      <w:r>
+        <w:rPr>
+          <w:color w:val="BCBEC4"/>
+          <w:sz w:val="24"/>
+          <w:szCs w:val="24"/>
+        </w:rPr>
+        <w:t>(Command command) {</w:t>
+      </w:r>
+      <w:r>
+        <w:rPr>
+          <w:color w:val="BCBEC4"/>
+          <w:sz w:val="24"/>
+          <w:szCs w:val="24"/>
+        </w:rPr>
+        <w:br/>
+        <w:t xml:space="preserve">        </w:t>
+      </w:r>
+      <w:proofErr w:type="spellStart"/>
+      <w:r>
+        <w:rPr>
+          <w:color w:val="CF8E6D"/>
+          <w:sz w:val="24"/>
+          <w:szCs w:val="24"/>
+        </w:rPr>
+        <w:t>this</w:t>
+      </w:r>
+      <w:r>
+        <w:rPr>
+          <w:color w:val="BCBEC4"/>
+          <w:sz w:val="24"/>
+          <w:szCs w:val="24"/>
+        </w:rPr>
+        <w:t>.</w:t>
+      </w:r>
+      <w:r>
+        <w:rPr>
+          <w:color w:val="C77DBB"/>
+          <w:sz w:val="24"/>
+          <w:szCs w:val="24"/>
+        </w:rPr>
+        <w:t>currentCommand</w:t>
+      </w:r>
+      <w:proofErr w:type="spellEnd"/>
+      <w:r>
+        <w:rPr>
+          <w:color w:val="C77DBB"/>
+          <w:sz w:val="24"/>
+          <w:szCs w:val="24"/>
+        </w:rPr>
+        <w:t xml:space="preserve"> </w:t>
+      </w:r>
+      <w:r>
+        <w:rPr>
+          <w:color w:val="BCBEC4"/>
+          <w:sz w:val="24"/>
+          <w:szCs w:val="24"/>
+        </w:rPr>
+        <w:t>= command;</w:t>
+      </w:r>
+      <w:r>
+        <w:rPr>
+          <w:color w:val="BCBEC4"/>
+          <w:sz w:val="24"/>
+          <w:szCs w:val="24"/>
+        </w:rPr>
+        <w:br/>
+        <w:t xml:space="preserve">    }</w:t>
+      </w:r>
+      <w:r>
+        <w:rPr>
+          <w:color w:val="BCBEC4"/>
+          <w:sz w:val="24"/>
+          <w:szCs w:val="24"/>
+        </w:rPr>
+        <w:br/>
+      </w:r>
+      <w:r>
+        <w:rPr>
+          <w:color w:val="BCBEC4"/>
+          <w:sz w:val="24"/>
+          <w:szCs w:val="24"/>
+        </w:rPr>
+        <w:br/>
+        <w:t xml:space="preserve">    </w:t>
+      </w:r>
+      <w:r>
+        <w:rPr>
+          <w:color w:val="CF8E6D"/>
+          <w:sz w:val="24"/>
+          <w:szCs w:val="24"/>
+        </w:rPr>
+        <w:t xml:space="preserve">public void </w:t>
+      </w:r>
+      <w:proofErr w:type="spellStart"/>
+      <w:r>
+        <w:rPr>
+          <w:color w:val="56A8F5"/>
+          <w:sz w:val="24"/>
+          <w:szCs w:val="24"/>
+        </w:rPr>
+        <w:t>pressButton</w:t>
+      </w:r>
+      <w:proofErr w:type="spellEnd"/>
+      <w:r>
+        <w:rPr>
+          <w:color w:val="BCBEC4"/>
+          <w:sz w:val="24"/>
+          <w:szCs w:val="24"/>
+        </w:rPr>
+        <w:t>() {</w:t>
+      </w:r>
+      <w:r>
+        <w:rPr>
+          <w:color w:val="BCBEC4"/>
+          <w:sz w:val="24"/>
+          <w:szCs w:val="24"/>
+        </w:rPr>
+        <w:br/>
+        <w:t xml:space="preserve">        </w:t>
+      </w:r>
+      <w:proofErr w:type="spellStart"/>
+      <w:r>
+        <w:rPr>
+          <w:color w:val="C77DBB"/>
+          <w:sz w:val="24"/>
+          <w:szCs w:val="24"/>
+        </w:rPr>
+        <w:t>currentCommand</w:t>
+      </w:r>
+      <w:r>
+        <w:rPr>
+          <w:color w:val="BCBEC4"/>
+          <w:sz w:val="24"/>
+          <w:szCs w:val="24"/>
+        </w:rPr>
+        <w:t>.execute</w:t>
+      </w:r>
+      <w:proofErr w:type="spellEnd"/>
+      <w:r>
+        <w:rPr>
+          <w:color w:val="BCBEC4"/>
+          <w:sz w:val="24"/>
+          <w:szCs w:val="24"/>
+        </w:rPr>
+        <w:t>();</w:t>
+      </w:r>
+      <w:r>
+        <w:rPr>
+          <w:color w:val="BCBEC4"/>
+          <w:sz w:val="24"/>
+          <w:szCs w:val="24"/>
+        </w:rPr>
+        <w:br/>
+        <w:t xml:space="preserve">        </w:t>
+      </w:r>
+      <w:proofErr w:type="spellStart"/>
+      <w:r>
+        <w:rPr>
+          <w:color w:val="C77DBB"/>
+          <w:sz w:val="24"/>
+          <w:szCs w:val="24"/>
+        </w:rPr>
+        <w:t>lastCommand</w:t>
+      </w:r>
+      <w:proofErr w:type="spellEnd"/>
+      <w:r>
+        <w:rPr>
+          <w:color w:val="C77DBB"/>
+          <w:sz w:val="24"/>
+          <w:szCs w:val="24"/>
+        </w:rPr>
+        <w:t xml:space="preserve"> </w:t>
+      </w:r>
+      <w:r>
+        <w:rPr>
+          <w:color w:val="BCBEC4"/>
+          <w:sz w:val="24"/>
+          <w:szCs w:val="24"/>
+        </w:rPr>
+        <w:t xml:space="preserve">= </w:t>
+      </w:r>
+      <w:proofErr w:type="spellStart"/>
+      <w:r>
+        <w:rPr>
+          <w:color w:val="C77DBB"/>
+          <w:sz w:val="24"/>
+          <w:szCs w:val="24"/>
+        </w:rPr>
+        <w:t>currentCommand</w:t>
+      </w:r>
+      <w:proofErr w:type="spellEnd"/>
+      <w:r>
+        <w:rPr>
+          <w:color w:val="BCBEC4"/>
+          <w:sz w:val="24"/>
+          <w:szCs w:val="24"/>
+        </w:rPr>
+        <w:t>;</w:t>
+      </w:r>
+      <w:r>
+        <w:rPr>
+          <w:color w:val="BCBEC4"/>
+          <w:sz w:val="24"/>
+          <w:szCs w:val="24"/>
+        </w:rPr>
+        <w:br/>
+        <w:t xml:space="preserve">    }</w:t>
+      </w:r>
+      <w:r>
+        <w:rPr>
+          <w:color w:val="BCBEC4"/>
+          <w:sz w:val="24"/>
+          <w:szCs w:val="24"/>
+        </w:rPr>
+        <w:br/>
+      </w:r>
+      <w:r>
+        <w:rPr>
+          <w:color w:val="BCBEC4"/>
+          <w:sz w:val="24"/>
+          <w:szCs w:val="24"/>
+        </w:rPr>
+        <w:br/>
+        <w:t xml:space="preserve">    </w:t>
+      </w:r>
+      <w:r>
+        <w:rPr>
+          <w:color w:val="CF8E6D"/>
+          <w:sz w:val="24"/>
+          <w:szCs w:val="24"/>
+        </w:rPr>
+        <w:t xml:space="preserve">public void </w:t>
+      </w:r>
+      <w:proofErr w:type="spellStart"/>
+      <w:r>
+        <w:rPr>
+          <w:color w:val="56A8F5"/>
+          <w:sz w:val="24"/>
+          <w:szCs w:val="24"/>
+        </w:rPr>
+        <w:t>pressUndo</w:t>
+      </w:r>
+      <w:proofErr w:type="spellEnd"/>
+      <w:r>
+        <w:rPr>
+          <w:color w:val="BCBEC4"/>
+          <w:sz w:val="24"/>
+          <w:szCs w:val="24"/>
+        </w:rPr>
+        <w:t>() {</w:t>
+      </w:r>
+      <w:r>
+        <w:rPr>
+          <w:color w:val="BCBEC4"/>
+          <w:sz w:val="24"/>
+          <w:szCs w:val="24"/>
+        </w:rPr>
+        <w:br/>
+        <w:t xml:space="preserve">        </w:t>
+      </w:r>
+      <w:r>
+        <w:rPr>
+          <w:color w:val="CF8E6D"/>
+          <w:sz w:val="24"/>
+          <w:szCs w:val="24"/>
+        </w:rPr>
+        <w:t xml:space="preserve">if </w:t>
+      </w:r>
+      <w:r>
+        <w:rPr>
+          <w:color w:val="BCBEC4"/>
+          <w:sz w:val="24"/>
+          <w:szCs w:val="24"/>
+        </w:rPr>
+        <w:t>(</w:t>
+      </w:r>
+      <w:proofErr w:type="spellStart"/>
+      <w:r>
+        <w:rPr>
+          <w:color w:val="C77DBB"/>
+          <w:sz w:val="24"/>
+          <w:szCs w:val="24"/>
+        </w:rPr>
+        <w:t>lastCommand</w:t>
+      </w:r>
+      <w:proofErr w:type="spellEnd"/>
+      <w:r>
+        <w:rPr>
+          <w:color w:val="C77DBB"/>
+          <w:sz w:val="24"/>
+          <w:szCs w:val="24"/>
+        </w:rPr>
+        <w:t xml:space="preserve"> </w:t>
+      </w:r>
+      <w:r>
+        <w:rPr>
+          <w:color w:val="BCBEC4"/>
+          <w:sz w:val="24"/>
+          <w:szCs w:val="24"/>
+        </w:rPr>
+        <w:t xml:space="preserve">!= </w:t>
+      </w:r>
+      <w:r>
+        <w:rPr>
+          <w:color w:val="CF8E6D"/>
+          <w:sz w:val="24"/>
+          <w:szCs w:val="24"/>
+        </w:rPr>
+        <w:t>null</w:t>
+      </w:r>
+      <w:r>
+        <w:rPr>
+          <w:color w:val="BCBEC4"/>
+          <w:sz w:val="24"/>
+          <w:szCs w:val="24"/>
+        </w:rPr>
+        <w:t>) {</w:t>
+      </w:r>
+      <w:r>
+        <w:rPr>
+          <w:color w:val="BCBEC4"/>
+          <w:sz w:val="24"/>
+          <w:szCs w:val="24"/>
+        </w:rPr>
+        <w:br/>
+        <w:t xml:space="preserve">            </w:t>
+      </w:r>
+      <w:proofErr w:type="spellStart"/>
+      <w:r>
+        <w:rPr>
+          <w:color w:val="C77DBB"/>
+          <w:sz w:val="24"/>
+          <w:szCs w:val="24"/>
+        </w:rPr>
+        <w:t>lastCommand</w:t>
+      </w:r>
+      <w:r>
+        <w:rPr>
+          <w:color w:val="BCBEC4"/>
+          <w:sz w:val="24"/>
+          <w:szCs w:val="24"/>
+        </w:rPr>
+        <w:t>.undo</w:t>
+      </w:r>
+      <w:proofErr w:type="spellEnd"/>
+      <w:r>
+        <w:rPr>
+          <w:color w:val="BCBEC4"/>
+          <w:sz w:val="24"/>
+          <w:szCs w:val="24"/>
+        </w:rPr>
+        <w:t>();</w:t>
+      </w:r>
+      <w:r>
+        <w:rPr>
+          <w:color w:val="BCBEC4"/>
+          <w:sz w:val="24"/>
+          <w:szCs w:val="24"/>
+        </w:rPr>
+        <w:br/>
+        <w:t xml:space="preserve">        }</w:t>
+      </w:r>
+      <w:r>
+        <w:rPr>
+          <w:color w:val="BCBEC4"/>
+          <w:sz w:val="24"/>
+          <w:szCs w:val="24"/>
+        </w:rPr>
+        <w:br/>
+        <w:t xml:space="preserve">    }</w:t>
+      </w:r>
+      <w:r>
+        <w:rPr>
+          <w:color w:val="BCBEC4"/>
+          <w:sz w:val="24"/>
+          <w:szCs w:val="24"/>
+        </w:rPr>
+        <w:br/>
+        <w:t>}</w:t>
+      </w:r>
+    </w:p>
+    <w:p>
+      <w:pPr>
+        <w:rPr>
+          <w:b/>
+          <w:sz w:val="28"/>
+        </w:rPr>
+      </w:pPr>
+    </w:p>
+    <w:p>
+      <w:pPr>
+        <w:rPr>
+          <w:b/>
+          <w:sz w:val="28"/>
+        </w:rPr>
+      </w:pPr>
+      <w:r>
+        <w:rPr>
+          <w:b/>
+          <w:sz w:val="28"/>
+        </w:rPr>
+        <w:lastRenderedPageBreak/>
+        <w:t>Step5: Client Code</w:t>
+      </w:r>
+    </w:p>
+    <w:p>
+      <w:pPr>
+        <w:pStyle w:val="HTMLPreformatted"/>
+        <w:shd w:val="clear" w:color="auto" w:fill="1E1F22"/>
+        <w:rPr>
+          <w:color w:val="CF8E6D"/>
+          <w:sz w:val="24"/>
+          <w:szCs w:val="24"/>
+        </w:rPr>
+      </w:pPr>
+    </w:p>
+    <w:p>
+      <w:pPr>
+        <w:pStyle w:val="HTMLPreformatted"/>
+        <w:shd w:val="clear" w:color="auto" w:fill="1E1F22"/>
+        <w:rPr>
+          <w:color w:val="BCBEC4"/>
+          <w:sz w:val="24"/>
+          <w:szCs w:val="24"/>
+        </w:rPr>
+      </w:pPr>
+      <w:r>
+        <w:rPr>
+          <w:color w:val="CF8E6D"/>
+          <w:sz w:val="24"/>
+          <w:szCs w:val="24"/>
+        </w:rPr>
+        <w:t xml:space="preserve">public class </w:t>
+      </w:r>
+      <w:proofErr w:type="spellStart"/>
+      <w:r>
+        <w:rPr>
+          <w:color w:val="BCBEC4"/>
+          <w:sz w:val="24"/>
+          <w:szCs w:val="24"/>
+        </w:rPr>
+        <w:t>TVRemoteDemo</w:t>
+      </w:r>
+      <w:proofErr w:type="spellEnd"/>
+      <w:r>
+        <w:rPr>
+          <w:color w:val="BCBEC4"/>
+          <w:sz w:val="24"/>
+          <w:szCs w:val="24"/>
+        </w:rPr>
+        <w:t xml:space="preserve"> {</w:t>
+      </w:r>
+      <w:r>
+        <w:rPr>
+          <w:color w:val="BCBEC4"/>
+          <w:sz w:val="24"/>
+          <w:szCs w:val="24"/>
+        </w:rPr>
+        <w:br/>
+        <w:t xml:space="preserve">    </w:t>
+      </w:r>
+      <w:r>
+        <w:rPr>
+          <w:color w:val="CF8E6D"/>
+          <w:sz w:val="24"/>
+          <w:szCs w:val="24"/>
+        </w:rPr>
+        <w:t xml:space="preserve">public static void </w:t>
+      </w:r>
+      <w:r>
+        <w:rPr>
+          <w:color w:val="56A8F5"/>
+          <w:sz w:val="24"/>
+          <w:szCs w:val="24"/>
+        </w:rPr>
+        <w:t>main</w:t>
+      </w:r>
+      <w:r>
+        <w:rPr>
+          <w:color w:val="BCBEC4"/>
+          <w:sz w:val="24"/>
+          <w:szCs w:val="24"/>
+        </w:rPr>
+        <w:t xml:space="preserve">(String[] </w:t>
+      </w:r>
+      <w:proofErr w:type="spellStart"/>
+      <w:r>
+        <w:rPr>
+          <w:color w:val="BCBEC4"/>
+          <w:sz w:val="24"/>
+          <w:szCs w:val="24"/>
+        </w:rPr>
+        <w:t>args</w:t>
+      </w:r>
+      <w:proofErr w:type="spellEnd"/>
+      <w:r>
+        <w:rPr>
+          <w:color w:val="BCBEC4"/>
+          <w:sz w:val="24"/>
+          <w:szCs w:val="24"/>
+        </w:rPr>
+        <w:t>) {</w:t>
+      </w:r>
+      <w:r>
+        <w:rPr>
+          <w:color w:val="BCBEC4"/>
+          <w:sz w:val="24"/>
+          <w:szCs w:val="24"/>
+        </w:rPr>
+        <w:br/>
+        <w:t xml:space="preserve">        TV </w:t>
+      </w:r>
+      <w:proofErr w:type="spellStart"/>
+      <w:r>
+        <w:rPr>
+          <w:color w:val="BCBEC4"/>
+          <w:sz w:val="24"/>
+          <w:szCs w:val="24"/>
+        </w:rPr>
+        <w:t>tv</w:t>
+      </w:r>
+      <w:proofErr w:type="spellEnd"/>
+      <w:r>
+        <w:rPr>
+          <w:color w:val="BCBEC4"/>
+          <w:sz w:val="24"/>
+          <w:szCs w:val="24"/>
+        </w:rPr>
+        <w:t xml:space="preserve"> = </w:t>
+      </w:r>
+      <w:r>
+        <w:rPr>
+          <w:color w:val="CF8E6D"/>
+          <w:sz w:val="24"/>
+          <w:szCs w:val="24"/>
+        </w:rPr>
+        <w:t xml:space="preserve">new </w:t>
+      </w:r>
+      <w:r>
+        <w:rPr>
+          <w:color w:val="BCBEC4"/>
+          <w:sz w:val="24"/>
+          <w:szCs w:val="24"/>
+        </w:rPr>
+        <w:t>TV();</w:t>
+      </w:r>
+      <w:r>
+        <w:rPr>
+          <w:color w:val="BCBEC4"/>
+          <w:sz w:val="24"/>
+          <w:szCs w:val="24"/>
+        </w:rPr>
+        <w:br/>
+      </w:r>
+      <w:r>
+        <w:rPr>
+          <w:color w:val="BCBEC4"/>
+          <w:sz w:val="24"/>
+          <w:szCs w:val="24"/>
+        </w:rPr>
+        <w:br/>
+        <w:t xml:space="preserve">        Command </w:t>
+      </w:r>
+      <w:proofErr w:type="spellStart"/>
+      <w:r>
+        <w:rPr>
+          <w:color w:val="BCBEC4"/>
+          <w:sz w:val="24"/>
+          <w:szCs w:val="24"/>
+        </w:rPr>
+        <w:t>tvOn</w:t>
+      </w:r>
+      <w:proofErr w:type="spellEnd"/>
+      <w:r>
+        <w:rPr>
+          <w:color w:val="BCBEC4"/>
+          <w:sz w:val="24"/>
+          <w:szCs w:val="24"/>
+        </w:rPr>
+        <w:t xml:space="preserve"> = </w:t>
+      </w:r>
+      <w:r>
+        <w:rPr>
+          <w:color w:val="CF8E6D"/>
+          <w:sz w:val="24"/>
+          <w:szCs w:val="24"/>
+        </w:rPr>
+        <w:t xml:space="preserve">new </w:t>
+      </w:r>
+      <w:proofErr w:type="spellStart"/>
+      <w:r>
+        <w:rPr>
+          <w:color w:val="BCBEC4"/>
+          <w:sz w:val="24"/>
+          <w:szCs w:val="24"/>
+        </w:rPr>
+        <w:t>TVOnCommand</w:t>
+      </w:r>
+      <w:proofErr w:type="spellEnd"/>
+      <w:r>
+        <w:rPr>
+          <w:color w:val="BCBEC4"/>
+          <w:sz w:val="24"/>
+          <w:szCs w:val="24"/>
+        </w:rPr>
+        <w:t>(</w:t>
+      </w:r>
+      <w:proofErr w:type="spellStart"/>
+      <w:r>
+        <w:rPr>
+          <w:color w:val="BCBEC4"/>
+          <w:sz w:val="24"/>
+          <w:szCs w:val="24"/>
+        </w:rPr>
+        <w:t>tv</w:t>
+      </w:r>
+      <w:proofErr w:type="spellEnd"/>
+      <w:r>
+        <w:rPr>
+          <w:color w:val="BCBEC4"/>
+          <w:sz w:val="24"/>
+          <w:szCs w:val="24"/>
+        </w:rPr>
+        <w:t>);</w:t>
+      </w:r>
+      <w:r>
+        <w:rPr>
+          <w:color w:val="BCBEC4"/>
+          <w:sz w:val="24"/>
+          <w:szCs w:val="24"/>
+        </w:rPr>
+        <w:br/>
+        <w:t xml:space="preserve">        Command </w:t>
+      </w:r>
+      <w:proofErr w:type="spellStart"/>
+      <w:r>
+        <w:rPr>
+          <w:color w:val="BCBEC4"/>
+          <w:sz w:val="24"/>
+          <w:szCs w:val="24"/>
+        </w:rPr>
+        <w:t>tvOff</w:t>
+      </w:r>
+      <w:proofErr w:type="spellEnd"/>
+      <w:r>
+        <w:rPr>
+          <w:color w:val="BCBEC4"/>
+          <w:sz w:val="24"/>
+          <w:szCs w:val="24"/>
+        </w:rPr>
+        <w:t xml:space="preserve"> = </w:t>
+      </w:r>
+      <w:r>
+        <w:rPr>
+          <w:color w:val="CF8E6D"/>
+          <w:sz w:val="24"/>
+          <w:szCs w:val="24"/>
+        </w:rPr>
+        <w:t xml:space="preserve">new </w:t>
+      </w:r>
+      <w:proofErr w:type="spellStart"/>
+      <w:r>
+        <w:rPr>
+          <w:color w:val="BCBEC4"/>
+          <w:sz w:val="24"/>
+          <w:szCs w:val="24"/>
+        </w:rPr>
+        <w:t>TVOffCommand</w:t>
+      </w:r>
+      <w:proofErr w:type="spellEnd"/>
+      <w:r>
+        <w:rPr>
+          <w:color w:val="BCBEC4"/>
+          <w:sz w:val="24"/>
+          <w:szCs w:val="24"/>
+        </w:rPr>
+        <w:t>(</w:t>
+      </w:r>
+      <w:proofErr w:type="spellStart"/>
+      <w:r>
+        <w:rPr>
+          <w:color w:val="BCBEC4"/>
+          <w:sz w:val="24"/>
+          <w:szCs w:val="24"/>
+        </w:rPr>
+        <w:t>tv</w:t>
+      </w:r>
+      <w:proofErr w:type="spellEnd"/>
+      <w:r>
+        <w:rPr>
+          <w:color w:val="BCBEC4"/>
+          <w:sz w:val="24"/>
+          <w:szCs w:val="24"/>
+        </w:rPr>
+        <w:t>);</w:t>
+      </w:r>
+      <w:r>
+        <w:rPr>
+          <w:color w:val="BCBEC4"/>
+          <w:sz w:val="24"/>
+          <w:szCs w:val="24"/>
+        </w:rPr>
+        <w:br/>
+      </w:r>
+      <w:r>
+        <w:rPr>
+          <w:color w:val="BCBEC4"/>
+          <w:sz w:val="24"/>
+          <w:szCs w:val="24"/>
+        </w:rPr>
+        <w:br/>
+        <w:t xml:space="preserve">        </w:t>
+      </w:r>
+      <w:proofErr w:type="spellStart"/>
+      <w:r>
+        <w:rPr>
+          <w:color w:val="BCBEC4"/>
+          <w:sz w:val="24"/>
+          <w:szCs w:val="24"/>
+        </w:rPr>
+        <w:t>RemoteControl</w:t>
+      </w:r>
+      <w:proofErr w:type="spellEnd"/>
+      <w:r>
+        <w:rPr>
+          <w:color w:val="BCBEC4"/>
+          <w:sz w:val="24"/>
+          <w:szCs w:val="24"/>
+        </w:rPr>
+        <w:t xml:space="preserve"> remote = </w:t>
+      </w:r>
+      <w:r>
+        <w:rPr>
+          <w:color w:val="CF8E6D"/>
+          <w:sz w:val="24"/>
+          <w:szCs w:val="24"/>
+        </w:rPr>
+        <w:t xml:space="preserve">new </w:t>
+      </w:r>
+      <w:proofErr w:type="spellStart"/>
+      <w:r>
+        <w:rPr>
+          <w:color w:val="BCBEC4"/>
+          <w:sz w:val="24"/>
+          <w:szCs w:val="24"/>
+        </w:rPr>
+        <w:t>RemoteControl</w:t>
+      </w:r>
+      <w:proofErr w:type="spellEnd"/>
+      <w:r>
+        <w:rPr>
+          <w:color w:val="BCBEC4"/>
+          <w:sz w:val="24"/>
+          <w:szCs w:val="24"/>
+        </w:rPr>
+        <w:t>();</w:t>
+      </w:r>
+      <w:r>
+        <w:rPr>
+          <w:color w:val="BCBEC4"/>
+          <w:sz w:val="24"/>
+          <w:szCs w:val="24"/>
+        </w:rPr>
+        <w:br/>
+      </w:r>
+      <w:r>
+        <w:rPr>
+          <w:color w:val="BCBEC4"/>
+          <w:sz w:val="24"/>
+          <w:szCs w:val="24"/>
+        </w:rPr>
+        <w:br/>
+        <w:t xml:space="preserve">        </w:t>
+      </w:r>
+      <w:proofErr w:type="spellStart"/>
+      <w:r>
+        <w:rPr>
+          <w:color w:val="BCBEC4"/>
+          <w:sz w:val="24"/>
+          <w:szCs w:val="24"/>
+        </w:rPr>
+        <w:t>remote.setCommand</w:t>
+      </w:r>
+      <w:proofErr w:type="spellEnd"/>
+      <w:r>
+        <w:rPr>
+          <w:color w:val="BCBEC4"/>
+          <w:sz w:val="24"/>
+          <w:szCs w:val="24"/>
+        </w:rPr>
+        <w:t>(</w:t>
+      </w:r>
+      <w:proofErr w:type="spellStart"/>
+      <w:r>
+        <w:rPr>
+          <w:color w:val="BCBEC4"/>
+          <w:sz w:val="24"/>
+          <w:szCs w:val="24"/>
+        </w:rPr>
+        <w:t>tvOn</w:t>
+      </w:r>
+      <w:proofErr w:type="spellEnd"/>
+      <w:r>
+        <w:rPr>
+          <w:color w:val="BCBEC4"/>
+          <w:sz w:val="24"/>
+          <w:szCs w:val="24"/>
+        </w:rPr>
+        <w:t>);</w:t>
+      </w:r>
+      <w:r>
+        <w:rPr>
+          <w:color w:val="BCBEC4"/>
+          <w:sz w:val="24"/>
+          <w:szCs w:val="24"/>
+        </w:rPr>
+        <w:br/>
+        <w:t xml:space="preserve">        </w:t>
+      </w:r>
+      <w:proofErr w:type="spellStart"/>
+      <w:r>
+        <w:rPr>
+          <w:color w:val="BCBEC4"/>
+          <w:sz w:val="24"/>
+          <w:szCs w:val="24"/>
+        </w:rPr>
+        <w:t>remote.pressButton</w:t>
+      </w:r>
+      <w:proofErr w:type="spellEnd"/>
+      <w:r>
+        <w:rPr>
+          <w:color w:val="BCBEC4"/>
+          <w:sz w:val="24"/>
+          <w:szCs w:val="24"/>
+        </w:rPr>
+        <w:t xml:space="preserve">();  </w:t>
+      </w:r>
+      <w:r>
+        <w:rPr>
+          <w:color w:val="7A7E85"/>
+          <w:sz w:val="24"/>
+          <w:szCs w:val="24"/>
+        </w:rPr>
+        <w:t>// Output: TV is ON</w:t>
+      </w:r>
+      <w:r>
+        <w:rPr>
+          <w:color w:val="7A7E85"/>
+          <w:sz w:val="24"/>
+          <w:szCs w:val="24"/>
+        </w:rPr>
+        <w:br/>
+      </w:r>
+      <w:r>
+        <w:rPr>
+          <w:color w:val="7A7E85"/>
+          <w:sz w:val="24"/>
+          <w:szCs w:val="24"/>
+        </w:rPr>
+        <w:br/>
+        <w:t xml:space="preserve">        </w:t>
+      </w:r>
+      <w:proofErr w:type="spellStart"/>
+      <w:r>
+        <w:rPr>
+          <w:color w:val="BCBEC4"/>
+          <w:sz w:val="24"/>
+          <w:szCs w:val="24"/>
+        </w:rPr>
+        <w:t>remote.pressUndo</w:t>
+      </w:r>
+      <w:proofErr w:type="spellEnd"/>
+      <w:r>
+        <w:rPr>
+          <w:color w:val="BCBEC4"/>
+          <w:sz w:val="24"/>
+          <w:szCs w:val="24"/>
+        </w:rPr>
+        <w:t xml:space="preserve">();    </w:t>
+      </w:r>
+      <w:r>
+        <w:rPr>
+          <w:color w:val="7A7E85"/>
+          <w:sz w:val="24"/>
+          <w:szCs w:val="24"/>
+        </w:rPr>
+        <w:t>// Output: TV is OFF</w:t>
+      </w:r>
+      <w:r>
+        <w:rPr>
+          <w:color w:val="7A7E85"/>
+          <w:sz w:val="24"/>
+          <w:szCs w:val="24"/>
+        </w:rPr>
+        <w:br/>
+      </w:r>
+      <w:r>
+        <w:rPr>
+          <w:color w:val="7A7E85"/>
+          <w:sz w:val="24"/>
+          <w:szCs w:val="24"/>
+        </w:rPr>
+        <w:br/>
+        <w:t xml:space="preserve">        </w:t>
+      </w:r>
+      <w:proofErr w:type="spellStart"/>
+      <w:r>
+        <w:rPr>
+          <w:color w:val="BCBEC4"/>
+          <w:sz w:val="24"/>
+          <w:szCs w:val="24"/>
+        </w:rPr>
+        <w:t>remote.setCommand</w:t>
+      </w:r>
+      <w:proofErr w:type="spellEnd"/>
+      <w:r>
+        <w:rPr>
+          <w:color w:val="BCBEC4"/>
+          <w:sz w:val="24"/>
+          <w:szCs w:val="24"/>
+        </w:rPr>
+        <w:t>(</w:t>
+      </w:r>
+      <w:proofErr w:type="spellStart"/>
+      <w:r>
+        <w:rPr>
+          <w:color w:val="BCBEC4"/>
+          <w:sz w:val="24"/>
+          <w:szCs w:val="24"/>
+        </w:rPr>
+        <w:t>tvOff</w:t>
+      </w:r>
+      <w:proofErr w:type="spellEnd"/>
+      <w:r>
+        <w:rPr>
+          <w:color w:val="BCBEC4"/>
+          <w:sz w:val="24"/>
+          <w:szCs w:val="24"/>
+        </w:rPr>
+        <w:t>);</w:t>
+      </w:r>
+      <w:r>
+        <w:rPr>
+          <w:color w:val="BCBEC4"/>
+          <w:sz w:val="24"/>
+          <w:szCs w:val="24"/>
+        </w:rPr>
+        <w:br/>
+        <w:t xml:space="preserve">        </w:t>
+      </w:r>
+      <w:proofErr w:type="spellStart"/>
+      <w:r>
+        <w:rPr>
+          <w:color w:val="BCBEC4"/>
+          <w:sz w:val="24"/>
+          <w:szCs w:val="24"/>
+        </w:rPr>
+        <w:t>remote.pressButton</w:t>
+      </w:r>
+      <w:proofErr w:type="spellEnd"/>
+      <w:r>
+        <w:rPr>
+          <w:color w:val="BCBEC4"/>
+          <w:sz w:val="24"/>
+          <w:szCs w:val="24"/>
+        </w:rPr>
+        <w:t xml:space="preserve">();  </w:t>
+      </w:r>
+      <w:r>
+        <w:rPr>
+          <w:color w:val="7A7E85"/>
+          <w:sz w:val="24"/>
+          <w:szCs w:val="24"/>
+        </w:rPr>
+        <w:t>// Output: TV is OFF</w:t>
+      </w:r>
+      <w:r>
+        <w:rPr>
+          <w:color w:val="7A7E85"/>
+          <w:sz w:val="24"/>
+          <w:szCs w:val="24"/>
+        </w:rPr>
+        <w:br/>
+      </w:r>
+      <w:r>
+        <w:rPr>
+          <w:color w:val="7A7E85"/>
+          <w:sz w:val="24"/>
+          <w:szCs w:val="24"/>
+        </w:rPr>
+        <w:br/>
+        <w:t xml:space="preserve">        </w:t>
+      </w:r>
+      <w:proofErr w:type="spellStart"/>
+      <w:r>
+        <w:rPr>
+          <w:color w:val="BCBEC4"/>
+          <w:sz w:val="24"/>
+          <w:szCs w:val="24"/>
+        </w:rPr>
+        <w:t>remote.pressUndo</w:t>
+      </w:r>
+      <w:proofErr w:type="spellEnd"/>
+      <w:r>
+        <w:rPr>
+          <w:color w:val="BCBEC4"/>
+          <w:sz w:val="24"/>
+          <w:szCs w:val="24"/>
+        </w:rPr>
+        <w:t xml:space="preserve">();    </w:t>
+      </w:r>
+      <w:r>
+        <w:rPr>
+          <w:color w:val="7A7E85"/>
+          <w:sz w:val="24"/>
+          <w:szCs w:val="24"/>
+        </w:rPr>
+        <w:t>// Output: TV is ON</w:t>
+      </w:r>
+      <w:r>
+        <w:rPr>
+          <w:color w:val="7A7E85"/>
+          <w:sz w:val="24"/>
+          <w:szCs w:val="24"/>
+        </w:rPr>
+        <w:br/>
+        <w:t xml:space="preserve">    </w:t>
+      </w:r>
+      <w:r>
+        <w:rPr>
+          <w:color w:val="BCBEC4"/>
+          <w:sz w:val="24"/>
+          <w:szCs w:val="24"/>
+        </w:rPr>
+        <w:t>}</w:t>
+      </w:r>
+      <w:r>
+        <w:rPr>
+          <w:color w:val="BCBEC4"/>
+          <w:sz w:val="24"/>
+          <w:szCs w:val="24"/>
+        </w:rPr>
+        <w:br/>
+        <w:t>}</w:t>
+      </w:r>
+    </w:p>
+    <w:p>
+      <w:pPr>
+        <w:pStyle w:val="HTMLPreformatted"/>
+        <w:shd w:val="clear" w:color="auto" w:fill="1E1F22"/>
+        <w:rPr>
+          <w:color w:val="BCBEC4"/>
+          <w:sz w:val="24"/>
+          <w:szCs w:val="24"/>
+        </w:rPr>
+      </w:pPr>
+    </w:p>
+    <w:p>
+      <w:pPr>
+        <w:rPr>
+          <w:b/>
           <w:sz w:val="28"/>
         </w:rPr>
       </w:pPr>
@@ -21456,7 +24367,7 @@
         <w:noProof/>
         <w:color w:val="1F4E79" w:themeColor="accent5" w:themeShade="80"/>
       </w:rPr>
-      <w:t>19</w:t>
+      <w:t>2</w:t>
     </w:r>
     <w:r>
       <w:rPr>
@@ -22180,6 +25091,119 @@
     </w:lvl>
   </w:abstractNum>
   <w:abstractNum w:abstractNumId="6" w15:restartNumberingAfterBreak="0">
+    <w:nsid w:val="2CB37A7C"/>
+    <w:multiLevelType w:val="hybridMultilevel"/>
+    <w:tmpl w:val="752CA69E"/>
+    <w:lvl w:ilvl="0" w:tplc="40090001">
+      <w:start w:val="1"/>
+      <w:numFmt w:val="bullet"/>
+      <w:lvlText w:val=""/>
+      <w:lvlJc w:val="left"/>
+      <w:pPr>
+        <w:ind w:left="720" w:hanging="360"/>
+      </w:pPr>
+      <w:rPr>
+        <w:rFonts w:ascii="Symbol" w:hAnsi="Symbol" w:hint="default"/>
+      </w:rPr>
+    </w:lvl>
+    <w:lvl w:ilvl="1" w:tplc="40090003" w:tentative="1">
+      <w:start w:val="1"/>
+      <w:numFmt w:val="bullet"/>
+      <w:lvlText w:val="o"/>
+      <w:lvlJc w:val="left"/>
+      <w:pPr>
+        <w:ind w:left="1440" w:hanging="360"/>
+      </w:pPr>
+      <w:rPr>
+        <w:rFonts w:ascii="Courier New" w:hAnsi="Courier New" w:cs="Courier New" w:hint="default"/>
+      </w:rPr>
+    </w:lvl>
+    <w:lvl w:ilvl="2" w:tplc="40090005" w:tentative="1">
+      <w:start w:val="1"/>
+      <w:numFmt w:val="bullet"/>
+      <w:lvlText w:val=""/>
+      <w:lvlJc w:val="left"/>
+      <w:pPr>
+        <w:ind w:left="2160" w:hanging="360"/>
+      </w:pPr>
+      <w:rPr>
+        <w:rFonts w:ascii="Wingdings" w:hAnsi="Wingdings" w:hint="default"/>
+      </w:rPr>
+    </w:lvl>
+    <w:lvl w:ilvl="3" w:tplc="40090001" w:tentative="1">
+      <w:start w:val="1"/>
+      <w:numFmt w:val="bullet"/>
+      <w:lvlText w:val=""/>
+      <w:lvlJc w:val="left"/>
+      <w:pPr>
+        <w:ind w:left="2880" w:hanging="360"/>
+      </w:pPr>
+      <w:rPr>
+        <w:rFonts w:ascii="Symbol" w:hAnsi="Symbol" w:hint="default"/>
+      </w:rPr>
+    </w:lvl>
+    <w:lvl w:ilvl="4" w:tplc="40090003" w:tentative="1">
+      <w:start w:val="1"/>
+      <w:numFmt w:val="bullet"/>
+      <w:lvlText w:val="o"/>
+      <w:lvlJc w:val="left"/>
+      <w:pPr>
+        <w:ind w:left="3600" w:hanging="360"/>
+      </w:pPr>
+      <w:rPr>
+        <w:rFonts w:ascii="Courier New" w:hAnsi="Courier New" w:cs="Courier New" w:hint="default"/>
+      </w:rPr>
+    </w:lvl>
+    <w:lvl w:ilvl="5" w:tplc="40090005" w:tentative="1">
+      <w:start w:val="1"/>
+      <w:numFmt w:val="bullet"/>
+      <w:lvlText w:val=""/>
+      <w:lvlJc w:val="left"/>
+      <w:pPr>
+        <w:ind w:left="4320" w:hanging="360"/>
+      </w:pPr>
+      <w:rPr>
+        <w:rFonts w:ascii="Wingdings" w:hAnsi="Wingdings" w:hint="default"/>
+      </w:rPr>
+    </w:lvl>
+    <w:lvl w:ilvl="6" w:tplc="40090001" w:tentative="1">
+      <w:start w:val="1"/>
+      <w:numFmt w:val="bullet"/>
+      <w:lvlText w:val=""/>
+      <w:lvlJc w:val="left"/>
+      <w:pPr>
+        <w:ind w:left="5040" w:hanging="360"/>
+      </w:pPr>
+      <w:rPr>
+        <w:rFonts w:ascii="Symbol" w:hAnsi="Symbol" w:hint="default"/>
+      </w:rPr>
+    </w:lvl>
+    <w:lvl w:ilvl="7" w:tplc="40090003" w:tentative="1">
+      <w:start w:val="1"/>
+      <w:numFmt w:val="bullet"/>
+      <w:lvlText w:val="o"/>
+      <w:lvlJc w:val="left"/>
+      <w:pPr>
+        <w:ind w:left="5760" w:hanging="360"/>
+      </w:pPr>
+      <w:rPr>
+        <w:rFonts w:ascii="Courier New" w:hAnsi="Courier New" w:cs="Courier New" w:hint="default"/>
+      </w:rPr>
+    </w:lvl>
+    <w:lvl w:ilvl="8" w:tplc="40090005" w:tentative="1">
+      <w:start w:val="1"/>
+      <w:numFmt w:val="bullet"/>
+      <w:lvlText w:val=""/>
+      <w:lvlJc w:val="left"/>
+      <w:pPr>
+        <w:ind w:left="6480" w:hanging="360"/>
+      </w:pPr>
+      <w:rPr>
+        <w:rFonts w:ascii="Wingdings" w:hAnsi="Wingdings" w:hint="default"/>
+      </w:rPr>
+    </w:lvl>
+  </w:abstractNum>
+  <w:abstractNum w:abstractNumId="7" w15:restartNumberingAfterBreak="0">
     <w:nsid w:val="30741B49"/>
     <w:multiLevelType w:val="hybridMultilevel"/>
     <w:tmpl w:val="C5EEE834"/>
@@ -22268,7 +25292,7 @@
       </w:pPr>
     </w:lvl>
   </w:abstractNum>
-  <w:abstractNum w:abstractNumId="7" w15:restartNumberingAfterBreak="0">
+  <w:abstractNum w:abstractNumId="8" w15:restartNumberingAfterBreak="0">
     <w:nsid w:val="359A1685"/>
     <w:multiLevelType w:val="hybridMultilevel"/>
     <w:tmpl w:val="0010A126"/>
@@ -22357,7 +25381,7 @@
       </w:pPr>
     </w:lvl>
   </w:abstractNum>
-  <w:abstractNum w:abstractNumId="8" w15:restartNumberingAfterBreak="0">
+  <w:abstractNum w:abstractNumId="9" w15:restartNumberingAfterBreak="0">
     <w:nsid w:val="36D70409"/>
     <w:multiLevelType w:val="hybridMultilevel"/>
     <w:tmpl w:val="E940BB24"/>
@@ -22470,7 +25494,7 @@
       </w:rPr>
     </w:lvl>
   </w:abstractNum>
-  <w:abstractNum w:abstractNumId="9" w15:restartNumberingAfterBreak="0">
+  <w:abstractNum w:abstractNumId="10" w15:restartNumberingAfterBreak="0">
     <w:nsid w:val="3AEC4123"/>
     <w:multiLevelType w:val="hybridMultilevel"/>
     <w:tmpl w:val="942A9AD4"/>
@@ -22559,7 +25583,7 @@
       </w:pPr>
     </w:lvl>
   </w:abstractNum>
-  <w:abstractNum w:abstractNumId="10" w15:restartNumberingAfterBreak="0">
+  <w:abstractNum w:abstractNumId="11" w15:restartNumberingAfterBreak="0">
     <w:nsid w:val="3CB94011"/>
     <w:multiLevelType w:val="hybridMultilevel"/>
     <w:tmpl w:val="2CECE2E6"/>
@@ -22672,7 +25696,7 @@
       </w:rPr>
     </w:lvl>
   </w:abstractNum>
-  <w:abstractNum w:abstractNumId="11" w15:restartNumberingAfterBreak="0">
+  <w:abstractNum w:abstractNumId="12" w15:restartNumberingAfterBreak="0">
     <w:nsid w:val="3ED47CDF"/>
     <w:multiLevelType w:val="hybridMultilevel"/>
     <w:tmpl w:val="75EC7792"/>
@@ -22785,7 +25809,7 @@
       </w:rPr>
     </w:lvl>
   </w:abstractNum>
-  <w:abstractNum w:abstractNumId="12" w15:restartNumberingAfterBreak="0">
+  <w:abstractNum w:abstractNumId="13" w15:restartNumberingAfterBreak="0">
     <w:nsid w:val="5A5A670F"/>
     <w:multiLevelType w:val="hybridMultilevel"/>
     <w:tmpl w:val="019CF996"/>
@@ -22871,7 +25895,7 @@
       </w:pPr>
     </w:lvl>
   </w:abstractNum>
-  <w:abstractNum w:abstractNumId="13" w15:restartNumberingAfterBreak="0">
+  <w:abstractNum w:abstractNumId="14" w15:restartNumberingAfterBreak="0">
     <w:nsid w:val="5E2A4569"/>
     <w:multiLevelType w:val="hybridMultilevel"/>
     <w:tmpl w:val="596ACFC8"/>
@@ -22960,7 +25984,7 @@
       </w:pPr>
     </w:lvl>
   </w:abstractNum>
-  <w:abstractNum w:abstractNumId="14" w15:restartNumberingAfterBreak="0">
+  <w:abstractNum w:abstractNumId="15" w15:restartNumberingAfterBreak="0">
     <w:nsid w:val="6ABF72E0"/>
     <w:multiLevelType w:val="hybridMultilevel"/>
     <w:tmpl w:val="4E5C960E"/>
@@ -23049,7 +26073,7 @@
       </w:pPr>
     </w:lvl>
   </w:abstractNum>
-  <w:abstractNum w:abstractNumId="15" w15:restartNumberingAfterBreak="0">
+  <w:abstractNum w:abstractNumId="16" w15:restartNumberingAfterBreak="0">
     <w:nsid w:val="6FC34D05"/>
     <w:multiLevelType w:val="hybridMultilevel"/>
     <w:tmpl w:val="6A06D9A4"/>
@@ -23138,7 +26162,7 @@
       </w:pPr>
     </w:lvl>
   </w:abstractNum>
-  <w:abstractNum w:abstractNumId="16" w15:restartNumberingAfterBreak="0">
+  <w:abstractNum w:abstractNumId="17" w15:restartNumberingAfterBreak="0">
     <w:nsid w:val="7A0A17F9"/>
     <w:multiLevelType w:val="hybridMultilevel"/>
     <w:tmpl w:val="8138AA00"/>
@@ -23227,7 +26251,7 @@
       </w:pPr>
     </w:lvl>
   </w:abstractNum>
-  <w:abstractNum w:abstractNumId="17" w15:restartNumberingAfterBreak="0">
+  <w:abstractNum w:abstractNumId="18" w15:restartNumberingAfterBreak="0">
     <w:nsid w:val="7EB5392E"/>
     <w:multiLevelType w:val="hybridMultilevel"/>
     <w:tmpl w:val="94DE911C"/>
@@ -23341,13 +26365,13 @@
     </w:lvl>
   </w:abstractNum>
   <w:num w:numId="1">
-    <w:abstractNumId w:val="14"/>
+    <w:abstractNumId w:val="15"/>
   </w:num>
   <w:num w:numId="2">
-    <w:abstractNumId w:val="8"/>
+    <w:abstractNumId w:val="9"/>
   </w:num>
   <w:num w:numId="3">
-    <w:abstractNumId w:val="11"/>
+    <w:abstractNumId w:val="12"/>
   </w:num>
   <w:num w:numId="4">
     <w:abstractNumId w:val="4"/>
@@ -23359,40 +26383,43 @@
     <w:abstractNumId w:val="1"/>
   </w:num>
   <w:num w:numId="7">
-    <w:abstractNumId w:val="13"/>
+    <w:abstractNumId w:val="14"/>
   </w:num>
   <w:num w:numId="8">
-    <w:abstractNumId w:val="16"/>
+    <w:abstractNumId w:val="17"/>
   </w:num>
   <w:num w:numId="9">
-    <w:abstractNumId w:val="7"/>
+    <w:abstractNumId w:val="8"/>
   </w:num>
   <w:num w:numId="10">
     <w:abstractNumId w:val="2"/>
   </w:num>
   <w:num w:numId="11">
-    <w:abstractNumId w:val="12"/>
+    <w:abstractNumId w:val="13"/>
   </w:num>
   <w:num w:numId="12">
-    <w:abstractNumId w:val="9"/>
+    <w:abstractNumId w:val="10"/>
   </w:num>
   <w:num w:numId="13">
-    <w:abstractNumId w:val="10"/>
+    <w:abstractNumId w:val="11"/>
   </w:num>
   <w:num w:numId="14">
-    <w:abstractNumId w:val="17"/>
+    <w:abstractNumId w:val="18"/>
   </w:num>
   <w:num w:numId="15">
     <w:abstractNumId w:val="3"/>
   </w:num>
   <w:num w:numId="16">
-    <w:abstractNumId w:val="6"/>
+    <w:abstractNumId w:val="7"/>
   </w:num>
   <w:num w:numId="17">
     <w:abstractNumId w:val="5"/>
   </w:num>
   <w:num w:numId="18">
-    <w:abstractNumId w:val="15"/>
+    <w:abstractNumId w:val="16"/>
+  </w:num>
+  <w:num w:numId="19">
+    <w:abstractNumId w:val="6"/>
   </w:num>
   <w:numIdMacAtCleanup w:val="8"/>
 </w:numbering>
@@ -24498,7 +27525,7 @@
 </file>
 
 <file path=customXml/itemProps1.xml><?xml version="1.0" encoding="utf-8"?>
-<ds:datastoreItem xmlns:ds="http://schemas.openxmlformats.org/officeDocument/2006/customXml" ds:itemID="{E510F709-6791-472F-B28D-8C52472241A6}">
+<ds:datastoreItem xmlns:ds="http://schemas.openxmlformats.org/officeDocument/2006/customXml" ds:itemID="{6CE599EE-31A9-40DF-BA32-226C153E56D7}">
   <ds:schemaRefs>
     <ds:schemaRef ds:uri="http://schemas.openxmlformats.org/officeDocument/2006/bibliography"/>
   </ds:schemaRefs>

</xml_diff>

<commit_message>
Added LLD question for Strategy Design Pattern
</commit_message>
<xml_diff>
--- a/LLD - Question.docx
+++ b/LLD - Question.docx
@@ -423,7 +423,7 @@
             </w:rPr>
             <w:fldChar w:fldCharType="separate"/>
           </w:r>
-          <w:hyperlink w:anchor="_Toc194960085" w:history="1">
+          <w:hyperlink w:anchor="_Toc195079233" w:history="1">
             <w:r>
               <w:rPr>
                 <w:rStyle w:val="Hyperlink"/>
@@ -451,7 +451,7 @@
                 <w:noProof/>
                 <w:webHidden/>
               </w:rPr>
-              <w:instrText xml:space="preserve"> PAGEREF _Toc194960085 \h </w:instrText>
+              <w:instrText xml:space="preserve"> PAGEREF _Toc195079233 \h </w:instrText>
             </w:r>
             <w:r>
               <w:rPr>
@@ -495,7 +495,7 @@
               <w:lang w:val="en-IN" w:eastAsia="en-IN"/>
             </w:rPr>
           </w:pPr>
-          <w:hyperlink w:anchor="_Toc194960086" w:history="1">
+          <w:hyperlink w:anchor="_Toc195079234" w:history="1">
             <w:r>
               <w:rPr>
                 <w:rStyle w:val="Hyperlink"/>
@@ -539,7 +539,7 @@
                 <w:noProof/>
                 <w:webHidden/>
               </w:rPr>
-              <w:instrText xml:space="preserve"> PAGEREF _Toc194960086 \h </w:instrText>
+              <w:instrText xml:space="preserve"> PAGEREF _Toc195079234 \h </w:instrText>
             </w:r>
             <w:r>
               <w:rPr>
@@ -583,7 +583,7 @@
               <w:lang w:val="en-IN" w:eastAsia="en-IN"/>
             </w:rPr>
           </w:pPr>
-          <w:hyperlink w:anchor="_Toc194960087" w:history="1">
+          <w:hyperlink w:anchor="_Toc195079235" w:history="1">
             <w:r>
               <w:rPr>
                 <w:rStyle w:val="Hyperlink"/>
@@ -627,7 +627,7 @@
                 <w:noProof/>
                 <w:webHidden/>
               </w:rPr>
-              <w:instrText xml:space="preserve"> PAGEREF _Toc194960087 \h </w:instrText>
+              <w:instrText xml:space="preserve"> PAGEREF _Toc195079235 \h </w:instrText>
             </w:r>
             <w:r>
               <w:rPr>
@@ -671,7 +671,7 @@
               <w:lang w:val="en-IN" w:eastAsia="en-IN"/>
             </w:rPr>
           </w:pPr>
-          <w:hyperlink w:anchor="_Toc194960088" w:history="1">
+          <w:hyperlink w:anchor="_Toc195079236" w:history="1">
             <w:r>
               <w:rPr>
                 <w:rStyle w:val="Hyperlink"/>
@@ -715,7 +715,7 @@
                 <w:noProof/>
                 <w:webHidden/>
               </w:rPr>
-              <w:instrText xml:space="preserve"> PAGEREF _Toc194960088 \h </w:instrText>
+              <w:instrText xml:space="preserve"> PAGEREF _Toc195079236 \h </w:instrText>
             </w:r>
             <w:r>
               <w:rPr>
@@ -758,7 +758,7 @@
               <w:lang w:val="en-IN" w:eastAsia="en-IN"/>
             </w:rPr>
           </w:pPr>
-          <w:hyperlink w:anchor="_Toc194960089" w:history="1">
+          <w:hyperlink w:anchor="_Toc195079237" w:history="1">
             <w:r>
               <w:rPr>
                 <w:rStyle w:val="Hyperlink"/>
@@ -786,7 +786,7 @@
                 <w:noProof/>
                 <w:webHidden/>
               </w:rPr>
-              <w:instrText xml:space="preserve"> PAGEREF _Toc194960089 \h </w:instrText>
+              <w:instrText xml:space="preserve"> PAGEREF _Toc195079237 \h </w:instrText>
             </w:r>
             <w:r>
               <w:rPr>
@@ -830,7 +830,7 @@
               <w:lang w:val="en-IN" w:eastAsia="en-IN"/>
             </w:rPr>
           </w:pPr>
-          <w:hyperlink w:anchor="_Toc194960090" w:history="1">
+          <w:hyperlink w:anchor="_Toc195079238" w:history="1">
             <w:r>
               <w:rPr>
                 <w:rStyle w:val="Hyperlink"/>
@@ -874,7 +874,7 @@
                 <w:noProof/>
                 <w:webHidden/>
               </w:rPr>
-              <w:instrText xml:space="preserve"> PAGEREF _Toc194960090 \h </w:instrText>
+              <w:instrText xml:space="preserve"> PAGEREF _Toc195079238 \h </w:instrText>
             </w:r>
             <w:r>
               <w:rPr>
@@ -918,7 +918,7 @@
               <w:lang w:val="en-IN" w:eastAsia="en-IN"/>
             </w:rPr>
           </w:pPr>
-          <w:hyperlink w:anchor="_Toc194960091" w:history="1">
+          <w:hyperlink w:anchor="_Toc195079239" w:history="1">
             <w:r>
               <w:rPr>
                 <w:rStyle w:val="Hyperlink"/>
@@ -962,7 +962,7 @@
                 <w:noProof/>
                 <w:webHidden/>
               </w:rPr>
-              <w:instrText xml:space="preserve"> PAGEREF _Toc194960091 \h </w:instrText>
+              <w:instrText xml:space="preserve"> PAGEREF _Toc195079239 \h </w:instrText>
             </w:r>
             <w:r>
               <w:rPr>
@@ -1005,7 +1005,7 @@
               <w:lang w:val="en-IN" w:eastAsia="en-IN"/>
             </w:rPr>
           </w:pPr>
-          <w:hyperlink w:anchor="_Toc194960092" w:history="1">
+          <w:hyperlink w:anchor="_Toc195079240" w:history="1">
             <w:r>
               <w:rPr>
                 <w:rStyle w:val="Hyperlink"/>
@@ -1033,7 +1033,7 @@
                 <w:noProof/>
                 <w:webHidden/>
               </w:rPr>
-              <w:instrText xml:space="preserve"> PAGEREF _Toc194960092 \h </w:instrText>
+              <w:instrText xml:space="preserve"> PAGEREF _Toc195079240 \h </w:instrText>
             </w:r>
             <w:r>
               <w:rPr>
@@ -1077,7 +1077,7 @@
               <w:lang w:val="en-IN" w:eastAsia="en-IN"/>
             </w:rPr>
           </w:pPr>
-          <w:hyperlink w:anchor="_Toc194960093" w:history="1">
+          <w:hyperlink w:anchor="_Toc195079241" w:history="1">
             <w:r>
               <w:rPr>
                 <w:rStyle w:val="Hyperlink"/>
@@ -1121,7 +1121,7 @@
                 <w:noProof/>
                 <w:webHidden/>
               </w:rPr>
-              <w:instrText xml:space="preserve"> PAGEREF _Toc194960093 \h </w:instrText>
+              <w:instrText xml:space="preserve"> PAGEREF _Toc195079241 \h </w:instrText>
             </w:r>
             <w:r>
               <w:rPr>
@@ -1164,7 +1164,7 @@
               <w:lang w:val="en-IN" w:eastAsia="en-IN"/>
             </w:rPr>
           </w:pPr>
-          <w:hyperlink w:anchor="_Toc194960094" w:history="1">
+          <w:hyperlink w:anchor="_Toc195079242" w:history="1">
             <w:r>
               <w:rPr>
                 <w:rStyle w:val="Hyperlink"/>
@@ -1192,7 +1192,7 @@
                 <w:noProof/>
                 <w:webHidden/>
               </w:rPr>
-              <w:instrText xml:space="preserve"> PAGEREF _Toc194960094 \h </w:instrText>
+              <w:instrText xml:space="preserve"> PAGEREF _Toc195079242 \h </w:instrText>
             </w:r>
             <w:r>
               <w:rPr>
@@ -1235,14 +1235,14 @@
               <w:lang w:val="en-IN" w:eastAsia="en-IN"/>
             </w:rPr>
           </w:pPr>
-          <w:hyperlink w:anchor="_Toc194960095" w:history="1">
+          <w:hyperlink w:anchor="_Toc195079243" w:history="1">
             <w:r>
               <w:rPr>
                 <w:rStyle w:val="Hyperlink"/>
                 <w:b/>
                 <w:noProof/>
               </w:rPr>
-              <w:t>1. Command Pattern</w:t>
+              <w:t>1. Strategy Pattern</w:t>
             </w:r>
             <w:r>
               <w:rPr>
@@ -1263,7 +1263,7 @@
                 <w:noProof/>
                 <w:webHidden/>
               </w:rPr>
-              <w:instrText xml:space="preserve"> PAGEREF _Toc194960095 \h </w:instrText>
+              <w:instrText xml:space="preserve"> PAGEREF _Toc195079243 \h </w:instrText>
             </w:r>
             <w:r>
               <w:rPr>
@@ -1284,6 +1284,77 @@
                 <w:webHidden/>
               </w:rPr>
               <w:t>20</w:t>
+            </w:r>
+            <w:r>
+              <w:rPr>
+                <w:noProof/>
+                <w:webHidden/>
+              </w:rPr>
+              <w:fldChar w:fldCharType="end"/>
+            </w:r>
+          </w:hyperlink>
+        </w:p>
+        <w:p>
+          <w:pPr>
+            <w:pStyle w:val="TOC2"/>
+            <w:tabs>
+              <w:tab w:val="right" w:leader="dot" w:pos="10456"/>
+            </w:tabs>
+            <w:rPr>
+              <w:rFonts w:cstheme="minorBidi"/>
+              <w:noProof/>
+              <w:lang w:val="en-IN" w:eastAsia="en-IN"/>
+            </w:rPr>
+          </w:pPr>
+          <w:hyperlink w:anchor="_Toc195079244" w:history="1">
+            <w:r>
+              <w:rPr>
+                <w:rStyle w:val="Hyperlink"/>
+                <w:b/>
+                <w:noProof/>
+              </w:rPr>
+              <w:t>2. Command Pattern</w:t>
+            </w:r>
+            <w:r>
+              <w:rPr>
+                <w:noProof/>
+                <w:webHidden/>
+              </w:rPr>
+              <w:tab/>
+            </w:r>
+            <w:r>
+              <w:rPr>
+                <w:noProof/>
+                <w:webHidden/>
+              </w:rPr>
+              <w:fldChar w:fldCharType="begin"/>
+            </w:r>
+            <w:r>
+              <w:rPr>
+                <w:noProof/>
+                <w:webHidden/>
+              </w:rPr>
+              <w:instrText xml:space="preserve"> PAGEREF _Toc195079244 \h </w:instrText>
+            </w:r>
+            <w:r>
+              <w:rPr>
+                <w:noProof/>
+                <w:webHidden/>
+              </w:rPr>
+            </w:r>
+            <w:r>
+              <w:rPr>
+                <w:noProof/>
+                <w:webHidden/>
+              </w:rPr>
+              <w:fldChar w:fldCharType="separate"/>
+            </w:r>
+            <w:r>
+              <w:rPr>
+                <w:noProof/>
+                <w:webHidden/>
+              </w:rPr>
+              <w:t>22</w:t>
             </w:r>
             <w:r>
               <w:rPr>
@@ -1325,7 +1396,6 @@
     <w:p/>
     <w:p/>
     <w:p/>
-    <w:p/>
     <w:p>
       <w:bookmarkStart w:id="0" w:name="_GoBack"/>
       <w:bookmarkEnd w:id="0"/>
@@ -1339,7 +1409,7 @@
           <w:sz w:val="40"/>
         </w:rPr>
       </w:pPr>
-      <w:bookmarkStart w:id="1" w:name="_Toc194960085"/>
+      <w:bookmarkStart w:id="1" w:name="_Toc195079233"/>
       <w:r>
         <w:rPr>
           <w:b/>
@@ -1571,7 +1641,7 @@
           <w:sz w:val="32"/>
         </w:rPr>
       </w:pPr>
-      <w:bookmarkStart w:id="2" w:name="_Toc194960086"/>
+      <w:bookmarkStart w:id="2" w:name="_Toc195079234"/>
       <w:r>
         <w:rPr>
           <w:b/>
@@ -4865,7 +4935,7 @@
           <w:sz w:val="32"/>
         </w:rPr>
       </w:pPr>
-      <w:bookmarkStart w:id="3" w:name="_Toc194960087"/>
+      <w:bookmarkStart w:id="3" w:name="_Toc195079235"/>
       <w:r>
         <w:rPr>
           <w:b/>
@@ -8238,7 +8308,7 @@
           <w:sz w:val="32"/>
         </w:rPr>
       </w:pPr>
-      <w:bookmarkStart w:id="4" w:name="_Toc194960088"/>
+      <w:bookmarkStart w:id="4" w:name="_Toc195079236"/>
       <w:r>
         <w:rPr>
           <w:b/>
@@ -12718,7 +12788,7 @@
           <w:sz w:val="40"/>
         </w:rPr>
       </w:pPr>
-      <w:bookmarkStart w:id="5" w:name="_Toc194960089"/>
+      <w:bookmarkStart w:id="5" w:name="_Toc195079237"/>
       <w:r>
         <w:rPr>
           <w:b/>
@@ -12744,7 +12814,7 @@
           <w:sz w:val="32"/>
         </w:rPr>
       </w:pPr>
-      <w:bookmarkStart w:id="6" w:name="_Toc194960090"/>
+      <w:bookmarkStart w:id="6" w:name="_Toc195079238"/>
       <w:r>
         <w:rPr>
           <w:b/>
@@ -15294,7 +15364,7 @@
           <w:sz w:val="32"/>
         </w:rPr>
       </w:pPr>
-      <w:bookmarkStart w:id="7" w:name="_Toc194960091"/>
+      <w:bookmarkStart w:id="7" w:name="_Toc195079239"/>
       <w:r>
         <w:rPr>
           <w:b/>
@@ -19042,7 +19112,7 @@
           <w:sz w:val="40"/>
         </w:rPr>
       </w:pPr>
-      <w:bookmarkStart w:id="8" w:name="_Toc194960092"/>
+      <w:bookmarkStart w:id="8" w:name="_Toc195079240"/>
       <w:r>
         <w:rPr>
           <w:b/>
@@ -19068,7 +19138,7 @@
           <w:sz w:val="32"/>
         </w:rPr>
       </w:pPr>
-      <w:bookmarkStart w:id="9" w:name="_Toc194960093"/>
+      <w:bookmarkStart w:id="9" w:name="_Toc195079241"/>
       <w:r>
         <w:rPr>
           <w:b/>
@@ -21484,7 +21554,7 @@
           <w:sz w:val="40"/>
         </w:rPr>
       </w:pPr>
-      <w:bookmarkStart w:id="10" w:name="_Toc194960094"/>
+      <w:bookmarkStart w:id="10" w:name="_Toc195079242"/>
       <w:r>
         <w:rPr>
           <w:b/>
@@ -21492,15 +21562,7 @@
           <w:sz w:val="40"/>
         </w:rPr>
         <w:lastRenderedPageBreak/>
-        <w:t>Behavioural</w:t>
-      </w:r>
-      <w:r>
-        <w:rPr>
-          <w:b/>
-          <w:color w:val="1F3864" w:themeColor="accent1" w:themeShade="80"/>
-          <w:sz w:val="40"/>
-        </w:rPr>
-        <w:t xml:space="preserve"> Design Pattern</w:t>
+        <w:t>Behavioural Design Pattern</w:t>
       </w:r>
       <w:bookmarkEnd w:id="10"/>
     </w:p>
@@ -21514,14 +21576,14 @@
           <w:sz w:val="32"/>
         </w:rPr>
       </w:pPr>
-      <w:bookmarkStart w:id="11" w:name="_Toc194960095"/>
+      <w:bookmarkStart w:id="11" w:name="_Toc195079243"/>
       <w:r>
         <w:rPr>
           <w:b/>
           <w:color w:val="1F4E79" w:themeColor="accent5" w:themeShade="80"/>
           <w:sz w:val="32"/>
         </w:rPr>
-        <w:t>1. Command</w:t>
+        <w:t xml:space="preserve">1. </w:t>
       </w:r>
       <w:r>
         <w:rPr>
@@ -21529,9 +21591,2857 @@
           <w:color w:val="1F4E79" w:themeColor="accent5" w:themeShade="80"/>
           <w:sz w:val="32"/>
         </w:rPr>
+        <w:t>Strategy</w:t>
+      </w:r>
+      <w:r>
+        <w:rPr>
+          <w:b/>
+          <w:color w:val="1F4E79" w:themeColor="accent5" w:themeShade="80"/>
+          <w:sz w:val="32"/>
+        </w:rPr>
         <w:t xml:space="preserve"> Pattern</w:t>
       </w:r>
       <w:bookmarkEnd w:id="11"/>
+    </w:p>
+    <w:p>
+      <w:pPr>
+        <w:rPr>
+          <w:sz w:val="28"/>
+        </w:rPr>
+      </w:pPr>
+    </w:p>
+    <w:p>
+      <w:pPr>
+        <w:rPr>
+          <w:sz w:val="28"/>
+        </w:rPr>
+      </w:pPr>
+      <w:r>
+        <w:rPr>
+          <w:b/>
+          <w:sz w:val="28"/>
+        </w:rPr>
+        <w:t>Problem Statement:</w:t>
+      </w:r>
+      <w:r>
+        <w:rPr>
+          <w:sz w:val="28"/>
+        </w:rPr>
+        <w:t xml:space="preserve"> </w:t>
+      </w:r>
+      <w:r>
+        <w:rPr>
+          <w:sz w:val="28"/>
+        </w:rPr>
+        <w:t>You are building a Navigation App (like Google Maps). It supports different routes betw</w:t>
+      </w:r>
+      <w:r>
+        <w:rPr>
+          <w:sz w:val="28"/>
+        </w:rPr>
+        <w:t>een a source and a destination.</w:t>
+      </w:r>
+    </w:p>
+    <w:p>
+      <w:pPr>
+        <w:rPr>
+          <w:sz w:val="28"/>
+        </w:rPr>
+      </w:pPr>
+      <w:r>
+        <w:rPr>
+          <w:sz w:val="28"/>
+        </w:rPr>
+        <w:t>Users should be able to select differ</w:t>
+      </w:r>
+      <w:r>
+        <w:rPr>
+          <w:sz w:val="28"/>
+        </w:rPr>
+        <w:t>ent routing strategies such as:</w:t>
+      </w:r>
+    </w:p>
+    <w:p>
+      <w:pPr>
+        <w:pStyle w:val="ListParagraph"/>
+        <w:numPr>
+          <w:ilvl w:val="0"/>
+          <w:numId w:val="20"/>
+        </w:numPr>
+        <w:rPr>
+          <w:sz w:val="28"/>
+        </w:rPr>
+      </w:pPr>
+      <w:r>
+        <w:rPr>
+          <w:sz w:val="28"/>
+        </w:rPr>
+        <w:t>Fastest Route</w:t>
+      </w:r>
+    </w:p>
+    <w:p>
+      <w:pPr>
+        <w:pStyle w:val="ListParagraph"/>
+        <w:numPr>
+          <w:ilvl w:val="0"/>
+          <w:numId w:val="20"/>
+        </w:numPr>
+        <w:rPr>
+          <w:sz w:val="28"/>
+        </w:rPr>
+      </w:pPr>
+      <w:r>
+        <w:rPr>
+          <w:sz w:val="28"/>
+        </w:rPr>
+        <w:t>Shortest Distance</w:t>
+      </w:r>
+    </w:p>
+    <w:p>
+      <w:pPr>
+        <w:pStyle w:val="ListParagraph"/>
+        <w:numPr>
+          <w:ilvl w:val="0"/>
+          <w:numId w:val="20"/>
+        </w:numPr>
+        <w:rPr>
+          <w:sz w:val="28"/>
+        </w:rPr>
+      </w:pPr>
+      <w:r>
+        <w:rPr>
+          <w:sz w:val="28"/>
+        </w:rPr>
+        <w:t>Avoid Traffic</w:t>
+      </w:r>
+    </w:p>
+    <w:p>
+      <w:pPr>
+        <w:pStyle w:val="ListParagraph"/>
+        <w:numPr>
+          <w:ilvl w:val="0"/>
+          <w:numId w:val="20"/>
+        </w:numPr>
+        <w:rPr>
+          <w:sz w:val="28"/>
+        </w:rPr>
+      </w:pPr>
+      <w:r>
+        <w:rPr>
+          <w:sz w:val="28"/>
+        </w:rPr>
+        <w:t>Scenic Route</w:t>
+      </w:r>
+    </w:p>
+    <w:p>
+      <w:r>
+        <w:rPr>
+          <w:sz w:val="28"/>
+        </w:rPr>
+        <w:t>The strategy must be selected dynamically at runtime, and new strategies should be easy to add without modifying the existing code.</w:t>
+      </w:r>
+    </w:p>
+    <w:p>
+      <w:pPr>
+        <w:rPr>
+          <w:sz w:val="28"/>
+        </w:rPr>
+      </w:pPr>
+    </w:p>
+    <w:p>
+      <w:pPr>
+        <w:rPr>
+          <w:b/>
+          <w:sz w:val="28"/>
+        </w:rPr>
+      </w:pPr>
+      <w:r>
+        <w:rPr>
+          <w:b/>
+          <w:sz w:val="28"/>
+        </w:rPr>
+        <w:t>Solution</w:t>
+      </w:r>
+    </w:p>
+    <w:p>
+      <w:pPr>
+        <w:rPr>
+          <w:sz w:val="2"/>
+        </w:rPr>
+      </w:pPr>
+    </w:p>
+    <w:p>
+      <w:pPr>
+        <w:rPr>
+          <w:b/>
+          <w:sz w:val="28"/>
+        </w:rPr>
+      </w:pPr>
+      <w:r>
+        <w:rPr>
+          <w:b/>
+          <w:sz w:val="28"/>
+        </w:rPr>
+        <w:t xml:space="preserve">Step1: </w:t>
+      </w:r>
+      <w:r>
+        <w:rPr>
+          <w:b/>
+          <w:sz w:val="28"/>
+        </w:rPr>
+        <w:t xml:space="preserve">Define the </w:t>
+      </w:r>
+      <w:proofErr w:type="spellStart"/>
+      <w:r>
+        <w:rPr>
+          <w:b/>
+          <w:sz w:val="28"/>
+        </w:rPr>
+        <w:t>RouteStrategy</w:t>
+      </w:r>
+      <w:proofErr w:type="spellEnd"/>
+      <w:r>
+        <w:rPr>
+          <w:b/>
+          <w:sz w:val="28"/>
+        </w:rPr>
+        <w:t xml:space="preserve"> interface</w:t>
+      </w:r>
+    </w:p>
+    <w:p>
+      <w:pPr>
+        <w:shd w:val="clear" w:color="auto" w:fill="1E1F22"/>
+        <w:tabs>
+          <w:tab w:val="left" w:pos="916"/>
+          <w:tab w:val="left" w:pos="1832"/>
+          <w:tab w:val="left" w:pos="2748"/>
+          <w:tab w:val="left" w:pos="3664"/>
+          <w:tab w:val="left" w:pos="4580"/>
+          <w:tab w:val="left" w:pos="5496"/>
+          <w:tab w:val="left" w:pos="6412"/>
+          <w:tab w:val="left" w:pos="7328"/>
+          <w:tab w:val="left" w:pos="8244"/>
+          <w:tab w:val="left" w:pos="9160"/>
+          <w:tab w:val="left" w:pos="10076"/>
+          <w:tab w:val="left" w:pos="10992"/>
+          <w:tab w:val="left" w:pos="11908"/>
+          <w:tab w:val="left" w:pos="12824"/>
+          <w:tab w:val="left" w:pos="13740"/>
+          <w:tab w:val="left" w:pos="14656"/>
+        </w:tabs>
+        <w:spacing w:after="0" w:line="240" w:lineRule="auto"/>
+        <w:rPr>
+          <w:rFonts w:ascii="Courier New" w:eastAsia="Times New Roman" w:hAnsi="Courier New" w:cs="Courier New"/>
+          <w:color w:val="CF8E6D"/>
+          <w:sz w:val="24"/>
+          <w:szCs w:val="24"/>
+          <w:lang w:eastAsia="en-IN"/>
+        </w:rPr>
+      </w:pPr>
+    </w:p>
+    <w:p>
+      <w:pPr>
+        <w:shd w:val="clear" w:color="auto" w:fill="1E1F22"/>
+        <w:tabs>
+          <w:tab w:val="left" w:pos="916"/>
+          <w:tab w:val="left" w:pos="1832"/>
+          <w:tab w:val="left" w:pos="2748"/>
+          <w:tab w:val="left" w:pos="3664"/>
+          <w:tab w:val="left" w:pos="4580"/>
+          <w:tab w:val="left" w:pos="5496"/>
+          <w:tab w:val="left" w:pos="6412"/>
+          <w:tab w:val="left" w:pos="7328"/>
+          <w:tab w:val="left" w:pos="8244"/>
+          <w:tab w:val="left" w:pos="9160"/>
+          <w:tab w:val="left" w:pos="10076"/>
+          <w:tab w:val="left" w:pos="10992"/>
+          <w:tab w:val="left" w:pos="11908"/>
+          <w:tab w:val="left" w:pos="12824"/>
+          <w:tab w:val="left" w:pos="13740"/>
+          <w:tab w:val="left" w:pos="14656"/>
+        </w:tabs>
+        <w:spacing w:after="0" w:line="240" w:lineRule="auto"/>
+        <w:rPr>
+          <w:rFonts w:ascii="Courier New" w:eastAsia="Times New Roman" w:hAnsi="Courier New" w:cs="Courier New"/>
+          <w:color w:val="BCBEC4"/>
+          <w:sz w:val="24"/>
+          <w:szCs w:val="24"/>
+          <w:lang w:eastAsia="en-IN"/>
+        </w:rPr>
+      </w:pPr>
+      <w:proofErr w:type="gramStart"/>
+      <w:r>
+        <w:rPr>
+          <w:rFonts w:ascii="Courier New" w:eastAsia="Times New Roman" w:hAnsi="Courier New" w:cs="Courier New"/>
+          <w:color w:val="CF8E6D"/>
+          <w:sz w:val="24"/>
+          <w:szCs w:val="24"/>
+          <w:lang w:eastAsia="en-IN"/>
+        </w:rPr>
+        <w:t>public</w:t>
+      </w:r>
+      <w:proofErr w:type="gramEnd"/>
+      <w:r>
+        <w:rPr>
+          <w:rFonts w:ascii="Courier New" w:eastAsia="Times New Roman" w:hAnsi="Courier New" w:cs="Courier New"/>
+          <w:color w:val="CF8E6D"/>
+          <w:sz w:val="24"/>
+          <w:szCs w:val="24"/>
+          <w:lang w:eastAsia="en-IN"/>
+        </w:rPr>
+        <w:t xml:space="preserve"> interface </w:t>
+      </w:r>
+      <w:proofErr w:type="spellStart"/>
+      <w:r>
+        <w:rPr>
+          <w:rFonts w:ascii="Courier New" w:eastAsia="Times New Roman" w:hAnsi="Courier New" w:cs="Courier New"/>
+          <w:color w:val="BCBEC4"/>
+          <w:sz w:val="24"/>
+          <w:szCs w:val="24"/>
+          <w:lang w:eastAsia="en-IN"/>
+        </w:rPr>
+        <w:t>RouteStrategy</w:t>
+      </w:r>
+      <w:proofErr w:type="spellEnd"/>
+      <w:r>
+        <w:rPr>
+          <w:rFonts w:ascii="Courier New" w:eastAsia="Times New Roman" w:hAnsi="Courier New" w:cs="Courier New"/>
+          <w:color w:val="BCBEC4"/>
+          <w:sz w:val="24"/>
+          <w:szCs w:val="24"/>
+          <w:lang w:eastAsia="en-IN"/>
+        </w:rPr>
+        <w:t xml:space="preserve"> {</w:t>
+      </w:r>
+      <w:r>
+        <w:rPr>
+          <w:rFonts w:ascii="Courier New" w:eastAsia="Times New Roman" w:hAnsi="Courier New" w:cs="Courier New"/>
+          <w:color w:val="BCBEC4"/>
+          <w:sz w:val="24"/>
+          <w:szCs w:val="24"/>
+          <w:lang w:eastAsia="en-IN"/>
+        </w:rPr>
+        <w:br/>
+        <w:t xml:space="preserve">    </w:t>
+      </w:r>
+      <w:r>
+        <w:rPr>
+          <w:rFonts w:ascii="Courier New" w:eastAsia="Times New Roman" w:hAnsi="Courier New" w:cs="Courier New"/>
+          <w:color w:val="CF8E6D"/>
+          <w:sz w:val="24"/>
+          <w:szCs w:val="24"/>
+          <w:lang w:eastAsia="en-IN"/>
+        </w:rPr>
+        <w:t xml:space="preserve">void </w:t>
+      </w:r>
+      <w:proofErr w:type="spellStart"/>
+      <w:r>
+        <w:rPr>
+          <w:rFonts w:ascii="Courier New" w:eastAsia="Times New Roman" w:hAnsi="Courier New" w:cs="Courier New"/>
+          <w:color w:val="56A8F5"/>
+          <w:sz w:val="24"/>
+          <w:szCs w:val="24"/>
+          <w:lang w:eastAsia="en-IN"/>
+        </w:rPr>
+        <w:t>calculateRoute</w:t>
+      </w:r>
+      <w:proofErr w:type="spellEnd"/>
+      <w:r>
+        <w:rPr>
+          <w:rFonts w:ascii="Courier New" w:eastAsia="Times New Roman" w:hAnsi="Courier New" w:cs="Courier New"/>
+          <w:color w:val="BCBEC4"/>
+          <w:sz w:val="24"/>
+          <w:szCs w:val="24"/>
+          <w:lang w:eastAsia="en-IN"/>
+        </w:rPr>
+        <w:t>(String from, String to);</w:t>
+      </w:r>
+      <w:r>
+        <w:rPr>
+          <w:rFonts w:ascii="Courier New" w:eastAsia="Times New Roman" w:hAnsi="Courier New" w:cs="Courier New"/>
+          <w:color w:val="BCBEC4"/>
+          <w:sz w:val="24"/>
+          <w:szCs w:val="24"/>
+          <w:lang w:eastAsia="en-IN"/>
+        </w:rPr>
+        <w:br/>
+        <w:t>}</w:t>
+      </w:r>
+    </w:p>
+    <w:p>
+      <w:pPr>
+        <w:shd w:val="clear" w:color="auto" w:fill="1E1F22"/>
+        <w:tabs>
+          <w:tab w:val="left" w:pos="916"/>
+          <w:tab w:val="left" w:pos="1832"/>
+          <w:tab w:val="left" w:pos="2748"/>
+          <w:tab w:val="left" w:pos="3664"/>
+          <w:tab w:val="left" w:pos="4580"/>
+          <w:tab w:val="left" w:pos="5496"/>
+          <w:tab w:val="left" w:pos="6412"/>
+          <w:tab w:val="left" w:pos="7328"/>
+          <w:tab w:val="left" w:pos="8244"/>
+          <w:tab w:val="left" w:pos="9160"/>
+          <w:tab w:val="left" w:pos="10076"/>
+          <w:tab w:val="left" w:pos="10992"/>
+          <w:tab w:val="left" w:pos="11908"/>
+          <w:tab w:val="left" w:pos="12824"/>
+          <w:tab w:val="left" w:pos="13740"/>
+          <w:tab w:val="left" w:pos="14656"/>
+        </w:tabs>
+        <w:spacing w:after="0" w:line="240" w:lineRule="auto"/>
+        <w:rPr>
+          <w:rFonts w:ascii="Courier New" w:eastAsia="Times New Roman" w:hAnsi="Courier New" w:cs="Courier New"/>
+          <w:color w:val="BCBEC4"/>
+          <w:sz w:val="24"/>
+          <w:szCs w:val="24"/>
+          <w:lang w:eastAsia="en-IN"/>
+        </w:rPr>
+      </w:pPr>
+    </w:p>
+    <w:p/>
+    <w:p>
+      <w:pPr>
+        <w:rPr>
+          <w:b/>
+          <w:sz w:val="28"/>
+        </w:rPr>
+      </w:pPr>
+      <w:r>
+        <w:rPr>
+          <w:b/>
+          <w:sz w:val="28"/>
+        </w:rPr>
+        <w:t>Step2</w:t>
+      </w:r>
+      <w:r>
+        <w:rPr>
+          <w:b/>
+          <w:sz w:val="28"/>
+        </w:rPr>
+        <w:t xml:space="preserve">: </w:t>
+      </w:r>
+      <w:r>
+        <w:rPr>
+          <w:b/>
+          <w:sz w:val="28"/>
+        </w:rPr>
+        <w:t>Create Concrete Strategies</w:t>
+      </w:r>
+    </w:p>
+    <w:p>
+      <w:pPr>
+        <w:shd w:val="clear" w:color="auto" w:fill="1E1F22"/>
+        <w:tabs>
+          <w:tab w:val="left" w:pos="916"/>
+          <w:tab w:val="left" w:pos="1832"/>
+          <w:tab w:val="left" w:pos="2748"/>
+          <w:tab w:val="left" w:pos="3664"/>
+          <w:tab w:val="left" w:pos="4580"/>
+          <w:tab w:val="left" w:pos="5496"/>
+          <w:tab w:val="left" w:pos="6412"/>
+          <w:tab w:val="left" w:pos="7328"/>
+          <w:tab w:val="left" w:pos="8244"/>
+          <w:tab w:val="left" w:pos="9160"/>
+          <w:tab w:val="left" w:pos="10076"/>
+          <w:tab w:val="left" w:pos="10992"/>
+          <w:tab w:val="left" w:pos="11908"/>
+          <w:tab w:val="left" w:pos="12824"/>
+          <w:tab w:val="left" w:pos="13740"/>
+          <w:tab w:val="left" w:pos="14656"/>
+        </w:tabs>
+        <w:spacing w:after="0" w:line="240" w:lineRule="auto"/>
+        <w:rPr>
+          <w:rFonts w:ascii="Courier New" w:eastAsia="Times New Roman" w:hAnsi="Courier New" w:cs="Courier New"/>
+          <w:color w:val="BCBEC4"/>
+          <w:sz w:val="24"/>
+          <w:szCs w:val="24"/>
+          <w:lang w:eastAsia="en-IN"/>
+        </w:rPr>
+      </w:pPr>
+      <w:proofErr w:type="gramStart"/>
+      <w:r>
+        <w:rPr>
+          <w:rFonts w:ascii="Courier New" w:eastAsia="Times New Roman" w:hAnsi="Courier New" w:cs="Courier New"/>
+          <w:color w:val="CF8E6D"/>
+          <w:sz w:val="24"/>
+          <w:szCs w:val="24"/>
+          <w:lang w:eastAsia="en-IN"/>
+        </w:rPr>
+        <w:t>public</w:t>
+      </w:r>
+      <w:proofErr w:type="gramEnd"/>
+      <w:r>
+        <w:rPr>
+          <w:rFonts w:ascii="Courier New" w:eastAsia="Times New Roman" w:hAnsi="Courier New" w:cs="Courier New"/>
+          <w:color w:val="CF8E6D"/>
+          <w:sz w:val="24"/>
+          <w:szCs w:val="24"/>
+          <w:lang w:eastAsia="en-IN"/>
+        </w:rPr>
+        <w:t xml:space="preserve"> class </w:t>
+      </w:r>
+      <w:proofErr w:type="spellStart"/>
+      <w:r>
+        <w:rPr>
+          <w:rFonts w:ascii="Courier New" w:eastAsia="Times New Roman" w:hAnsi="Courier New" w:cs="Courier New"/>
+          <w:color w:val="BCBEC4"/>
+          <w:sz w:val="24"/>
+          <w:szCs w:val="24"/>
+          <w:lang w:eastAsia="en-IN"/>
+        </w:rPr>
+        <w:t>FastestRouteStrategy</w:t>
+      </w:r>
+      <w:proofErr w:type="spellEnd"/>
+      <w:r>
+        <w:rPr>
+          <w:rFonts w:ascii="Courier New" w:eastAsia="Times New Roman" w:hAnsi="Courier New" w:cs="Courier New"/>
+          <w:color w:val="BCBEC4"/>
+          <w:sz w:val="24"/>
+          <w:szCs w:val="24"/>
+          <w:lang w:eastAsia="en-IN"/>
+        </w:rPr>
+        <w:t xml:space="preserve"> </w:t>
+      </w:r>
+      <w:r>
+        <w:rPr>
+          <w:rFonts w:ascii="Courier New" w:eastAsia="Times New Roman" w:hAnsi="Courier New" w:cs="Courier New"/>
+          <w:color w:val="CF8E6D"/>
+          <w:sz w:val="24"/>
+          <w:szCs w:val="24"/>
+          <w:lang w:eastAsia="en-IN"/>
+        </w:rPr>
+        <w:t xml:space="preserve">implements </w:t>
+      </w:r>
+      <w:proofErr w:type="spellStart"/>
+      <w:r>
+        <w:rPr>
+          <w:rFonts w:ascii="Courier New" w:eastAsia="Times New Roman" w:hAnsi="Courier New" w:cs="Courier New"/>
+          <w:color w:val="BCBEC4"/>
+          <w:sz w:val="24"/>
+          <w:szCs w:val="24"/>
+          <w:lang w:eastAsia="en-IN"/>
+        </w:rPr>
+        <w:t>RouteStrategy</w:t>
+      </w:r>
+      <w:proofErr w:type="spellEnd"/>
+      <w:r>
+        <w:rPr>
+          <w:rFonts w:ascii="Courier New" w:eastAsia="Times New Roman" w:hAnsi="Courier New" w:cs="Courier New"/>
+          <w:color w:val="BCBEC4"/>
+          <w:sz w:val="24"/>
+          <w:szCs w:val="24"/>
+          <w:lang w:eastAsia="en-IN"/>
+        </w:rPr>
+        <w:t xml:space="preserve"> {</w:t>
+      </w:r>
+      <w:r>
+        <w:rPr>
+          <w:rFonts w:ascii="Courier New" w:eastAsia="Times New Roman" w:hAnsi="Courier New" w:cs="Courier New"/>
+          <w:color w:val="BCBEC4"/>
+          <w:sz w:val="24"/>
+          <w:szCs w:val="24"/>
+          <w:lang w:eastAsia="en-IN"/>
+        </w:rPr>
+        <w:br/>
+        <w:t xml:space="preserve">    </w:t>
+      </w:r>
+      <w:r>
+        <w:rPr>
+          <w:rFonts w:ascii="Courier New" w:eastAsia="Times New Roman" w:hAnsi="Courier New" w:cs="Courier New"/>
+          <w:color w:val="B3AE60"/>
+          <w:sz w:val="24"/>
+          <w:szCs w:val="24"/>
+          <w:lang w:eastAsia="en-IN"/>
+        </w:rPr>
+        <w:t>@Override</w:t>
+      </w:r>
+      <w:r>
+        <w:rPr>
+          <w:rFonts w:ascii="Courier New" w:eastAsia="Times New Roman" w:hAnsi="Courier New" w:cs="Courier New"/>
+          <w:color w:val="B3AE60"/>
+          <w:sz w:val="24"/>
+          <w:szCs w:val="24"/>
+          <w:lang w:eastAsia="en-IN"/>
+        </w:rPr>
+        <w:br/>
+        <w:t xml:space="preserve">    </w:t>
+      </w:r>
+      <w:r>
+        <w:rPr>
+          <w:rFonts w:ascii="Courier New" w:eastAsia="Times New Roman" w:hAnsi="Courier New" w:cs="Courier New"/>
+          <w:color w:val="CF8E6D"/>
+          <w:sz w:val="24"/>
+          <w:szCs w:val="24"/>
+          <w:lang w:eastAsia="en-IN"/>
+        </w:rPr>
+        <w:t xml:space="preserve">public void </w:t>
+      </w:r>
+      <w:proofErr w:type="spellStart"/>
+      <w:r>
+        <w:rPr>
+          <w:rFonts w:ascii="Courier New" w:eastAsia="Times New Roman" w:hAnsi="Courier New" w:cs="Courier New"/>
+          <w:color w:val="56A8F5"/>
+          <w:sz w:val="24"/>
+          <w:szCs w:val="24"/>
+          <w:lang w:eastAsia="en-IN"/>
+        </w:rPr>
+        <w:t>calculateRoute</w:t>
+      </w:r>
+      <w:proofErr w:type="spellEnd"/>
+      <w:r>
+        <w:rPr>
+          <w:rFonts w:ascii="Courier New" w:eastAsia="Times New Roman" w:hAnsi="Courier New" w:cs="Courier New"/>
+          <w:color w:val="BCBEC4"/>
+          <w:sz w:val="24"/>
+          <w:szCs w:val="24"/>
+          <w:lang w:eastAsia="en-IN"/>
+        </w:rPr>
+        <w:t>(String from, String to) {</w:t>
+      </w:r>
+      <w:r>
+        <w:rPr>
+          <w:rFonts w:ascii="Courier New" w:eastAsia="Times New Roman" w:hAnsi="Courier New" w:cs="Courier New"/>
+          <w:color w:val="BCBEC4"/>
+          <w:sz w:val="24"/>
+          <w:szCs w:val="24"/>
+          <w:lang w:eastAsia="en-IN"/>
+        </w:rPr>
+        <w:br/>
+        <w:t xml:space="preserve">        </w:t>
+      </w:r>
+      <w:proofErr w:type="spellStart"/>
+      <w:r>
+        <w:rPr>
+          <w:rFonts w:ascii="Courier New" w:eastAsia="Times New Roman" w:hAnsi="Courier New" w:cs="Courier New"/>
+          <w:color w:val="BCBEC4"/>
+          <w:sz w:val="24"/>
+          <w:szCs w:val="24"/>
+          <w:lang w:eastAsia="en-IN"/>
+        </w:rPr>
+        <w:t>System.</w:t>
+      </w:r>
+      <w:r>
+        <w:rPr>
+          <w:rFonts w:ascii="Courier New" w:eastAsia="Times New Roman" w:hAnsi="Courier New" w:cs="Courier New"/>
+          <w:i/>
+          <w:iCs/>
+          <w:color w:val="C77DBB"/>
+          <w:sz w:val="24"/>
+          <w:szCs w:val="24"/>
+          <w:lang w:eastAsia="en-IN"/>
+        </w:rPr>
+        <w:t>out</w:t>
+      </w:r>
+      <w:r>
+        <w:rPr>
+          <w:rFonts w:ascii="Courier New" w:eastAsia="Times New Roman" w:hAnsi="Courier New" w:cs="Courier New"/>
+          <w:color w:val="BCBEC4"/>
+          <w:sz w:val="24"/>
+          <w:szCs w:val="24"/>
+          <w:lang w:eastAsia="en-IN"/>
+        </w:rPr>
+        <w:t>.println</w:t>
+      </w:r>
+      <w:proofErr w:type="spellEnd"/>
+      <w:r>
+        <w:rPr>
+          <w:rFonts w:ascii="Courier New" w:eastAsia="Times New Roman" w:hAnsi="Courier New" w:cs="Courier New"/>
+          <w:color w:val="BCBEC4"/>
+          <w:sz w:val="24"/>
+          <w:szCs w:val="24"/>
+          <w:lang w:eastAsia="en-IN"/>
+        </w:rPr>
+        <w:t>(</w:t>
+      </w:r>
+      <w:r>
+        <w:rPr>
+          <w:rFonts w:ascii="Courier New" w:eastAsia="Times New Roman" w:hAnsi="Courier New" w:cs="Courier New"/>
+          <w:color w:val="6AAB73"/>
+          <w:sz w:val="24"/>
+          <w:szCs w:val="24"/>
+          <w:lang w:eastAsia="en-IN"/>
+        </w:rPr>
+        <w:t xml:space="preserve">"Calculating the fastest route from " </w:t>
+      </w:r>
+      <w:r>
+        <w:rPr>
+          <w:rFonts w:ascii="Courier New" w:eastAsia="Times New Roman" w:hAnsi="Courier New" w:cs="Courier New"/>
+          <w:color w:val="BCBEC4"/>
+          <w:sz w:val="24"/>
+          <w:szCs w:val="24"/>
+          <w:lang w:eastAsia="en-IN"/>
+        </w:rPr>
+        <w:t xml:space="preserve">+ from + </w:t>
+      </w:r>
+      <w:r>
+        <w:rPr>
+          <w:rFonts w:ascii="Courier New" w:eastAsia="Times New Roman" w:hAnsi="Courier New" w:cs="Courier New"/>
+          <w:color w:val="6AAB73"/>
+          <w:sz w:val="24"/>
+          <w:szCs w:val="24"/>
+          <w:lang w:eastAsia="en-IN"/>
+        </w:rPr>
+        <w:t xml:space="preserve">" to " </w:t>
+      </w:r>
+      <w:r>
+        <w:rPr>
+          <w:rFonts w:ascii="Courier New" w:eastAsia="Times New Roman" w:hAnsi="Courier New" w:cs="Courier New"/>
+          <w:color w:val="BCBEC4"/>
+          <w:sz w:val="24"/>
+          <w:szCs w:val="24"/>
+          <w:lang w:eastAsia="en-IN"/>
+        </w:rPr>
+        <w:t>+ to);</w:t>
+      </w:r>
+      <w:r>
+        <w:rPr>
+          <w:rFonts w:ascii="Courier New" w:eastAsia="Times New Roman" w:hAnsi="Courier New" w:cs="Courier New"/>
+          <w:color w:val="BCBEC4"/>
+          <w:sz w:val="24"/>
+          <w:szCs w:val="24"/>
+          <w:lang w:eastAsia="en-IN"/>
+        </w:rPr>
+        <w:br/>
+        <w:t xml:space="preserve">    }</w:t>
+      </w:r>
+      <w:r>
+        <w:rPr>
+          <w:rFonts w:ascii="Courier New" w:eastAsia="Times New Roman" w:hAnsi="Courier New" w:cs="Courier New"/>
+          <w:color w:val="BCBEC4"/>
+          <w:sz w:val="24"/>
+          <w:szCs w:val="24"/>
+          <w:lang w:eastAsia="en-IN"/>
+        </w:rPr>
+        <w:br/>
+        <w:t>}</w:t>
+      </w:r>
+    </w:p>
+    <w:p/>
+    <w:p>
+      <w:pPr>
+        <w:shd w:val="clear" w:color="auto" w:fill="1E1F22"/>
+        <w:tabs>
+          <w:tab w:val="left" w:pos="916"/>
+          <w:tab w:val="left" w:pos="1832"/>
+          <w:tab w:val="left" w:pos="2748"/>
+          <w:tab w:val="left" w:pos="3664"/>
+          <w:tab w:val="left" w:pos="4580"/>
+          <w:tab w:val="left" w:pos="5496"/>
+          <w:tab w:val="left" w:pos="6412"/>
+          <w:tab w:val="left" w:pos="7328"/>
+          <w:tab w:val="left" w:pos="8244"/>
+          <w:tab w:val="left" w:pos="9160"/>
+          <w:tab w:val="left" w:pos="10076"/>
+          <w:tab w:val="left" w:pos="10992"/>
+          <w:tab w:val="left" w:pos="11908"/>
+          <w:tab w:val="left" w:pos="12824"/>
+          <w:tab w:val="left" w:pos="13740"/>
+          <w:tab w:val="left" w:pos="14656"/>
+        </w:tabs>
+        <w:spacing w:after="0" w:line="240" w:lineRule="auto"/>
+        <w:rPr>
+          <w:rFonts w:ascii="Courier New" w:eastAsia="Times New Roman" w:hAnsi="Courier New" w:cs="Courier New"/>
+          <w:color w:val="BCBEC4"/>
+          <w:sz w:val="24"/>
+          <w:szCs w:val="24"/>
+          <w:lang w:eastAsia="en-IN"/>
+        </w:rPr>
+      </w:pPr>
+      <w:proofErr w:type="gramStart"/>
+      <w:r>
+        <w:rPr>
+          <w:rFonts w:ascii="Courier New" w:eastAsia="Times New Roman" w:hAnsi="Courier New" w:cs="Courier New"/>
+          <w:color w:val="CF8E6D"/>
+          <w:sz w:val="24"/>
+          <w:szCs w:val="24"/>
+          <w:lang w:eastAsia="en-IN"/>
+        </w:rPr>
+        <w:t>public</w:t>
+      </w:r>
+      <w:proofErr w:type="gramEnd"/>
+      <w:r>
+        <w:rPr>
+          <w:rFonts w:ascii="Courier New" w:eastAsia="Times New Roman" w:hAnsi="Courier New" w:cs="Courier New"/>
+          <w:color w:val="CF8E6D"/>
+          <w:sz w:val="24"/>
+          <w:szCs w:val="24"/>
+          <w:lang w:eastAsia="en-IN"/>
+        </w:rPr>
+        <w:t xml:space="preserve"> class </w:t>
+      </w:r>
+      <w:proofErr w:type="spellStart"/>
+      <w:r>
+        <w:rPr>
+          <w:rFonts w:ascii="Courier New" w:eastAsia="Times New Roman" w:hAnsi="Courier New" w:cs="Courier New"/>
+          <w:color w:val="BCBEC4"/>
+          <w:sz w:val="24"/>
+          <w:szCs w:val="24"/>
+          <w:lang w:eastAsia="en-IN"/>
+        </w:rPr>
+        <w:t>ShortestDistanceStrategy</w:t>
+      </w:r>
+      <w:proofErr w:type="spellEnd"/>
+      <w:r>
+        <w:rPr>
+          <w:rFonts w:ascii="Courier New" w:eastAsia="Times New Roman" w:hAnsi="Courier New" w:cs="Courier New"/>
+          <w:color w:val="BCBEC4"/>
+          <w:sz w:val="24"/>
+          <w:szCs w:val="24"/>
+          <w:lang w:eastAsia="en-IN"/>
+        </w:rPr>
+        <w:t xml:space="preserve"> </w:t>
+      </w:r>
+      <w:r>
+        <w:rPr>
+          <w:rFonts w:ascii="Courier New" w:eastAsia="Times New Roman" w:hAnsi="Courier New" w:cs="Courier New"/>
+          <w:color w:val="CF8E6D"/>
+          <w:sz w:val="24"/>
+          <w:szCs w:val="24"/>
+          <w:lang w:eastAsia="en-IN"/>
+        </w:rPr>
+        <w:t xml:space="preserve">implements </w:t>
+      </w:r>
+      <w:proofErr w:type="spellStart"/>
+      <w:r>
+        <w:rPr>
+          <w:rFonts w:ascii="Courier New" w:eastAsia="Times New Roman" w:hAnsi="Courier New" w:cs="Courier New"/>
+          <w:color w:val="BCBEC4"/>
+          <w:sz w:val="24"/>
+          <w:szCs w:val="24"/>
+          <w:lang w:eastAsia="en-IN"/>
+        </w:rPr>
+        <w:t>RouteStrategy</w:t>
+      </w:r>
+      <w:proofErr w:type="spellEnd"/>
+      <w:r>
+        <w:rPr>
+          <w:rFonts w:ascii="Courier New" w:eastAsia="Times New Roman" w:hAnsi="Courier New" w:cs="Courier New"/>
+          <w:color w:val="BCBEC4"/>
+          <w:sz w:val="24"/>
+          <w:szCs w:val="24"/>
+          <w:lang w:eastAsia="en-IN"/>
+        </w:rPr>
+        <w:t xml:space="preserve"> {</w:t>
+      </w:r>
+      <w:r>
+        <w:rPr>
+          <w:rFonts w:ascii="Courier New" w:eastAsia="Times New Roman" w:hAnsi="Courier New" w:cs="Courier New"/>
+          <w:color w:val="BCBEC4"/>
+          <w:sz w:val="24"/>
+          <w:szCs w:val="24"/>
+          <w:lang w:eastAsia="en-IN"/>
+        </w:rPr>
+        <w:br/>
+        <w:t xml:space="preserve">    </w:t>
+      </w:r>
+      <w:r>
+        <w:rPr>
+          <w:rFonts w:ascii="Courier New" w:eastAsia="Times New Roman" w:hAnsi="Courier New" w:cs="Courier New"/>
+          <w:color w:val="B3AE60"/>
+          <w:sz w:val="24"/>
+          <w:szCs w:val="24"/>
+          <w:lang w:eastAsia="en-IN"/>
+        </w:rPr>
+        <w:t>@Override</w:t>
+      </w:r>
+      <w:r>
+        <w:rPr>
+          <w:rFonts w:ascii="Courier New" w:eastAsia="Times New Roman" w:hAnsi="Courier New" w:cs="Courier New"/>
+          <w:color w:val="B3AE60"/>
+          <w:sz w:val="24"/>
+          <w:szCs w:val="24"/>
+          <w:lang w:eastAsia="en-IN"/>
+        </w:rPr>
+        <w:br/>
+        <w:t xml:space="preserve">    </w:t>
+      </w:r>
+      <w:r>
+        <w:rPr>
+          <w:rFonts w:ascii="Courier New" w:eastAsia="Times New Roman" w:hAnsi="Courier New" w:cs="Courier New"/>
+          <w:color w:val="CF8E6D"/>
+          <w:sz w:val="24"/>
+          <w:szCs w:val="24"/>
+          <w:lang w:eastAsia="en-IN"/>
+        </w:rPr>
+        <w:t xml:space="preserve">public void </w:t>
+      </w:r>
+      <w:proofErr w:type="spellStart"/>
+      <w:r>
+        <w:rPr>
+          <w:rFonts w:ascii="Courier New" w:eastAsia="Times New Roman" w:hAnsi="Courier New" w:cs="Courier New"/>
+          <w:color w:val="56A8F5"/>
+          <w:sz w:val="24"/>
+          <w:szCs w:val="24"/>
+          <w:lang w:eastAsia="en-IN"/>
+        </w:rPr>
+        <w:t>calculateRoute</w:t>
+      </w:r>
+      <w:proofErr w:type="spellEnd"/>
+      <w:r>
+        <w:rPr>
+          <w:rFonts w:ascii="Courier New" w:eastAsia="Times New Roman" w:hAnsi="Courier New" w:cs="Courier New"/>
+          <w:color w:val="BCBEC4"/>
+          <w:sz w:val="24"/>
+          <w:szCs w:val="24"/>
+          <w:lang w:eastAsia="en-IN"/>
+        </w:rPr>
+        <w:t>(String from, String to) {</w:t>
+      </w:r>
+      <w:r>
+        <w:rPr>
+          <w:rFonts w:ascii="Courier New" w:eastAsia="Times New Roman" w:hAnsi="Courier New" w:cs="Courier New"/>
+          <w:color w:val="BCBEC4"/>
+          <w:sz w:val="24"/>
+          <w:szCs w:val="24"/>
+          <w:lang w:eastAsia="en-IN"/>
+        </w:rPr>
+        <w:br/>
+        <w:t xml:space="preserve">        </w:t>
+      </w:r>
+      <w:proofErr w:type="spellStart"/>
+      <w:r>
+        <w:rPr>
+          <w:rFonts w:ascii="Courier New" w:eastAsia="Times New Roman" w:hAnsi="Courier New" w:cs="Courier New"/>
+          <w:color w:val="BCBEC4"/>
+          <w:sz w:val="24"/>
+          <w:szCs w:val="24"/>
+          <w:lang w:eastAsia="en-IN"/>
+        </w:rPr>
+        <w:t>System.</w:t>
+      </w:r>
+      <w:r>
+        <w:rPr>
+          <w:rFonts w:ascii="Courier New" w:eastAsia="Times New Roman" w:hAnsi="Courier New" w:cs="Courier New"/>
+          <w:i/>
+          <w:iCs/>
+          <w:color w:val="C77DBB"/>
+          <w:sz w:val="24"/>
+          <w:szCs w:val="24"/>
+          <w:lang w:eastAsia="en-IN"/>
+        </w:rPr>
+        <w:t>out</w:t>
+      </w:r>
+      <w:r>
+        <w:rPr>
+          <w:rFonts w:ascii="Courier New" w:eastAsia="Times New Roman" w:hAnsi="Courier New" w:cs="Courier New"/>
+          <w:color w:val="BCBEC4"/>
+          <w:sz w:val="24"/>
+          <w:szCs w:val="24"/>
+          <w:lang w:eastAsia="en-IN"/>
+        </w:rPr>
+        <w:t>.println</w:t>
+      </w:r>
+      <w:proofErr w:type="spellEnd"/>
+      <w:r>
+        <w:rPr>
+          <w:rFonts w:ascii="Courier New" w:eastAsia="Times New Roman" w:hAnsi="Courier New" w:cs="Courier New"/>
+          <w:color w:val="BCBEC4"/>
+          <w:sz w:val="24"/>
+          <w:szCs w:val="24"/>
+          <w:lang w:eastAsia="en-IN"/>
+        </w:rPr>
+        <w:t>(</w:t>
+      </w:r>
+      <w:r>
+        <w:rPr>
+          <w:rFonts w:ascii="Courier New" w:eastAsia="Times New Roman" w:hAnsi="Courier New" w:cs="Courier New"/>
+          <w:color w:val="6AAB73"/>
+          <w:sz w:val="24"/>
+          <w:szCs w:val="24"/>
+          <w:lang w:eastAsia="en-IN"/>
+        </w:rPr>
+        <w:t xml:space="preserve">"Calculating the shortest distance route from " </w:t>
+      </w:r>
+      <w:r>
+        <w:rPr>
+          <w:rFonts w:ascii="Courier New" w:eastAsia="Times New Roman" w:hAnsi="Courier New" w:cs="Courier New"/>
+          <w:color w:val="BCBEC4"/>
+          <w:sz w:val="24"/>
+          <w:szCs w:val="24"/>
+          <w:lang w:eastAsia="en-IN"/>
+        </w:rPr>
+        <w:t xml:space="preserve">+ from + </w:t>
+      </w:r>
+      <w:r>
+        <w:rPr>
+          <w:rFonts w:ascii="Courier New" w:eastAsia="Times New Roman" w:hAnsi="Courier New" w:cs="Courier New"/>
+          <w:color w:val="6AAB73"/>
+          <w:sz w:val="24"/>
+          <w:szCs w:val="24"/>
+          <w:lang w:eastAsia="en-IN"/>
+        </w:rPr>
+        <w:t xml:space="preserve">" to " </w:t>
+      </w:r>
+      <w:r>
+        <w:rPr>
+          <w:rFonts w:ascii="Courier New" w:eastAsia="Times New Roman" w:hAnsi="Courier New" w:cs="Courier New"/>
+          <w:color w:val="BCBEC4"/>
+          <w:sz w:val="24"/>
+          <w:szCs w:val="24"/>
+          <w:lang w:eastAsia="en-IN"/>
+        </w:rPr>
+        <w:t>+ to);</w:t>
+      </w:r>
+      <w:r>
+        <w:rPr>
+          <w:rFonts w:ascii="Courier New" w:eastAsia="Times New Roman" w:hAnsi="Courier New" w:cs="Courier New"/>
+          <w:color w:val="BCBEC4"/>
+          <w:sz w:val="24"/>
+          <w:szCs w:val="24"/>
+          <w:lang w:eastAsia="en-IN"/>
+        </w:rPr>
+        <w:br/>
+        <w:t xml:space="preserve">    }</w:t>
+      </w:r>
+      <w:r>
+        <w:rPr>
+          <w:rFonts w:ascii="Courier New" w:eastAsia="Times New Roman" w:hAnsi="Courier New" w:cs="Courier New"/>
+          <w:color w:val="BCBEC4"/>
+          <w:sz w:val="24"/>
+          <w:szCs w:val="24"/>
+          <w:lang w:eastAsia="en-IN"/>
+        </w:rPr>
+        <w:br/>
+        <w:t>}</w:t>
+      </w:r>
+    </w:p>
+    <w:p>
+      <w:pPr>
+        <w:shd w:val="clear" w:color="auto" w:fill="1E1F22"/>
+        <w:tabs>
+          <w:tab w:val="left" w:pos="916"/>
+          <w:tab w:val="left" w:pos="1832"/>
+          <w:tab w:val="left" w:pos="2748"/>
+          <w:tab w:val="left" w:pos="3664"/>
+          <w:tab w:val="left" w:pos="4580"/>
+          <w:tab w:val="left" w:pos="5496"/>
+          <w:tab w:val="left" w:pos="6412"/>
+          <w:tab w:val="left" w:pos="7328"/>
+          <w:tab w:val="left" w:pos="8244"/>
+          <w:tab w:val="left" w:pos="9160"/>
+          <w:tab w:val="left" w:pos="10076"/>
+          <w:tab w:val="left" w:pos="10992"/>
+          <w:tab w:val="left" w:pos="11908"/>
+          <w:tab w:val="left" w:pos="12824"/>
+          <w:tab w:val="left" w:pos="13740"/>
+          <w:tab w:val="left" w:pos="14656"/>
+        </w:tabs>
+        <w:spacing w:after="0" w:line="240" w:lineRule="auto"/>
+        <w:rPr>
+          <w:rFonts w:ascii="Courier New" w:eastAsia="Times New Roman" w:hAnsi="Courier New" w:cs="Courier New"/>
+          <w:color w:val="BCBEC4"/>
+          <w:sz w:val="24"/>
+          <w:szCs w:val="24"/>
+          <w:lang w:eastAsia="en-IN"/>
+        </w:rPr>
+      </w:pPr>
+      <w:proofErr w:type="gramStart"/>
+      <w:r>
+        <w:rPr>
+          <w:rFonts w:ascii="Courier New" w:eastAsia="Times New Roman" w:hAnsi="Courier New" w:cs="Courier New"/>
+          <w:color w:val="CF8E6D"/>
+          <w:sz w:val="24"/>
+          <w:szCs w:val="24"/>
+          <w:lang w:eastAsia="en-IN"/>
+        </w:rPr>
+        <w:lastRenderedPageBreak/>
+        <w:t>public</w:t>
+      </w:r>
+      <w:proofErr w:type="gramEnd"/>
+      <w:r>
+        <w:rPr>
+          <w:rFonts w:ascii="Courier New" w:eastAsia="Times New Roman" w:hAnsi="Courier New" w:cs="Courier New"/>
+          <w:color w:val="CF8E6D"/>
+          <w:sz w:val="24"/>
+          <w:szCs w:val="24"/>
+          <w:lang w:eastAsia="en-IN"/>
+        </w:rPr>
+        <w:t xml:space="preserve"> class </w:t>
+      </w:r>
+      <w:proofErr w:type="spellStart"/>
+      <w:r>
+        <w:rPr>
+          <w:rFonts w:ascii="Courier New" w:eastAsia="Times New Roman" w:hAnsi="Courier New" w:cs="Courier New"/>
+          <w:color w:val="BCBEC4"/>
+          <w:sz w:val="24"/>
+          <w:szCs w:val="24"/>
+          <w:lang w:eastAsia="en-IN"/>
+        </w:rPr>
+        <w:t>AvoidTrafficStrategy</w:t>
+      </w:r>
+      <w:proofErr w:type="spellEnd"/>
+      <w:r>
+        <w:rPr>
+          <w:rFonts w:ascii="Courier New" w:eastAsia="Times New Roman" w:hAnsi="Courier New" w:cs="Courier New"/>
+          <w:color w:val="BCBEC4"/>
+          <w:sz w:val="24"/>
+          <w:szCs w:val="24"/>
+          <w:lang w:eastAsia="en-IN"/>
+        </w:rPr>
+        <w:t xml:space="preserve"> </w:t>
+      </w:r>
+      <w:r>
+        <w:rPr>
+          <w:rFonts w:ascii="Courier New" w:eastAsia="Times New Roman" w:hAnsi="Courier New" w:cs="Courier New"/>
+          <w:color w:val="CF8E6D"/>
+          <w:sz w:val="24"/>
+          <w:szCs w:val="24"/>
+          <w:lang w:eastAsia="en-IN"/>
+        </w:rPr>
+        <w:t xml:space="preserve">implements </w:t>
+      </w:r>
+      <w:proofErr w:type="spellStart"/>
+      <w:r>
+        <w:rPr>
+          <w:rFonts w:ascii="Courier New" w:eastAsia="Times New Roman" w:hAnsi="Courier New" w:cs="Courier New"/>
+          <w:color w:val="BCBEC4"/>
+          <w:sz w:val="24"/>
+          <w:szCs w:val="24"/>
+          <w:lang w:eastAsia="en-IN"/>
+        </w:rPr>
+        <w:t>RouteStrategy</w:t>
+      </w:r>
+      <w:proofErr w:type="spellEnd"/>
+      <w:r>
+        <w:rPr>
+          <w:rFonts w:ascii="Courier New" w:eastAsia="Times New Roman" w:hAnsi="Courier New" w:cs="Courier New"/>
+          <w:color w:val="BCBEC4"/>
+          <w:sz w:val="24"/>
+          <w:szCs w:val="24"/>
+          <w:lang w:eastAsia="en-IN"/>
+        </w:rPr>
+        <w:t xml:space="preserve"> {</w:t>
+      </w:r>
+      <w:r>
+        <w:rPr>
+          <w:rFonts w:ascii="Courier New" w:eastAsia="Times New Roman" w:hAnsi="Courier New" w:cs="Courier New"/>
+          <w:color w:val="BCBEC4"/>
+          <w:sz w:val="24"/>
+          <w:szCs w:val="24"/>
+          <w:lang w:eastAsia="en-IN"/>
+        </w:rPr>
+        <w:br/>
+        <w:t xml:space="preserve">    </w:t>
+      </w:r>
+      <w:r>
+        <w:rPr>
+          <w:rFonts w:ascii="Courier New" w:eastAsia="Times New Roman" w:hAnsi="Courier New" w:cs="Courier New"/>
+          <w:color w:val="B3AE60"/>
+          <w:sz w:val="24"/>
+          <w:szCs w:val="24"/>
+          <w:lang w:eastAsia="en-IN"/>
+        </w:rPr>
+        <w:t>@Override</w:t>
+      </w:r>
+      <w:r>
+        <w:rPr>
+          <w:rFonts w:ascii="Courier New" w:eastAsia="Times New Roman" w:hAnsi="Courier New" w:cs="Courier New"/>
+          <w:color w:val="B3AE60"/>
+          <w:sz w:val="24"/>
+          <w:szCs w:val="24"/>
+          <w:lang w:eastAsia="en-IN"/>
+        </w:rPr>
+        <w:br/>
+        <w:t xml:space="preserve">    </w:t>
+      </w:r>
+      <w:r>
+        <w:rPr>
+          <w:rFonts w:ascii="Courier New" w:eastAsia="Times New Roman" w:hAnsi="Courier New" w:cs="Courier New"/>
+          <w:color w:val="CF8E6D"/>
+          <w:sz w:val="24"/>
+          <w:szCs w:val="24"/>
+          <w:lang w:eastAsia="en-IN"/>
+        </w:rPr>
+        <w:t xml:space="preserve">public void </w:t>
+      </w:r>
+      <w:proofErr w:type="spellStart"/>
+      <w:r>
+        <w:rPr>
+          <w:rFonts w:ascii="Courier New" w:eastAsia="Times New Roman" w:hAnsi="Courier New" w:cs="Courier New"/>
+          <w:color w:val="56A8F5"/>
+          <w:sz w:val="24"/>
+          <w:szCs w:val="24"/>
+          <w:lang w:eastAsia="en-IN"/>
+        </w:rPr>
+        <w:t>calculateRoute</w:t>
+      </w:r>
+      <w:proofErr w:type="spellEnd"/>
+      <w:r>
+        <w:rPr>
+          <w:rFonts w:ascii="Courier New" w:eastAsia="Times New Roman" w:hAnsi="Courier New" w:cs="Courier New"/>
+          <w:color w:val="BCBEC4"/>
+          <w:sz w:val="24"/>
+          <w:szCs w:val="24"/>
+          <w:lang w:eastAsia="en-IN"/>
+        </w:rPr>
+        <w:t>(String from, String to) {</w:t>
+      </w:r>
+      <w:r>
+        <w:rPr>
+          <w:rFonts w:ascii="Courier New" w:eastAsia="Times New Roman" w:hAnsi="Courier New" w:cs="Courier New"/>
+          <w:color w:val="BCBEC4"/>
+          <w:sz w:val="24"/>
+          <w:szCs w:val="24"/>
+          <w:lang w:eastAsia="en-IN"/>
+        </w:rPr>
+        <w:br/>
+        <w:t xml:space="preserve">        </w:t>
+      </w:r>
+      <w:proofErr w:type="spellStart"/>
+      <w:r>
+        <w:rPr>
+          <w:rFonts w:ascii="Courier New" w:eastAsia="Times New Roman" w:hAnsi="Courier New" w:cs="Courier New"/>
+          <w:color w:val="BCBEC4"/>
+          <w:sz w:val="24"/>
+          <w:szCs w:val="24"/>
+          <w:lang w:eastAsia="en-IN"/>
+        </w:rPr>
+        <w:t>System.</w:t>
+      </w:r>
+      <w:r>
+        <w:rPr>
+          <w:rFonts w:ascii="Courier New" w:eastAsia="Times New Roman" w:hAnsi="Courier New" w:cs="Courier New"/>
+          <w:i/>
+          <w:iCs/>
+          <w:color w:val="C77DBB"/>
+          <w:sz w:val="24"/>
+          <w:szCs w:val="24"/>
+          <w:lang w:eastAsia="en-IN"/>
+        </w:rPr>
+        <w:t>out</w:t>
+      </w:r>
+      <w:r>
+        <w:rPr>
+          <w:rFonts w:ascii="Courier New" w:eastAsia="Times New Roman" w:hAnsi="Courier New" w:cs="Courier New"/>
+          <w:color w:val="BCBEC4"/>
+          <w:sz w:val="24"/>
+          <w:szCs w:val="24"/>
+          <w:lang w:eastAsia="en-IN"/>
+        </w:rPr>
+        <w:t>.println</w:t>
+      </w:r>
+      <w:proofErr w:type="spellEnd"/>
+      <w:r>
+        <w:rPr>
+          <w:rFonts w:ascii="Courier New" w:eastAsia="Times New Roman" w:hAnsi="Courier New" w:cs="Courier New"/>
+          <w:color w:val="BCBEC4"/>
+          <w:sz w:val="24"/>
+          <w:szCs w:val="24"/>
+          <w:lang w:eastAsia="en-IN"/>
+        </w:rPr>
+        <w:t>(</w:t>
+      </w:r>
+      <w:r>
+        <w:rPr>
+          <w:rFonts w:ascii="Courier New" w:eastAsia="Times New Roman" w:hAnsi="Courier New" w:cs="Courier New"/>
+          <w:color w:val="6AAB73"/>
+          <w:sz w:val="24"/>
+          <w:szCs w:val="24"/>
+          <w:lang w:eastAsia="en-IN"/>
+        </w:rPr>
+        <w:t xml:space="preserve">"Calculating a route avoiding traffic from " </w:t>
+      </w:r>
+      <w:r>
+        <w:rPr>
+          <w:rFonts w:ascii="Courier New" w:eastAsia="Times New Roman" w:hAnsi="Courier New" w:cs="Courier New"/>
+          <w:color w:val="BCBEC4"/>
+          <w:sz w:val="24"/>
+          <w:szCs w:val="24"/>
+          <w:lang w:eastAsia="en-IN"/>
+        </w:rPr>
+        <w:t xml:space="preserve">+ from + </w:t>
+      </w:r>
+      <w:r>
+        <w:rPr>
+          <w:rFonts w:ascii="Courier New" w:eastAsia="Times New Roman" w:hAnsi="Courier New" w:cs="Courier New"/>
+          <w:color w:val="6AAB73"/>
+          <w:sz w:val="24"/>
+          <w:szCs w:val="24"/>
+          <w:lang w:eastAsia="en-IN"/>
+        </w:rPr>
+        <w:t xml:space="preserve">" to " </w:t>
+      </w:r>
+      <w:r>
+        <w:rPr>
+          <w:rFonts w:ascii="Courier New" w:eastAsia="Times New Roman" w:hAnsi="Courier New" w:cs="Courier New"/>
+          <w:color w:val="BCBEC4"/>
+          <w:sz w:val="24"/>
+          <w:szCs w:val="24"/>
+          <w:lang w:eastAsia="en-IN"/>
+        </w:rPr>
+        <w:t>+ to);</w:t>
+      </w:r>
+      <w:r>
+        <w:rPr>
+          <w:rFonts w:ascii="Courier New" w:eastAsia="Times New Roman" w:hAnsi="Courier New" w:cs="Courier New"/>
+          <w:color w:val="BCBEC4"/>
+          <w:sz w:val="24"/>
+          <w:szCs w:val="24"/>
+          <w:lang w:eastAsia="en-IN"/>
+        </w:rPr>
+        <w:br/>
+        <w:t xml:space="preserve">    }</w:t>
+      </w:r>
+      <w:r>
+        <w:rPr>
+          <w:rFonts w:ascii="Courier New" w:eastAsia="Times New Roman" w:hAnsi="Courier New" w:cs="Courier New"/>
+          <w:color w:val="BCBEC4"/>
+          <w:sz w:val="24"/>
+          <w:szCs w:val="24"/>
+          <w:lang w:eastAsia="en-IN"/>
+        </w:rPr>
+        <w:br/>
+        <w:t>}</w:t>
+      </w:r>
+    </w:p>
+    <w:p/>
+    <w:p>
+      <w:pPr>
+        <w:shd w:val="clear" w:color="auto" w:fill="1E1F22"/>
+        <w:tabs>
+          <w:tab w:val="left" w:pos="916"/>
+          <w:tab w:val="left" w:pos="1832"/>
+          <w:tab w:val="left" w:pos="2748"/>
+          <w:tab w:val="left" w:pos="3664"/>
+          <w:tab w:val="left" w:pos="4580"/>
+          <w:tab w:val="left" w:pos="5496"/>
+          <w:tab w:val="left" w:pos="6412"/>
+          <w:tab w:val="left" w:pos="7328"/>
+          <w:tab w:val="left" w:pos="8244"/>
+          <w:tab w:val="left" w:pos="9160"/>
+          <w:tab w:val="left" w:pos="10076"/>
+          <w:tab w:val="left" w:pos="10992"/>
+          <w:tab w:val="left" w:pos="11908"/>
+          <w:tab w:val="left" w:pos="12824"/>
+          <w:tab w:val="left" w:pos="13740"/>
+          <w:tab w:val="left" w:pos="14656"/>
+        </w:tabs>
+        <w:spacing w:after="0" w:line="240" w:lineRule="auto"/>
+        <w:rPr>
+          <w:rFonts w:ascii="Courier New" w:eastAsia="Times New Roman" w:hAnsi="Courier New" w:cs="Courier New"/>
+          <w:color w:val="BCBEC4"/>
+          <w:sz w:val="24"/>
+          <w:szCs w:val="24"/>
+          <w:lang w:eastAsia="en-IN"/>
+        </w:rPr>
+      </w:pPr>
+      <w:proofErr w:type="gramStart"/>
+      <w:r>
+        <w:rPr>
+          <w:rFonts w:ascii="Courier New" w:eastAsia="Times New Roman" w:hAnsi="Courier New" w:cs="Courier New"/>
+          <w:color w:val="CF8E6D"/>
+          <w:sz w:val="24"/>
+          <w:szCs w:val="24"/>
+          <w:lang w:eastAsia="en-IN"/>
+        </w:rPr>
+        <w:t>public</w:t>
+      </w:r>
+      <w:proofErr w:type="gramEnd"/>
+      <w:r>
+        <w:rPr>
+          <w:rFonts w:ascii="Courier New" w:eastAsia="Times New Roman" w:hAnsi="Courier New" w:cs="Courier New"/>
+          <w:color w:val="CF8E6D"/>
+          <w:sz w:val="24"/>
+          <w:szCs w:val="24"/>
+          <w:lang w:eastAsia="en-IN"/>
+        </w:rPr>
+        <w:t xml:space="preserve"> class </w:t>
+      </w:r>
+      <w:proofErr w:type="spellStart"/>
+      <w:r>
+        <w:rPr>
+          <w:rFonts w:ascii="Courier New" w:eastAsia="Times New Roman" w:hAnsi="Courier New" w:cs="Courier New"/>
+          <w:color w:val="BCBEC4"/>
+          <w:sz w:val="24"/>
+          <w:szCs w:val="24"/>
+          <w:lang w:eastAsia="en-IN"/>
+        </w:rPr>
+        <w:t>ScenicRouteStrategy</w:t>
+      </w:r>
+      <w:proofErr w:type="spellEnd"/>
+      <w:r>
+        <w:rPr>
+          <w:rFonts w:ascii="Courier New" w:eastAsia="Times New Roman" w:hAnsi="Courier New" w:cs="Courier New"/>
+          <w:color w:val="BCBEC4"/>
+          <w:sz w:val="24"/>
+          <w:szCs w:val="24"/>
+          <w:lang w:eastAsia="en-IN"/>
+        </w:rPr>
+        <w:t xml:space="preserve"> </w:t>
+      </w:r>
+      <w:r>
+        <w:rPr>
+          <w:rFonts w:ascii="Courier New" w:eastAsia="Times New Roman" w:hAnsi="Courier New" w:cs="Courier New"/>
+          <w:color w:val="CF8E6D"/>
+          <w:sz w:val="24"/>
+          <w:szCs w:val="24"/>
+          <w:lang w:eastAsia="en-IN"/>
+        </w:rPr>
+        <w:t xml:space="preserve">implements </w:t>
+      </w:r>
+      <w:proofErr w:type="spellStart"/>
+      <w:r>
+        <w:rPr>
+          <w:rFonts w:ascii="Courier New" w:eastAsia="Times New Roman" w:hAnsi="Courier New" w:cs="Courier New"/>
+          <w:color w:val="BCBEC4"/>
+          <w:sz w:val="24"/>
+          <w:szCs w:val="24"/>
+          <w:lang w:eastAsia="en-IN"/>
+        </w:rPr>
+        <w:t>RouteStrategy</w:t>
+      </w:r>
+      <w:proofErr w:type="spellEnd"/>
+      <w:r>
+        <w:rPr>
+          <w:rFonts w:ascii="Courier New" w:eastAsia="Times New Roman" w:hAnsi="Courier New" w:cs="Courier New"/>
+          <w:color w:val="BCBEC4"/>
+          <w:sz w:val="24"/>
+          <w:szCs w:val="24"/>
+          <w:lang w:eastAsia="en-IN"/>
+        </w:rPr>
+        <w:t xml:space="preserve"> {</w:t>
+      </w:r>
+      <w:r>
+        <w:rPr>
+          <w:rFonts w:ascii="Courier New" w:eastAsia="Times New Roman" w:hAnsi="Courier New" w:cs="Courier New"/>
+          <w:color w:val="BCBEC4"/>
+          <w:sz w:val="24"/>
+          <w:szCs w:val="24"/>
+          <w:lang w:eastAsia="en-IN"/>
+        </w:rPr>
+        <w:br/>
+        <w:t xml:space="preserve">    </w:t>
+      </w:r>
+      <w:r>
+        <w:rPr>
+          <w:rFonts w:ascii="Courier New" w:eastAsia="Times New Roman" w:hAnsi="Courier New" w:cs="Courier New"/>
+          <w:color w:val="B3AE60"/>
+          <w:sz w:val="24"/>
+          <w:szCs w:val="24"/>
+          <w:lang w:eastAsia="en-IN"/>
+        </w:rPr>
+        <w:t>@Override</w:t>
+      </w:r>
+      <w:r>
+        <w:rPr>
+          <w:rFonts w:ascii="Courier New" w:eastAsia="Times New Roman" w:hAnsi="Courier New" w:cs="Courier New"/>
+          <w:color w:val="B3AE60"/>
+          <w:sz w:val="24"/>
+          <w:szCs w:val="24"/>
+          <w:lang w:eastAsia="en-IN"/>
+        </w:rPr>
+        <w:br/>
+        <w:t xml:space="preserve">    </w:t>
+      </w:r>
+      <w:r>
+        <w:rPr>
+          <w:rFonts w:ascii="Courier New" w:eastAsia="Times New Roman" w:hAnsi="Courier New" w:cs="Courier New"/>
+          <w:color w:val="CF8E6D"/>
+          <w:sz w:val="24"/>
+          <w:szCs w:val="24"/>
+          <w:lang w:eastAsia="en-IN"/>
+        </w:rPr>
+        <w:t xml:space="preserve">public void </w:t>
+      </w:r>
+      <w:proofErr w:type="spellStart"/>
+      <w:r>
+        <w:rPr>
+          <w:rFonts w:ascii="Courier New" w:eastAsia="Times New Roman" w:hAnsi="Courier New" w:cs="Courier New"/>
+          <w:color w:val="56A8F5"/>
+          <w:sz w:val="24"/>
+          <w:szCs w:val="24"/>
+          <w:lang w:eastAsia="en-IN"/>
+        </w:rPr>
+        <w:t>calculateRoute</w:t>
+      </w:r>
+      <w:proofErr w:type="spellEnd"/>
+      <w:r>
+        <w:rPr>
+          <w:rFonts w:ascii="Courier New" w:eastAsia="Times New Roman" w:hAnsi="Courier New" w:cs="Courier New"/>
+          <w:color w:val="BCBEC4"/>
+          <w:sz w:val="24"/>
+          <w:szCs w:val="24"/>
+          <w:lang w:eastAsia="en-IN"/>
+        </w:rPr>
+        <w:t>(String from, String to) {</w:t>
+      </w:r>
+      <w:r>
+        <w:rPr>
+          <w:rFonts w:ascii="Courier New" w:eastAsia="Times New Roman" w:hAnsi="Courier New" w:cs="Courier New"/>
+          <w:color w:val="BCBEC4"/>
+          <w:sz w:val="24"/>
+          <w:szCs w:val="24"/>
+          <w:lang w:eastAsia="en-IN"/>
+        </w:rPr>
+        <w:br/>
+        <w:t xml:space="preserve">        </w:t>
+      </w:r>
+      <w:proofErr w:type="spellStart"/>
+      <w:r>
+        <w:rPr>
+          <w:rFonts w:ascii="Courier New" w:eastAsia="Times New Roman" w:hAnsi="Courier New" w:cs="Courier New"/>
+          <w:color w:val="BCBEC4"/>
+          <w:sz w:val="24"/>
+          <w:szCs w:val="24"/>
+          <w:lang w:eastAsia="en-IN"/>
+        </w:rPr>
+        <w:t>System.</w:t>
+      </w:r>
+      <w:r>
+        <w:rPr>
+          <w:rFonts w:ascii="Courier New" w:eastAsia="Times New Roman" w:hAnsi="Courier New" w:cs="Courier New"/>
+          <w:i/>
+          <w:iCs/>
+          <w:color w:val="C77DBB"/>
+          <w:sz w:val="24"/>
+          <w:szCs w:val="24"/>
+          <w:lang w:eastAsia="en-IN"/>
+        </w:rPr>
+        <w:t>out</w:t>
+      </w:r>
+      <w:r>
+        <w:rPr>
+          <w:rFonts w:ascii="Courier New" w:eastAsia="Times New Roman" w:hAnsi="Courier New" w:cs="Courier New"/>
+          <w:color w:val="BCBEC4"/>
+          <w:sz w:val="24"/>
+          <w:szCs w:val="24"/>
+          <w:lang w:eastAsia="en-IN"/>
+        </w:rPr>
+        <w:t>.println</w:t>
+      </w:r>
+      <w:proofErr w:type="spellEnd"/>
+      <w:r>
+        <w:rPr>
+          <w:rFonts w:ascii="Courier New" w:eastAsia="Times New Roman" w:hAnsi="Courier New" w:cs="Courier New"/>
+          <w:color w:val="BCBEC4"/>
+          <w:sz w:val="24"/>
+          <w:szCs w:val="24"/>
+          <w:lang w:eastAsia="en-IN"/>
+        </w:rPr>
+        <w:t>(</w:t>
+      </w:r>
+      <w:r>
+        <w:rPr>
+          <w:rFonts w:ascii="Courier New" w:eastAsia="Times New Roman" w:hAnsi="Courier New" w:cs="Courier New"/>
+          <w:color w:val="6AAB73"/>
+          <w:sz w:val="24"/>
+          <w:szCs w:val="24"/>
+          <w:lang w:eastAsia="en-IN"/>
+        </w:rPr>
+        <w:t xml:space="preserve">"Calculating a scenic route from " </w:t>
+      </w:r>
+      <w:r>
+        <w:rPr>
+          <w:rFonts w:ascii="Courier New" w:eastAsia="Times New Roman" w:hAnsi="Courier New" w:cs="Courier New"/>
+          <w:color w:val="BCBEC4"/>
+          <w:sz w:val="24"/>
+          <w:szCs w:val="24"/>
+          <w:lang w:eastAsia="en-IN"/>
+        </w:rPr>
+        <w:t xml:space="preserve">+ from + </w:t>
+      </w:r>
+      <w:r>
+        <w:rPr>
+          <w:rFonts w:ascii="Courier New" w:eastAsia="Times New Roman" w:hAnsi="Courier New" w:cs="Courier New"/>
+          <w:color w:val="6AAB73"/>
+          <w:sz w:val="24"/>
+          <w:szCs w:val="24"/>
+          <w:lang w:eastAsia="en-IN"/>
+        </w:rPr>
+        <w:t xml:space="preserve">" to " </w:t>
+      </w:r>
+      <w:r>
+        <w:rPr>
+          <w:rFonts w:ascii="Courier New" w:eastAsia="Times New Roman" w:hAnsi="Courier New" w:cs="Courier New"/>
+          <w:color w:val="BCBEC4"/>
+          <w:sz w:val="24"/>
+          <w:szCs w:val="24"/>
+          <w:lang w:eastAsia="en-IN"/>
+        </w:rPr>
+        <w:t>+ to);</w:t>
+      </w:r>
+      <w:r>
+        <w:rPr>
+          <w:rFonts w:ascii="Courier New" w:eastAsia="Times New Roman" w:hAnsi="Courier New" w:cs="Courier New"/>
+          <w:color w:val="BCBEC4"/>
+          <w:sz w:val="24"/>
+          <w:szCs w:val="24"/>
+          <w:lang w:eastAsia="en-IN"/>
+        </w:rPr>
+        <w:br/>
+        <w:t xml:space="preserve">    }</w:t>
+      </w:r>
+      <w:r>
+        <w:rPr>
+          <w:rFonts w:ascii="Courier New" w:eastAsia="Times New Roman" w:hAnsi="Courier New" w:cs="Courier New"/>
+          <w:color w:val="BCBEC4"/>
+          <w:sz w:val="24"/>
+          <w:szCs w:val="24"/>
+          <w:lang w:eastAsia="en-IN"/>
+        </w:rPr>
+        <w:br/>
+        <w:t>}</w:t>
+      </w:r>
+    </w:p>
+    <w:p/>
+    <w:p>
+      <w:pPr>
+        <w:rPr>
+          <w:b/>
+          <w:sz w:val="28"/>
+        </w:rPr>
+      </w:pPr>
+      <w:r>
+        <w:rPr>
+          <w:b/>
+          <w:sz w:val="28"/>
+        </w:rPr>
+        <w:t>Step3</w:t>
+      </w:r>
+      <w:r>
+        <w:rPr>
+          <w:b/>
+          <w:sz w:val="28"/>
+        </w:rPr>
+        <w:t xml:space="preserve">: </w:t>
+      </w:r>
+      <w:r>
+        <w:rPr>
+          <w:b/>
+          <w:sz w:val="28"/>
+        </w:rPr>
+        <w:t xml:space="preserve">Context Class — </w:t>
+      </w:r>
+      <w:proofErr w:type="spellStart"/>
+      <w:r>
+        <w:rPr>
+          <w:b/>
+          <w:sz w:val="28"/>
+        </w:rPr>
+        <w:t>NavigationApp</w:t>
+      </w:r>
+      <w:proofErr w:type="spellEnd"/>
+    </w:p>
+    <w:p>
+      <w:pPr>
+        <w:shd w:val="clear" w:color="auto" w:fill="1E1F22"/>
+        <w:tabs>
+          <w:tab w:val="left" w:pos="916"/>
+          <w:tab w:val="left" w:pos="1832"/>
+          <w:tab w:val="left" w:pos="2748"/>
+          <w:tab w:val="left" w:pos="3664"/>
+          <w:tab w:val="left" w:pos="4580"/>
+          <w:tab w:val="left" w:pos="5496"/>
+          <w:tab w:val="left" w:pos="6412"/>
+          <w:tab w:val="left" w:pos="7328"/>
+          <w:tab w:val="left" w:pos="8244"/>
+          <w:tab w:val="left" w:pos="9160"/>
+          <w:tab w:val="left" w:pos="10076"/>
+          <w:tab w:val="left" w:pos="10992"/>
+          <w:tab w:val="left" w:pos="11908"/>
+          <w:tab w:val="left" w:pos="12824"/>
+          <w:tab w:val="left" w:pos="13740"/>
+          <w:tab w:val="left" w:pos="14656"/>
+        </w:tabs>
+        <w:spacing w:after="0" w:line="240" w:lineRule="auto"/>
+        <w:rPr>
+          <w:rFonts w:ascii="Courier New" w:eastAsia="Times New Roman" w:hAnsi="Courier New" w:cs="Courier New"/>
+          <w:color w:val="BCBEC4"/>
+          <w:sz w:val="24"/>
+          <w:szCs w:val="24"/>
+          <w:lang w:eastAsia="en-IN"/>
+        </w:rPr>
+      </w:pPr>
+      <w:proofErr w:type="gramStart"/>
+      <w:r>
+        <w:rPr>
+          <w:rFonts w:ascii="Courier New" w:eastAsia="Times New Roman" w:hAnsi="Courier New" w:cs="Courier New"/>
+          <w:color w:val="CF8E6D"/>
+          <w:sz w:val="24"/>
+          <w:szCs w:val="24"/>
+          <w:lang w:eastAsia="en-IN"/>
+        </w:rPr>
+        <w:t>public</w:t>
+      </w:r>
+      <w:proofErr w:type="gramEnd"/>
+      <w:r>
+        <w:rPr>
+          <w:rFonts w:ascii="Courier New" w:eastAsia="Times New Roman" w:hAnsi="Courier New" w:cs="Courier New"/>
+          <w:color w:val="CF8E6D"/>
+          <w:sz w:val="24"/>
+          <w:szCs w:val="24"/>
+          <w:lang w:eastAsia="en-IN"/>
+        </w:rPr>
+        <w:t xml:space="preserve"> class </w:t>
+      </w:r>
+      <w:proofErr w:type="spellStart"/>
+      <w:r>
+        <w:rPr>
+          <w:rFonts w:ascii="Courier New" w:eastAsia="Times New Roman" w:hAnsi="Courier New" w:cs="Courier New"/>
+          <w:color w:val="BCBEC4"/>
+          <w:sz w:val="24"/>
+          <w:szCs w:val="24"/>
+          <w:lang w:eastAsia="en-IN"/>
+        </w:rPr>
+        <w:t>NavigationApp</w:t>
+      </w:r>
+      <w:proofErr w:type="spellEnd"/>
+      <w:r>
+        <w:rPr>
+          <w:rFonts w:ascii="Courier New" w:eastAsia="Times New Roman" w:hAnsi="Courier New" w:cs="Courier New"/>
+          <w:color w:val="BCBEC4"/>
+          <w:sz w:val="24"/>
+          <w:szCs w:val="24"/>
+          <w:lang w:eastAsia="en-IN"/>
+        </w:rPr>
+        <w:t xml:space="preserve"> {</w:t>
+      </w:r>
+      <w:r>
+        <w:rPr>
+          <w:rFonts w:ascii="Courier New" w:eastAsia="Times New Roman" w:hAnsi="Courier New" w:cs="Courier New"/>
+          <w:color w:val="BCBEC4"/>
+          <w:sz w:val="24"/>
+          <w:szCs w:val="24"/>
+          <w:lang w:eastAsia="en-IN"/>
+        </w:rPr>
+        <w:br/>
+        <w:t xml:space="preserve">    </w:t>
+      </w:r>
+      <w:r>
+        <w:rPr>
+          <w:rFonts w:ascii="Courier New" w:eastAsia="Times New Roman" w:hAnsi="Courier New" w:cs="Courier New"/>
+          <w:color w:val="CF8E6D"/>
+          <w:sz w:val="24"/>
+          <w:szCs w:val="24"/>
+          <w:lang w:eastAsia="en-IN"/>
+        </w:rPr>
+        <w:t xml:space="preserve">private </w:t>
+      </w:r>
+      <w:proofErr w:type="spellStart"/>
+      <w:r>
+        <w:rPr>
+          <w:rFonts w:ascii="Courier New" w:eastAsia="Times New Roman" w:hAnsi="Courier New" w:cs="Courier New"/>
+          <w:color w:val="BCBEC4"/>
+          <w:sz w:val="24"/>
+          <w:szCs w:val="24"/>
+          <w:lang w:eastAsia="en-IN"/>
+        </w:rPr>
+        <w:t>RouteStrategy</w:t>
+      </w:r>
+      <w:proofErr w:type="spellEnd"/>
+      <w:r>
+        <w:rPr>
+          <w:rFonts w:ascii="Courier New" w:eastAsia="Times New Roman" w:hAnsi="Courier New" w:cs="Courier New"/>
+          <w:color w:val="BCBEC4"/>
+          <w:sz w:val="24"/>
+          <w:szCs w:val="24"/>
+          <w:lang w:eastAsia="en-IN"/>
+        </w:rPr>
+        <w:t xml:space="preserve"> </w:t>
+      </w:r>
+      <w:r>
+        <w:rPr>
+          <w:rFonts w:ascii="Courier New" w:eastAsia="Times New Roman" w:hAnsi="Courier New" w:cs="Courier New"/>
+          <w:color w:val="C77DBB"/>
+          <w:sz w:val="24"/>
+          <w:szCs w:val="24"/>
+          <w:lang w:eastAsia="en-IN"/>
+        </w:rPr>
+        <w:t>strategy</w:t>
+      </w:r>
+      <w:r>
+        <w:rPr>
+          <w:rFonts w:ascii="Courier New" w:eastAsia="Times New Roman" w:hAnsi="Courier New" w:cs="Courier New"/>
+          <w:color w:val="BCBEC4"/>
+          <w:sz w:val="24"/>
+          <w:szCs w:val="24"/>
+          <w:lang w:eastAsia="en-IN"/>
+        </w:rPr>
+        <w:t>;</w:t>
+      </w:r>
+      <w:r>
+        <w:rPr>
+          <w:rFonts w:ascii="Courier New" w:eastAsia="Times New Roman" w:hAnsi="Courier New" w:cs="Courier New"/>
+          <w:color w:val="BCBEC4"/>
+          <w:sz w:val="24"/>
+          <w:szCs w:val="24"/>
+          <w:lang w:eastAsia="en-IN"/>
+        </w:rPr>
+        <w:br/>
+      </w:r>
+      <w:r>
+        <w:rPr>
+          <w:rFonts w:ascii="Courier New" w:eastAsia="Times New Roman" w:hAnsi="Courier New" w:cs="Courier New"/>
+          <w:color w:val="BCBEC4"/>
+          <w:sz w:val="24"/>
+          <w:szCs w:val="24"/>
+          <w:lang w:eastAsia="en-IN"/>
+        </w:rPr>
+        <w:br/>
+        <w:t xml:space="preserve">    </w:t>
+      </w:r>
+      <w:r>
+        <w:rPr>
+          <w:rFonts w:ascii="Courier New" w:eastAsia="Times New Roman" w:hAnsi="Courier New" w:cs="Courier New"/>
+          <w:color w:val="CF8E6D"/>
+          <w:sz w:val="24"/>
+          <w:szCs w:val="24"/>
+          <w:lang w:eastAsia="en-IN"/>
+        </w:rPr>
+        <w:t xml:space="preserve">public </w:t>
+      </w:r>
+      <w:proofErr w:type="spellStart"/>
+      <w:r>
+        <w:rPr>
+          <w:rFonts w:ascii="Courier New" w:eastAsia="Times New Roman" w:hAnsi="Courier New" w:cs="Courier New"/>
+          <w:color w:val="56A8F5"/>
+          <w:sz w:val="24"/>
+          <w:szCs w:val="24"/>
+          <w:lang w:eastAsia="en-IN"/>
+        </w:rPr>
+        <w:t>NavigationApp</w:t>
+      </w:r>
+      <w:proofErr w:type="spellEnd"/>
+      <w:r>
+        <w:rPr>
+          <w:rFonts w:ascii="Courier New" w:eastAsia="Times New Roman" w:hAnsi="Courier New" w:cs="Courier New"/>
+          <w:color w:val="BCBEC4"/>
+          <w:sz w:val="24"/>
+          <w:szCs w:val="24"/>
+          <w:lang w:eastAsia="en-IN"/>
+        </w:rPr>
+        <w:t>(</w:t>
+      </w:r>
+      <w:proofErr w:type="spellStart"/>
+      <w:r>
+        <w:rPr>
+          <w:rFonts w:ascii="Courier New" w:eastAsia="Times New Roman" w:hAnsi="Courier New" w:cs="Courier New"/>
+          <w:color w:val="BCBEC4"/>
+          <w:sz w:val="24"/>
+          <w:szCs w:val="24"/>
+          <w:lang w:eastAsia="en-IN"/>
+        </w:rPr>
+        <w:t>RouteStrategy</w:t>
+      </w:r>
+      <w:proofErr w:type="spellEnd"/>
+      <w:r>
+        <w:rPr>
+          <w:rFonts w:ascii="Courier New" w:eastAsia="Times New Roman" w:hAnsi="Courier New" w:cs="Courier New"/>
+          <w:color w:val="BCBEC4"/>
+          <w:sz w:val="24"/>
+          <w:szCs w:val="24"/>
+          <w:lang w:eastAsia="en-IN"/>
+        </w:rPr>
+        <w:t xml:space="preserve"> strategy) {</w:t>
+      </w:r>
+      <w:r>
+        <w:rPr>
+          <w:rFonts w:ascii="Courier New" w:eastAsia="Times New Roman" w:hAnsi="Courier New" w:cs="Courier New"/>
+          <w:color w:val="BCBEC4"/>
+          <w:sz w:val="24"/>
+          <w:szCs w:val="24"/>
+          <w:lang w:eastAsia="en-IN"/>
+        </w:rPr>
+        <w:br/>
+        <w:t xml:space="preserve">        </w:t>
+      </w:r>
+      <w:proofErr w:type="spellStart"/>
+      <w:r>
+        <w:rPr>
+          <w:rFonts w:ascii="Courier New" w:eastAsia="Times New Roman" w:hAnsi="Courier New" w:cs="Courier New"/>
+          <w:color w:val="CF8E6D"/>
+          <w:sz w:val="24"/>
+          <w:szCs w:val="24"/>
+          <w:lang w:eastAsia="en-IN"/>
+        </w:rPr>
+        <w:t>this</w:t>
+      </w:r>
+      <w:r>
+        <w:rPr>
+          <w:rFonts w:ascii="Courier New" w:eastAsia="Times New Roman" w:hAnsi="Courier New" w:cs="Courier New"/>
+          <w:color w:val="BCBEC4"/>
+          <w:sz w:val="24"/>
+          <w:szCs w:val="24"/>
+          <w:lang w:eastAsia="en-IN"/>
+        </w:rPr>
+        <w:t>.</w:t>
+      </w:r>
+      <w:r>
+        <w:rPr>
+          <w:rFonts w:ascii="Courier New" w:eastAsia="Times New Roman" w:hAnsi="Courier New" w:cs="Courier New"/>
+          <w:color w:val="C77DBB"/>
+          <w:sz w:val="24"/>
+          <w:szCs w:val="24"/>
+          <w:lang w:eastAsia="en-IN"/>
+        </w:rPr>
+        <w:t>strategy</w:t>
+      </w:r>
+      <w:proofErr w:type="spellEnd"/>
+      <w:r>
+        <w:rPr>
+          <w:rFonts w:ascii="Courier New" w:eastAsia="Times New Roman" w:hAnsi="Courier New" w:cs="Courier New"/>
+          <w:color w:val="C77DBB"/>
+          <w:sz w:val="24"/>
+          <w:szCs w:val="24"/>
+          <w:lang w:eastAsia="en-IN"/>
+        </w:rPr>
+        <w:t xml:space="preserve"> </w:t>
+      </w:r>
+      <w:r>
+        <w:rPr>
+          <w:rFonts w:ascii="Courier New" w:eastAsia="Times New Roman" w:hAnsi="Courier New" w:cs="Courier New"/>
+          <w:color w:val="BCBEC4"/>
+          <w:sz w:val="24"/>
+          <w:szCs w:val="24"/>
+          <w:lang w:eastAsia="en-IN"/>
+        </w:rPr>
+        <w:t>= strategy;</w:t>
+      </w:r>
+      <w:r>
+        <w:rPr>
+          <w:rFonts w:ascii="Courier New" w:eastAsia="Times New Roman" w:hAnsi="Courier New" w:cs="Courier New"/>
+          <w:color w:val="BCBEC4"/>
+          <w:sz w:val="24"/>
+          <w:szCs w:val="24"/>
+          <w:lang w:eastAsia="en-IN"/>
+        </w:rPr>
+        <w:br/>
+        <w:t xml:space="preserve">    }</w:t>
+      </w:r>
+      <w:r>
+        <w:rPr>
+          <w:rFonts w:ascii="Courier New" w:eastAsia="Times New Roman" w:hAnsi="Courier New" w:cs="Courier New"/>
+          <w:color w:val="BCBEC4"/>
+          <w:sz w:val="24"/>
+          <w:szCs w:val="24"/>
+          <w:lang w:eastAsia="en-IN"/>
+        </w:rPr>
+        <w:br/>
+      </w:r>
+      <w:r>
+        <w:rPr>
+          <w:rFonts w:ascii="Courier New" w:eastAsia="Times New Roman" w:hAnsi="Courier New" w:cs="Courier New"/>
+          <w:color w:val="BCBEC4"/>
+          <w:sz w:val="24"/>
+          <w:szCs w:val="24"/>
+          <w:lang w:eastAsia="en-IN"/>
+        </w:rPr>
+        <w:br/>
+        <w:t xml:space="preserve">    </w:t>
+      </w:r>
+      <w:r>
+        <w:rPr>
+          <w:rFonts w:ascii="Courier New" w:eastAsia="Times New Roman" w:hAnsi="Courier New" w:cs="Courier New"/>
+          <w:color w:val="CF8E6D"/>
+          <w:sz w:val="24"/>
+          <w:szCs w:val="24"/>
+          <w:lang w:eastAsia="en-IN"/>
+        </w:rPr>
+        <w:t xml:space="preserve">public void </w:t>
+      </w:r>
+      <w:proofErr w:type="spellStart"/>
+      <w:r>
+        <w:rPr>
+          <w:rFonts w:ascii="Courier New" w:eastAsia="Times New Roman" w:hAnsi="Courier New" w:cs="Courier New"/>
+          <w:color w:val="56A8F5"/>
+          <w:sz w:val="24"/>
+          <w:szCs w:val="24"/>
+          <w:lang w:eastAsia="en-IN"/>
+        </w:rPr>
+        <w:t>setStrategy</w:t>
+      </w:r>
+      <w:proofErr w:type="spellEnd"/>
+      <w:r>
+        <w:rPr>
+          <w:rFonts w:ascii="Courier New" w:eastAsia="Times New Roman" w:hAnsi="Courier New" w:cs="Courier New"/>
+          <w:color w:val="BCBEC4"/>
+          <w:sz w:val="24"/>
+          <w:szCs w:val="24"/>
+          <w:lang w:eastAsia="en-IN"/>
+        </w:rPr>
+        <w:t>(</w:t>
+      </w:r>
+      <w:proofErr w:type="spellStart"/>
+      <w:r>
+        <w:rPr>
+          <w:rFonts w:ascii="Courier New" w:eastAsia="Times New Roman" w:hAnsi="Courier New" w:cs="Courier New"/>
+          <w:color w:val="BCBEC4"/>
+          <w:sz w:val="24"/>
+          <w:szCs w:val="24"/>
+          <w:lang w:eastAsia="en-IN"/>
+        </w:rPr>
+        <w:t>RouteStrategy</w:t>
+      </w:r>
+      <w:proofErr w:type="spellEnd"/>
+      <w:r>
+        <w:rPr>
+          <w:rFonts w:ascii="Courier New" w:eastAsia="Times New Roman" w:hAnsi="Courier New" w:cs="Courier New"/>
+          <w:color w:val="BCBEC4"/>
+          <w:sz w:val="24"/>
+          <w:szCs w:val="24"/>
+          <w:lang w:eastAsia="en-IN"/>
+        </w:rPr>
+        <w:t xml:space="preserve"> strategy) {</w:t>
+      </w:r>
+      <w:r>
+        <w:rPr>
+          <w:rFonts w:ascii="Courier New" w:eastAsia="Times New Roman" w:hAnsi="Courier New" w:cs="Courier New"/>
+          <w:color w:val="BCBEC4"/>
+          <w:sz w:val="24"/>
+          <w:szCs w:val="24"/>
+          <w:lang w:eastAsia="en-IN"/>
+        </w:rPr>
+        <w:br/>
+        <w:t xml:space="preserve">        </w:t>
+      </w:r>
+      <w:proofErr w:type="spellStart"/>
+      <w:r>
+        <w:rPr>
+          <w:rFonts w:ascii="Courier New" w:eastAsia="Times New Roman" w:hAnsi="Courier New" w:cs="Courier New"/>
+          <w:color w:val="CF8E6D"/>
+          <w:sz w:val="24"/>
+          <w:szCs w:val="24"/>
+          <w:lang w:eastAsia="en-IN"/>
+        </w:rPr>
+        <w:t>this</w:t>
+      </w:r>
+      <w:r>
+        <w:rPr>
+          <w:rFonts w:ascii="Courier New" w:eastAsia="Times New Roman" w:hAnsi="Courier New" w:cs="Courier New"/>
+          <w:color w:val="BCBEC4"/>
+          <w:sz w:val="24"/>
+          <w:szCs w:val="24"/>
+          <w:lang w:eastAsia="en-IN"/>
+        </w:rPr>
+        <w:t>.</w:t>
+      </w:r>
+      <w:r>
+        <w:rPr>
+          <w:rFonts w:ascii="Courier New" w:eastAsia="Times New Roman" w:hAnsi="Courier New" w:cs="Courier New"/>
+          <w:color w:val="C77DBB"/>
+          <w:sz w:val="24"/>
+          <w:szCs w:val="24"/>
+          <w:lang w:eastAsia="en-IN"/>
+        </w:rPr>
+        <w:t>strategy</w:t>
+      </w:r>
+      <w:proofErr w:type="spellEnd"/>
+      <w:r>
+        <w:rPr>
+          <w:rFonts w:ascii="Courier New" w:eastAsia="Times New Roman" w:hAnsi="Courier New" w:cs="Courier New"/>
+          <w:color w:val="C77DBB"/>
+          <w:sz w:val="24"/>
+          <w:szCs w:val="24"/>
+          <w:lang w:eastAsia="en-IN"/>
+        </w:rPr>
+        <w:t xml:space="preserve"> </w:t>
+      </w:r>
+      <w:r>
+        <w:rPr>
+          <w:rFonts w:ascii="Courier New" w:eastAsia="Times New Roman" w:hAnsi="Courier New" w:cs="Courier New"/>
+          <w:color w:val="BCBEC4"/>
+          <w:sz w:val="24"/>
+          <w:szCs w:val="24"/>
+          <w:lang w:eastAsia="en-IN"/>
+        </w:rPr>
+        <w:t>= strategy;</w:t>
+      </w:r>
+      <w:r>
+        <w:rPr>
+          <w:rFonts w:ascii="Courier New" w:eastAsia="Times New Roman" w:hAnsi="Courier New" w:cs="Courier New"/>
+          <w:color w:val="BCBEC4"/>
+          <w:sz w:val="24"/>
+          <w:szCs w:val="24"/>
+          <w:lang w:eastAsia="en-IN"/>
+        </w:rPr>
+        <w:br/>
+        <w:t xml:space="preserve">    }</w:t>
+      </w:r>
+      <w:r>
+        <w:rPr>
+          <w:rFonts w:ascii="Courier New" w:eastAsia="Times New Roman" w:hAnsi="Courier New" w:cs="Courier New"/>
+          <w:color w:val="BCBEC4"/>
+          <w:sz w:val="24"/>
+          <w:szCs w:val="24"/>
+          <w:lang w:eastAsia="en-IN"/>
+        </w:rPr>
+        <w:br/>
+      </w:r>
+      <w:r>
+        <w:rPr>
+          <w:rFonts w:ascii="Courier New" w:eastAsia="Times New Roman" w:hAnsi="Courier New" w:cs="Courier New"/>
+          <w:color w:val="BCBEC4"/>
+          <w:sz w:val="24"/>
+          <w:szCs w:val="24"/>
+          <w:lang w:eastAsia="en-IN"/>
+        </w:rPr>
+        <w:br/>
+        <w:t xml:space="preserve">    </w:t>
+      </w:r>
+      <w:r>
+        <w:rPr>
+          <w:rFonts w:ascii="Courier New" w:eastAsia="Times New Roman" w:hAnsi="Courier New" w:cs="Courier New"/>
+          <w:color w:val="CF8E6D"/>
+          <w:sz w:val="24"/>
+          <w:szCs w:val="24"/>
+          <w:lang w:eastAsia="en-IN"/>
+        </w:rPr>
+        <w:t xml:space="preserve">public void </w:t>
+      </w:r>
+      <w:r>
+        <w:rPr>
+          <w:rFonts w:ascii="Courier New" w:eastAsia="Times New Roman" w:hAnsi="Courier New" w:cs="Courier New"/>
+          <w:color w:val="56A8F5"/>
+          <w:sz w:val="24"/>
+          <w:szCs w:val="24"/>
+          <w:lang w:eastAsia="en-IN"/>
+        </w:rPr>
+        <w:t>navigate</w:t>
+      </w:r>
+      <w:r>
+        <w:rPr>
+          <w:rFonts w:ascii="Courier New" w:eastAsia="Times New Roman" w:hAnsi="Courier New" w:cs="Courier New"/>
+          <w:color w:val="BCBEC4"/>
+          <w:sz w:val="24"/>
+          <w:szCs w:val="24"/>
+          <w:lang w:eastAsia="en-IN"/>
+        </w:rPr>
+        <w:t>(String from, String to) {</w:t>
+      </w:r>
+      <w:r>
+        <w:rPr>
+          <w:rFonts w:ascii="Courier New" w:eastAsia="Times New Roman" w:hAnsi="Courier New" w:cs="Courier New"/>
+          <w:color w:val="BCBEC4"/>
+          <w:sz w:val="24"/>
+          <w:szCs w:val="24"/>
+          <w:lang w:eastAsia="en-IN"/>
+        </w:rPr>
+        <w:br/>
+        <w:t xml:space="preserve">        </w:t>
+      </w:r>
+      <w:proofErr w:type="spellStart"/>
+      <w:r>
+        <w:rPr>
+          <w:rFonts w:ascii="Courier New" w:eastAsia="Times New Roman" w:hAnsi="Courier New" w:cs="Courier New"/>
+          <w:color w:val="C77DBB"/>
+          <w:sz w:val="24"/>
+          <w:szCs w:val="24"/>
+          <w:lang w:eastAsia="en-IN"/>
+        </w:rPr>
+        <w:t>strategy</w:t>
+      </w:r>
+      <w:r>
+        <w:rPr>
+          <w:rFonts w:ascii="Courier New" w:eastAsia="Times New Roman" w:hAnsi="Courier New" w:cs="Courier New"/>
+          <w:color w:val="BCBEC4"/>
+          <w:sz w:val="24"/>
+          <w:szCs w:val="24"/>
+          <w:lang w:eastAsia="en-IN"/>
+        </w:rPr>
+        <w:t>.calculateRoute</w:t>
+      </w:r>
+      <w:proofErr w:type="spellEnd"/>
+      <w:r>
+        <w:rPr>
+          <w:rFonts w:ascii="Courier New" w:eastAsia="Times New Roman" w:hAnsi="Courier New" w:cs="Courier New"/>
+          <w:color w:val="BCBEC4"/>
+          <w:sz w:val="24"/>
+          <w:szCs w:val="24"/>
+          <w:lang w:eastAsia="en-IN"/>
+        </w:rPr>
+        <w:t>(from, to);</w:t>
+      </w:r>
+      <w:r>
+        <w:rPr>
+          <w:rFonts w:ascii="Courier New" w:eastAsia="Times New Roman" w:hAnsi="Courier New" w:cs="Courier New"/>
+          <w:color w:val="BCBEC4"/>
+          <w:sz w:val="24"/>
+          <w:szCs w:val="24"/>
+          <w:lang w:eastAsia="en-IN"/>
+        </w:rPr>
+        <w:br/>
+        <w:t xml:space="preserve">    }</w:t>
+      </w:r>
+      <w:r>
+        <w:rPr>
+          <w:rFonts w:ascii="Courier New" w:eastAsia="Times New Roman" w:hAnsi="Courier New" w:cs="Courier New"/>
+          <w:color w:val="BCBEC4"/>
+          <w:sz w:val="24"/>
+          <w:szCs w:val="24"/>
+          <w:lang w:eastAsia="en-IN"/>
+        </w:rPr>
+        <w:br/>
+        <w:t>}</w:t>
+      </w:r>
+    </w:p>
+    <w:p/>
+    <w:p>
+      <w:r>
+        <w:rPr>
+          <w:b/>
+          <w:sz w:val="28"/>
+        </w:rPr>
+        <w:t>Step4</w:t>
+      </w:r>
+      <w:r>
+        <w:rPr>
+          <w:b/>
+          <w:sz w:val="28"/>
+        </w:rPr>
+        <w:t xml:space="preserve">: </w:t>
+      </w:r>
+      <w:r>
+        <w:rPr>
+          <w:b/>
+          <w:sz w:val="28"/>
+        </w:rPr>
+        <w:t>Client Code</w:t>
+      </w:r>
+    </w:p>
+    <w:p>
+      <w:pPr>
+        <w:shd w:val="clear" w:color="auto" w:fill="1E1F22"/>
+        <w:tabs>
+          <w:tab w:val="left" w:pos="916"/>
+          <w:tab w:val="left" w:pos="1832"/>
+          <w:tab w:val="left" w:pos="2748"/>
+          <w:tab w:val="left" w:pos="3664"/>
+          <w:tab w:val="left" w:pos="4580"/>
+          <w:tab w:val="left" w:pos="5496"/>
+          <w:tab w:val="left" w:pos="6412"/>
+          <w:tab w:val="left" w:pos="7328"/>
+          <w:tab w:val="left" w:pos="8244"/>
+          <w:tab w:val="left" w:pos="9160"/>
+          <w:tab w:val="left" w:pos="10076"/>
+          <w:tab w:val="left" w:pos="10992"/>
+          <w:tab w:val="left" w:pos="11908"/>
+          <w:tab w:val="left" w:pos="12824"/>
+          <w:tab w:val="left" w:pos="13740"/>
+          <w:tab w:val="left" w:pos="14656"/>
+        </w:tabs>
+        <w:spacing w:after="0" w:line="240" w:lineRule="auto"/>
+        <w:rPr>
+          <w:rFonts w:ascii="Courier New" w:eastAsia="Times New Roman" w:hAnsi="Courier New" w:cs="Courier New"/>
+          <w:color w:val="BCBEC4"/>
+          <w:sz w:val="24"/>
+          <w:szCs w:val="24"/>
+          <w:lang w:eastAsia="en-IN"/>
+        </w:rPr>
+      </w:pPr>
+      <w:r>
+        <w:rPr>
+          <w:rFonts w:ascii="Courier New" w:eastAsia="Times New Roman" w:hAnsi="Courier New" w:cs="Courier New"/>
+          <w:color w:val="CF8E6D"/>
+          <w:sz w:val="24"/>
+          <w:szCs w:val="24"/>
+          <w:lang w:eastAsia="en-IN"/>
+        </w:rPr>
+        <w:t xml:space="preserve">public class </w:t>
+      </w:r>
+      <w:proofErr w:type="spellStart"/>
+      <w:r>
+        <w:rPr>
+          <w:rFonts w:ascii="Courier New" w:eastAsia="Times New Roman" w:hAnsi="Courier New" w:cs="Courier New"/>
+          <w:color w:val="BCBEC4"/>
+          <w:sz w:val="24"/>
+          <w:szCs w:val="24"/>
+          <w:lang w:eastAsia="en-IN"/>
+        </w:rPr>
+        <w:t>StrategyNavigationDemo</w:t>
+      </w:r>
+      <w:proofErr w:type="spellEnd"/>
+      <w:r>
+        <w:rPr>
+          <w:rFonts w:ascii="Courier New" w:eastAsia="Times New Roman" w:hAnsi="Courier New" w:cs="Courier New"/>
+          <w:color w:val="BCBEC4"/>
+          <w:sz w:val="24"/>
+          <w:szCs w:val="24"/>
+          <w:lang w:eastAsia="en-IN"/>
+        </w:rPr>
+        <w:t xml:space="preserve"> {</w:t>
+      </w:r>
+      <w:r>
+        <w:rPr>
+          <w:rFonts w:ascii="Courier New" w:eastAsia="Times New Roman" w:hAnsi="Courier New" w:cs="Courier New"/>
+          <w:color w:val="BCBEC4"/>
+          <w:sz w:val="24"/>
+          <w:szCs w:val="24"/>
+          <w:lang w:eastAsia="en-IN"/>
+        </w:rPr>
+        <w:br/>
+        <w:t xml:space="preserve">    </w:t>
+      </w:r>
+      <w:r>
+        <w:rPr>
+          <w:rFonts w:ascii="Courier New" w:eastAsia="Times New Roman" w:hAnsi="Courier New" w:cs="Courier New"/>
+          <w:color w:val="CF8E6D"/>
+          <w:sz w:val="24"/>
+          <w:szCs w:val="24"/>
+          <w:lang w:eastAsia="en-IN"/>
+        </w:rPr>
+        <w:t xml:space="preserve">public static void </w:t>
+      </w:r>
+      <w:r>
+        <w:rPr>
+          <w:rFonts w:ascii="Courier New" w:eastAsia="Times New Roman" w:hAnsi="Courier New" w:cs="Courier New"/>
+          <w:color w:val="56A8F5"/>
+          <w:sz w:val="24"/>
+          <w:szCs w:val="24"/>
+          <w:lang w:eastAsia="en-IN"/>
+        </w:rPr>
+        <w:t>main</w:t>
+      </w:r>
+      <w:r>
+        <w:rPr>
+          <w:rFonts w:ascii="Courier New" w:eastAsia="Times New Roman" w:hAnsi="Courier New" w:cs="Courier New"/>
+          <w:color w:val="BCBEC4"/>
+          <w:sz w:val="24"/>
+          <w:szCs w:val="24"/>
+          <w:lang w:eastAsia="en-IN"/>
+        </w:rPr>
+        <w:t xml:space="preserve">(String[] </w:t>
+      </w:r>
+      <w:proofErr w:type="spellStart"/>
+      <w:r>
+        <w:rPr>
+          <w:rFonts w:ascii="Courier New" w:eastAsia="Times New Roman" w:hAnsi="Courier New" w:cs="Courier New"/>
+          <w:color w:val="BCBEC4"/>
+          <w:sz w:val="24"/>
+          <w:szCs w:val="24"/>
+          <w:lang w:eastAsia="en-IN"/>
+        </w:rPr>
+        <w:t>args</w:t>
+      </w:r>
+      <w:proofErr w:type="spellEnd"/>
+      <w:r>
+        <w:rPr>
+          <w:rFonts w:ascii="Courier New" w:eastAsia="Times New Roman" w:hAnsi="Courier New" w:cs="Courier New"/>
+          <w:color w:val="BCBEC4"/>
+          <w:sz w:val="24"/>
+          <w:szCs w:val="24"/>
+          <w:lang w:eastAsia="en-IN"/>
+        </w:rPr>
+        <w:t>) {</w:t>
+      </w:r>
+      <w:r>
+        <w:rPr>
+          <w:rFonts w:ascii="Courier New" w:eastAsia="Times New Roman" w:hAnsi="Courier New" w:cs="Courier New"/>
+          <w:color w:val="BCBEC4"/>
+          <w:sz w:val="24"/>
+          <w:szCs w:val="24"/>
+          <w:lang w:eastAsia="en-IN"/>
+        </w:rPr>
+        <w:br/>
+        <w:t xml:space="preserve">        </w:t>
+      </w:r>
+      <w:proofErr w:type="spellStart"/>
+      <w:r>
+        <w:rPr>
+          <w:rFonts w:ascii="Courier New" w:eastAsia="Times New Roman" w:hAnsi="Courier New" w:cs="Courier New"/>
+          <w:color w:val="BCBEC4"/>
+          <w:sz w:val="24"/>
+          <w:szCs w:val="24"/>
+          <w:lang w:eastAsia="en-IN"/>
+        </w:rPr>
+        <w:t>NavigationApp</w:t>
+      </w:r>
+      <w:proofErr w:type="spellEnd"/>
+      <w:r>
+        <w:rPr>
+          <w:rFonts w:ascii="Courier New" w:eastAsia="Times New Roman" w:hAnsi="Courier New" w:cs="Courier New"/>
+          <w:color w:val="BCBEC4"/>
+          <w:sz w:val="24"/>
+          <w:szCs w:val="24"/>
+          <w:lang w:eastAsia="en-IN"/>
+        </w:rPr>
+        <w:t xml:space="preserve"> app = </w:t>
+      </w:r>
+      <w:r>
+        <w:rPr>
+          <w:rFonts w:ascii="Courier New" w:eastAsia="Times New Roman" w:hAnsi="Courier New" w:cs="Courier New"/>
+          <w:color w:val="CF8E6D"/>
+          <w:sz w:val="24"/>
+          <w:szCs w:val="24"/>
+          <w:lang w:eastAsia="en-IN"/>
+        </w:rPr>
+        <w:t xml:space="preserve">new </w:t>
+      </w:r>
+      <w:proofErr w:type="spellStart"/>
+      <w:r>
+        <w:rPr>
+          <w:rFonts w:ascii="Courier New" w:eastAsia="Times New Roman" w:hAnsi="Courier New" w:cs="Courier New"/>
+          <w:color w:val="BCBEC4"/>
+          <w:sz w:val="24"/>
+          <w:szCs w:val="24"/>
+          <w:lang w:eastAsia="en-IN"/>
+        </w:rPr>
+        <w:t>NavigationApp</w:t>
+      </w:r>
+      <w:proofErr w:type="spellEnd"/>
+      <w:r>
+        <w:rPr>
+          <w:rFonts w:ascii="Courier New" w:eastAsia="Times New Roman" w:hAnsi="Courier New" w:cs="Courier New"/>
+          <w:color w:val="BCBEC4"/>
+          <w:sz w:val="24"/>
+          <w:szCs w:val="24"/>
+          <w:lang w:eastAsia="en-IN"/>
+        </w:rPr>
+        <w:t>(</w:t>
+      </w:r>
+      <w:r>
+        <w:rPr>
+          <w:rFonts w:ascii="Courier New" w:eastAsia="Times New Roman" w:hAnsi="Courier New" w:cs="Courier New"/>
+          <w:color w:val="CF8E6D"/>
+          <w:sz w:val="24"/>
+          <w:szCs w:val="24"/>
+          <w:lang w:eastAsia="en-IN"/>
+        </w:rPr>
+        <w:t xml:space="preserve">new </w:t>
+      </w:r>
+      <w:proofErr w:type="spellStart"/>
+      <w:r>
+        <w:rPr>
+          <w:rFonts w:ascii="Courier New" w:eastAsia="Times New Roman" w:hAnsi="Courier New" w:cs="Courier New"/>
+          <w:color w:val="BCBEC4"/>
+          <w:sz w:val="24"/>
+          <w:szCs w:val="24"/>
+          <w:lang w:eastAsia="en-IN"/>
+        </w:rPr>
+        <w:t>FastestRouteStrategy</w:t>
+      </w:r>
+      <w:proofErr w:type="spellEnd"/>
+      <w:r>
+        <w:rPr>
+          <w:rFonts w:ascii="Courier New" w:eastAsia="Times New Roman" w:hAnsi="Courier New" w:cs="Courier New"/>
+          <w:color w:val="BCBEC4"/>
+          <w:sz w:val="24"/>
+          <w:szCs w:val="24"/>
+          <w:lang w:eastAsia="en-IN"/>
+        </w:rPr>
+        <w:t>());</w:t>
+      </w:r>
+      <w:r>
+        <w:rPr>
+          <w:rFonts w:ascii="Courier New" w:eastAsia="Times New Roman" w:hAnsi="Courier New" w:cs="Courier New"/>
+          <w:color w:val="BCBEC4"/>
+          <w:sz w:val="24"/>
+          <w:szCs w:val="24"/>
+          <w:lang w:eastAsia="en-IN"/>
+        </w:rPr>
+        <w:br/>
+        <w:t xml:space="preserve">        </w:t>
+      </w:r>
+      <w:proofErr w:type="spellStart"/>
+      <w:r>
+        <w:rPr>
+          <w:rFonts w:ascii="Courier New" w:eastAsia="Times New Roman" w:hAnsi="Courier New" w:cs="Courier New"/>
+          <w:color w:val="BCBEC4"/>
+          <w:sz w:val="24"/>
+          <w:szCs w:val="24"/>
+          <w:lang w:eastAsia="en-IN"/>
+        </w:rPr>
+        <w:t>app.navigate</w:t>
+      </w:r>
+      <w:proofErr w:type="spellEnd"/>
+      <w:r>
+        <w:rPr>
+          <w:rFonts w:ascii="Courier New" w:eastAsia="Times New Roman" w:hAnsi="Courier New" w:cs="Courier New"/>
+          <w:color w:val="BCBEC4"/>
+          <w:sz w:val="24"/>
+          <w:szCs w:val="24"/>
+          <w:lang w:eastAsia="en-IN"/>
+        </w:rPr>
+        <w:t>(</w:t>
+      </w:r>
+      <w:r>
+        <w:rPr>
+          <w:rFonts w:ascii="Courier New" w:eastAsia="Times New Roman" w:hAnsi="Courier New" w:cs="Courier New"/>
+          <w:color w:val="6AAB73"/>
+          <w:sz w:val="24"/>
+          <w:szCs w:val="24"/>
+          <w:lang w:eastAsia="en-IN"/>
+        </w:rPr>
+        <w:t>"Mumbai"</w:t>
+      </w:r>
+      <w:r>
+        <w:rPr>
+          <w:rFonts w:ascii="Courier New" w:eastAsia="Times New Roman" w:hAnsi="Courier New" w:cs="Courier New"/>
+          <w:color w:val="BCBEC4"/>
+          <w:sz w:val="24"/>
+          <w:szCs w:val="24"/>
+          <w:lang w:eastAsia="en-IN"/>
+        </w:rPr>
+        <w:t xml:space="preserve">, </w:t>
+      </w:r>
+      <w:r>
+        <w:rPr>
+          <w:rFonts w:ascii="Courier New" w:eastAsia="Times New Roman" w:hAnsi="Courier New" w:cs="Courier New"/>
+          <w:color w:val="6AAB73"/>
+          <w:sz w:val="24"/>
+          <w:szCs w:val="24"/>
+          <w:lang w:eastAsia="en-IN"/>
+        </w:rPr>
+        <w:t>"Pune"</w:t>
+      </w:r>
+      <w:r>
+        <w:rPr>
+          <w:rFonts w:ascii="Courier New" w:eastAsia="Times New Roman" w:hAnsi="Courier New" w:cs="Courier New"/>
+          <w:color w:val="BCBEC4"/>
+          <w:sz w:val="24"/>
+          <w:szCs w:val="24"/>
+          <w:lang w:eastAsia="en-IN"/>
+        </w:rPr>
+        <w:t>);</w:t>
+      </w:r>
+      <w:r>
+        <w:rPr>
+          <w:rFonts w:ascii="Courier New" w:eastAsia="Times New Roman" w:hAnsi="Courier New" w:cs="Courier New"/>
+          <w:color w:val="BCBEC4"/>
+          <w:sz w:val="24"/>
+          <w:szCs w:val="24"/>
+          <w:lang w:eastAsia="en-IN"/>
+        </w:rPr>
+        <w:br/>
+      </w:r>
+      <w:r>
+        <w:rPr>
+          <w:rFonts w:ascii="Courier New" w:eastAsia="Times New Roman" w:hAnsi="Courier New" w:cs="Courier New"/>
+          <w:color w:val="BCBEC4"/>
+          <w:sz w:val="24"/>
+          <w:szCs w:val="24"/>
+          <w:lang w:eastAsia="en-IN"/>
+        </w:rPr>
+        <w:br/>
+        <w:t xml:space="preserve">        </w:t>
+      </w:r>
+      <w:proofErr w:type="spellStart"/>
+      <w:r>
+        <w:rPr>
+          <w:rFonts w:ascii="Courier New" w:eastAsia="Times New Roman" w:hAnsi="Courier New" w:cs="Courier New"/>
+          <w:color w:val="BCBEC4"/>
+          <w:sz w:val="24"/>
+          <w:szCs w:val="24"/>
+          <w:lang w:eastAsia="en-IN"/>
+        </w:rPr>
+        <w:t>app.setStrategy</w:t>
+      </w:r>
+      <w:proofErr w:type="spellEnd"/>
+      <w:r>
+        <w:rPr>
+          <w:rFonts w:ascii="Courier New" w:eastAsia="Times New Roman" w:hAnsi="Courier New" w:cs="Courier New"/>
+          <w:color w:val="BCBEC4"/>
+          <w:sz w:val="24"/>
+          <w:szCs w:val="24"/>
+          <w:lang w:eastAsia="en-IN"/>
+        </w:rPr>
+        <w:t>(</w:t>
+      </w:r>
+      <w:r>
+        <w:rPr>
+          <w:rFonts w:ascii="Courier New" w:eastAsia="Times New Roman" w:hAnsi="Courier New" w:cs="Courier New"/>
+          <w:color w:val="CF8E6D"/>
+          <w:sz w:val="24"/>
+          <w:szCs w:val="24"/>
+          <w:lang w:eastAsia="en-IN"/>
+        </w:rPr>
+        <w:t xml:space="preserve">new </w:t>
+      </w:r>
+      <w:proofErr w:type="spellStart"/>
+      <w:r>
+        <w:rPr>
+          <w:rFonts w:ascii="Courier New" w:eastAsia="Times New Roman" w:hAnsi="Courier New" w:cs="Courier New"/>
+          <w:color w:val="BCBEC4"/>
+          <w:sz w:val="24"/>
+          <w:szCs w:val="24"/>
+          <w:lang w:eastAsia="en-IN"/>
+        </w:rPr>
+        <w:t>AvoidTrafficStrategy</w:t>
+      </w:r>
+      <w:proofErr w:type="spellEnd"/>
+      <w:r>
+        <w:rPr>
+          <w:rFonts w:ascii="Courier New" w:eastAsia="Times New Roman" w:hAnsi="Courier New" w:cs="Courier New"/>
+          <w:color w:val="BCBEC4"/>
+          <w:sz w:val="24"/>
+          <w:szCs w:val="24"/>
+          <w:lang w:eastAsia="en-IN"/>
+        </w:rPr>
+        <w:t>());</w:t>
+      </w:r>
+      <w:r>
+        <w:rPr>
+          <w:rFonts w:ascii="Courier New" w:eastAsia="Times New Roman" w:hAnsi="Courier New" w:cs="Courier New"/>
+          <w:color w:val="BCBEC4"/>
+          <w:sz w:val="24"/>
+          <w:szCs w:val="24"/>
+          <w:lang w:eastAsia="en-IN"/>
+        </w:rPr>
+        <w:br/>
+        <w:t xml:space="preserve">        </w:t>
+      </w:r>
+      <w:proofErr w:type="spellStart"/>
+      <w:r>
+        <w:rPr>
+          <w:rFonts w:ascii="Courier New" w:eastAsia="Times New Roman" w:hAnsi="Courier New" w:cs="Courier New"/>
+          <w:color w:val="BCBEC4"/>
+          <w:sz w:val="24"/>
+          <w:szCs w:val="24"/>
+          <w:lang w:eastAsia="en-IN"/>
+        </w:rPr>
+        <w:t>app.navigate</w:t>
+      </w:r>
+      <w:proofErr w:type="spellEnd"/>
+      <w:r>
+        <w:rPr>
+          <w:rFonts w:ascii="Courier New" w:eastAsia="Times New Roman" w:hAnsi="Courier New" w:cs="Courier New"/>
+          <w:color w:val="BCBEC4"/>
+          <w:sz w:val="24"/>
+          <w:szCs w:val="24"/>
+          <w:lang w:eastAsia="en-IN"/>
+        </w:rPr>
+        <w:t>(</w:t>
+      </w:r>
+      <w:r>
+        <w:rPr>
+          <w:rFonts w:ascii="Courier New" w:eastAsia="Times New Roman" w:hAnsi="Courier New" w:cs="Courier New"/>
+          <w:color w:val="6AAB73"/>
+          <w:sz w:val="24"/>
+          <w:szCs w:val="24"/>
+          <w:lang w:eastAsia="en-IN"/>
+        </w:rPr>
+        <w:t>"Mumbai"</w:t>
+      </w:r>
+      <w:r>
+        <w:rPr>
+          <w:rFonts w:ascii="Courier New" w:eastAsia="Times New Roman" w:hAnsi="Courier New" w:cs="Courier New"/>
+          <w:color w:val="BCBEC4"/>
+          <w:sz w:val="24"/>
+          <w:szCs w:val="24"/>
+          <w:lang w:eastAsia="en-IN"/>
+        </w:rPr>
+        <w:t xml:space="preserve">, </w:t>
+      </w:r>
+      <w:r>
+        <w:rPr>
+          <w:rFonts w:ascii="Courier New" w:eastAsia="Times New Roman" w:hAnsi="Courier New" w:cs="Courier New"/>
+          <w:color w:val="6AAB73"/>
+          <w:sz w:val="24"/>
+          <w:szCs w:val="24"/>
+          <w:lang w:eastAsia="en-IN"/>
+        </w:rPr>
+        <w:t>"Pune"</w:t>
+      </w:r>
+      <w:r>
+        <w:rPr>
+          <w:rFonts w:ascii="Courier New" w:eastAsia="Times New Roman" w:hAnsi="Courier New" w:cs="Courier New"/>
+          <w:color w:val="BCBEC4"/>
+          <w:sz w:val="24"/>
+          <w:szCs w:val="24"/>
+          <w:lang w:eastAsia="en-IN"/>
+        </w:rPr>
+        <w:t>);</w:t>
+      </w:r>
+      <w:r>
+        <w:rPr>
+          <w:rFonts w:ascii="Courier New" w:eastAsia="Times New Roman" w:hAnsi="Courier New" w:cs="Courier New"/>
+          <w:color w:val="BCBEC4"/>
+          <w:sz w:val="24"/>
+          <w:szCs w:val="24"/>
+          <w:lang w:eastAsia="en-IN"/>
+        </w:rPr>
+        <w:br/>
+      </w:r>
+      <w:r>
+        <w:rPr>
+          <w:rFonts w:ascii="Courier New" w:eastAsia="Times New Roman" w:hAnsi="Courier New" w:cs="Courier New"/>
+          <w:color w:val="BCBEC4"/>
+          <w:sz w:val="24"/>
+          <w:szCs w:val="24"/>
+          <w:lang w:eastAsia="en-IN"/>
+        </w:rPr>
+        <w:br/>
+        <w:t xml:space="preserve">        </w:t>
+      </w:r>
+      <w:proofErr w:type="spellStart"/>
+      <w:r>
+        <w:rPr>
+          <w:rFonts w:ascii="Courier New" w:eastAsia="Times New Roman" w:hAnsi="Courier New" w:cs="Courier New"/>
+          <w:color w:val="BCBEC4"/>
+          <w:sz w:val="24"/>
+          <w:szCs w:val="24"/>
+          <w:lang w:eastAsia="en-IN"/>
+        </w:rPr>
+        <w:t>app.setStrategy</w:t>
+      </w:r>
+      <w:proofErr w:type="spellEnd"/>
+      <w:r>
+        <w:rPr>
+          <w:rFonts w:ascii="Courier New" w:eastAsia="Times New Roman" w:hAnsi="Courier New" w:cs="Courier New"/>
+          <w:color w:val="BCBEC4"/>
+          <w:sz w:val="24"/>
+          <w:szCs w:val="24"/>
+          <w:lang w:eastAsia="en-IN"/>
+        </w:rPr>
+        <w:t>(</w:t>
+      </w:r>
+      <w:r>
+        <w:rPr>
+          <w:rFonts w:ascii="Courier New" w:eastAsia="Times New Roman" w:hAnsi="Courier New" w:cs="Courier New"/>
+          <w:color w:val="CF8E6D"/>
+          <w:sz w:val="24"/>
+          <w:szCs w:val="24"/>
+          <w:lang w:eastAsia="en-IN"/>
+        </w:rPr>
+        <w:t xml:space="preserve">new </w:t>
+      </w:r>
+      <w:proofErr w:type="spellStart"/>
+      <w:r>
+        <w:rPr>
+          <w:rFonts w:ascii="Courier New" w:eastAsia="Times New Roman" w:hAnsi="Courier New" w:cs="Courier New"/>
+          <w:color w:val="BCBEC4"/>
+          <w:sz w:val="24"/>
+          <w:szCs w:val="24"/>
+          <w:lang w:eastAsia="en-IN"/>
+        </w:rPr>
+        <w:t>ScenicRouteStrategy</w:t>
+      </w:r>
+      <w:proofErr w:type="spellEnd"/>
+      <w:r>
+        <w:rPr>
+          <w:rFonts w:ascii="Courier New" w:eastAsia="Times New Roman" w:hAnsi="Courier New" w:cs="Courier New"/>
+          <w:color w:val="BCBEC4"/>
+          <w:sz w:val="24"/>
+          <w:szCs w:val="24"/>
+          <w:lang w:eastAsia="en-IN"/>
+        </w:rPr>
+        <w:t>());</w:t>
+      </w:r>
+      <w:r>
+        <w:rPr>
+          <w:rFonts w:ascii="Courier New" w:eastAsia="Times New Roman" w:hAnsi="Courier New" w:cs="Courier New"/>
+          <w:color w:val="BCBEC4"/>
+          <w:sz w:val="24"/>
+          <w:szCs w:val="24"/>
+          <w:lang w:eastAsia="en-IN"/>
+        </w:rPr>
+        <w:br/>
+        <w:t xml:space="preserve">        </w:t>
+      </w:r>
+      <w:proofErr w:type="spellStart"/>
+      <w:r>
+        <w:rPr>
+          <w:rFonts w:ascii="Courier New" w:eastAsia="Times New Roman" w:hAnsi="Courier New" w:cs="Courier New"/>
+          <w:color w:val="BCBEC4"/>
+          <w:sz w:val="24"/>
+          <w:szCs w:val="24"/>
+          <w:lang w:eastAsia="en-IN"/>
+        </w:rPr>
+        <w:t>app.navigate</w:t>
+      </w:r>
+      <w:proofErr w:type="spellEnd"/>
+      <w:r>
+        <w:rPr>
+          <w:rFonts w:ascii="Courier New" w:eastAsia="Times New Roman" w:hAnsi="Courier New" w:cs="Courier New"/>
+          <w:color w:val="BCBEC4"/>
+          <w:sz w:val="24"/>
+          <w:szCs w:val="24"/>
+          <w:lang w:eastAsia="en-IN"/>
+        </w:rPr>
+        <w:t>(</w:t>
+      </w:r>
+      <w:r>
+        <w:rPr>
+          <w:rFonts w:ascii="Courier New" w:eastAsia="Times New Roman" w:hAnsi="Courier New" w:cs="Courier New"/>
+          <w:color w:val="6AAB73"/>
+          <w:sz w:val="24"/>
+          <w:szCs w:val="24"/>
+          <w:lang w:eastAsia="en-IN"/>
+        </w:rPr>
+        <w:t>"Mumbai"</w:t>
+      </w:r>
+      <w:r>
+        <w:rPr>
+          <w:rFonts w:ascii="Courier New" w:eastAsia="Times New Roman" w:hAnsi="Courier New" w:cs="Courier New"/>
+          <w:color w:val="BCBEC4"/>
+          <w:sz w:val="24"/>
+          <w:szCs w:val="24"/>
+          <w:lang w:eastAsia="en-IN"/>
+        </w:rPr>
+        <w:t xml:space="preserve">, </w:t>
+      </w:r>
+      <w:r>
+        <w:rPr>
+          <w:rFonts w:ascii="Courier New" w:eastAsia="Times New Roman" w:hAnsi="Courier New" w:cs="Courier New"/>
+          <w:color w:val="6AAB73"/>
+          <w:sz w:val="24"/>
+          <w:szCs w:val="24"/>
+          <w:lang w:eastAsia="en-IN"/>
+        </w:rPr>
+        <w:t>"Pune"</w:t>
+      </w:r>
+      <w:r>
+        <w:rPr>
+          <w:rFonts w:ascii="Courier New" w:eastAsia="Times New Roman" w:hAnsi="Courier New" w:cs="Courier New"/>
+          <w:color w:val="BCBEC4"/>
+          <w:sz w:val="24"/>
+          <w:szCs w:val="24"/>
+          <w:lang w:eastAsia="en-IN"/>
+        </w:rPr>
+        <w:t>);</w:t>
+      </w:r>
+      <w:r>
+        <w:rPr>
+          <w:rFonts w:ascii="Courier New" w:eastAsia="Times New Roman" w:hAnsi="Courier New" w:cs="Courier New"/>
+          <w:color w:val="BCBEC4"/>
+          <w:sz w:val="24"/>
+          <w:szCs w:val="24"/>
+          <w:lang w:eastAsia="en-IN"/>
+        </w:rPr>
+        <w:br/>
+        <w:t xml:space="preserve">    }</w:t>
+      </w:r>
+      <w:r>
+        <w:rPr>
+          <w:rFonts w:ascii="Courier New" w:eastAsia="Times New Roman" w:hAnsi="Courier New" w:cs="Courier New"/>
+          <w:color w:val="BCBEC4"/>
+          <w:sz w:val="24"/>
+          <w:szCs w:val="24"/>
+          <w:lang w:eastAsia="en-IN"/>
+        </w:rPr>
+        <w:br/>
+        <w:t>}</w:t>
+      </w:r>
+    </w:p>
+    <w:p/>
+    <w:p>
+      <w:pPr>
+        <w:pStyle w:val="Heading2"/>
+        <w:rPr>
+          <w:b/>
+          <w:color w:val="1F4E79" w:themeColor="accent5" w:themeShade="80"/>
+          <w:sz w:val="32"/>
+        </w:rPr>
+      </w:pPr>
+      <w:bookmarkStart w:id="12" w:name="_Toc195079244"/>
+      <w:r>
+        <w:rPr>
+          <w:b/>
+          <w:color w:val="1F4E79" w:themeColor="accent5" w:themeShade="80"/>
+          <w:sz w:val="32"/>
+        </w:rPr>
+        <w:lastRenderedPageBreak/>
+        <w:t>2</w:t>
+      </w:r>
+      <w:r>
+        <w:rPr>
+          <w:b/>
+          <w:color w:val="1F4E79" w:themeColor="accent5" w:themeShade="80"/>
+          <w:sz w:val="32"/>
+        </w:rPr>
+        <w:t>. Command Pattern</w:t>
+      </w:r>
+      <w:bookmarkEnd w:id="12"/>
     </w:p>
     <w:p>
       <w:pPr>
@@ -22113,14 +25023,7 @@
           <w:b/>
           <w:sz w:val="28"/>
         </w:rPr>
-        <w:t xml:space="preserve">: </w:t>
-      </w:r>
-      <w:r>
-        <w:rPr>
-          <w:b/>
-          <w:sz w:val="28"/>
-        </w:rPr>
-        <w:t xml:space="preserve">Concreate Command Classes </w:t>
+        <w:t xml:space="preserve">: Concreate Command Classes </w:t>
       </w:r>
     </w:p>
     <w:p>
@@ -22383,6 +25286,91 @@
           <w:szCs w:val="24"/>
         </w:rPr>
         <w:br/>
+        <w:t xml:space="preserve">    </w:t>
+      </w:r>
+      <w:r>
+        <w:rPr>
+          <w:color w:val="CF8E6D"/>
+          <w:sz w:val="24"/>
+          <w:szCs w:val="24"/>
+        </w:rPr>
+        <w:t xml:space="preserve">public void </w:t>
+      </w:r>
+      <w:r>
+        <w:rPr>
+          <w:color w:val="56A8F5"/>
+          <w:sz w:val="24"/>
+          <w:szCs w:val="24"/>
+        </w:rPr>
+        <w:t>execute</w:t>
+      </w:r>
+      <w:r>
+        <w:rPr>
+          <w:color w:val="BCBEC4"/>
+          <w:sz w:val="24"/>
+          <w:szCs w:val="24"/>
+        </w:rPr>
+        <w:t>() {</w:t>
+      </w:r>
+      <w:r>
+        <w:rPr>
+          <w:color w:val="BCBEC4"/>
+          <w:sz w:val="24"/>
+          <w:szCs w:val="24"/>
+        </w:rPr>
+        <w:br/>
+        <w:t xml:space="preserve">        </w:t>
+      </w:r>
+      <w:proofErr w:type="spellStart"/>
+      <w:r>
+        <w:rPr>
+          <w:color w:val="C77DBB"/>
+          <w:sz w:val="24"/>
+          <w:szCs w:val="24"/>
+        </w:rPr>
+        <w:t>tv</w:t>
+      </w:r>
+      <w:r>
+        <w:rPr>
+          <w:color w:val="BCBEC4"/>
+          <w:sz w:val="24"/>
+          <w:szCs w:val="24"/>
+        </w:rPr>
+        <w:t>.turnOn</w:t>
+      </w:r>
+      <w:proofErr w:type="spellEnd"/>
+      <w:r>
+        <w:rPr>
+          <w:color w:val="BCBEC4"/>
+          <w:sz w:val="24"/>
+          <w:szCs w:val="24"/>
+        </w:rPr>
+        <w:t>();</w:t>
+      </w:r>
+      <w:r>
+        <w:rPr>
+          <w:color w:val="BCBEC4"/>
+          <w:sz w:val="24"/>
+          <w:szCs w:val="24"/>
+        </w:rPr>
+        <w:br/>
+        <w:t xml:space="preserve">    }</w:t>
+      </w:r>
+      <w:r>
+        <w:rPr>
+          <w:color w:val="BCBEC4"/>
+          <w:sz w:val="24"/>
+          <w:szCs w:val="24"/>
+        </w:rPr>
+        <w:br/>
+      </w:r>
+      <w:r>
+        <w:rPr>
+          <w:color w:val="BCBEC4"/>
+          <w:sz w:val="24"/>
+          <w:szCs w:val="24"/>
+        </w:rPr>
+        <w:br/>
       </w:r>
       <w:r>
         <w:rPr>
@@ -22407,91 +25395,6 @@
           <w:sz w:val="24"/>
           <w:szCs w:val="24"/>
         </w:rPr>
-        <w:t>execute</w:t>
-      </w:r>
-      <w:r>
-        <w:rPr>
-          <w:color w:val="BCBEC4"/>
-          <w:sz w:val="24"/>
-          <w:szCs w:val="24"/>
-        </w:rPr>
-        <w:t>() {</w:t>
-      </w:r>
-      <w:r>
-        <w:rPr>
-          <w:color w:val="BCBEC4"/>
-          <w:sz w:val="24"/>
-          <w:szCs w:val="24"/>
-        </w:rPr>
-        <w:br/>
-        <w:t xml:space="preserve">        </w:t>
-      </w:r>
-      <w:proofErr w:type="spellStart"/>
-      <w:r>
-        <w:rPr>
-          <w:color w:val="C77DBB"/>
-          <w:sz w:val="24"/>
-          <w:szCs w:val="24"/>
-        </w:rPr>
-        <w:t>tv</w:t>
-      </w:r>
-      <w:r>
-        <w:rPr>
-          <w:color w:val="BCBEC4"/>
-          <w:sz w:val="24"/>
-          <w:szCs w:val="24"/>
-        </w:rPr>
-        <w:t>.turnOn</w:t>
-      </w:r>
-      <w:proofErr w:type="spellEnd"/>
-      <w:r>
-        <w:rPr>
-          <w:color w:val="BCBEC4"/>
-          <w:sz w:val="24"/>
-          <w:szCs w:val="24"/>
-        </w:rPr>
-        <w:t>();</w:t>
-      </w:r>
-      <w:r>
-        <w:rPr>
-          <w:color w:val="BCBEC4"/>
-          <w:sz w:val="24"/>
-          <w:szCs w:val="24"/>
-        </w:rPr>
-        <w:br/>
-        <w:t xml:space="preserve">    }</w:t>
-      </w:r>
-      <w:r>
-        <w:rPr>
-          <w:color w:val="BCBEC4"/>
-          <w:sz w:val="24"/>
-          <w:szCs w:val="24"/>
-        </w:rPr>
-        <w:br/>
-      </w:r>
-      <w:r>
-        <w:rPr>
-          <w:color w:val="BCBEC4"/>
-          <w:sz w:val="24"/>
-          <w:szCs w:val="24"/>
-        </w:rPr>
-        <w:br/>
-        <w:t xml:space="preserve">    </w:t>
-      </w:r>
-      <w:r>
-        <w:rPr>
-          <w:color w:val="CF8E6D"/>
-          <w:sz w:val="24"/>
-          <w:szCs w:val="24"/>
-        </w:rPr>
-        <w:t xml:space="preserve">public void </w:t>
-      </w:r>
-      <w:r>
-        <w:rPr>
-          <w:color w:val="56A8F5"/>
-          <w:sz w:val="24"/>
-          <w:szCs w:val="24"/>
-        </w:rPr>
         <w:t>undo</w:t>
       </w:r>
       <w:r>
@@ -23574,7 +26477,6 @@
           <w:b/>
           <w:sz w:val="28"/>
         </w:rPr>
-        <w:lastRenderedPageBreak/>
         <w:t>Step5: Client Code</w:t>
       </w:r>
     </w:p>
@@ -23683,6 +26585,14 @@
           <w:szCs w:val="24"/>
         </w:rPr>
         <w:br/>
+      </w:r>
+      <w:r>
+        <w:rPr>
+          <w:color w:val="BCBEC4"/>
+          <w:sz w:val="24"/>
+          <w:szCs w:val="24"/>
+        </w:rPr>
+        <w:lastRenderedPageBreak/>
         <w:t xml:space="preserve">        TV </w:t>
       </w:r>
       <w:proofErr w:type="spellStart"/>
@@ -24367,7 +27277,7 @@
         <w:noProof/>
         <w:color w:val="1F4E79" w:themeColor="accent5" w:themeShade="80"/>
       </w:rPr>
-      <w:t>2</w:t>
+      <w:t>19</w:t>
     </w:r>
     <w:r>
       <w:rPr>
@@ -25810,6 +28720,119 @@
     </w:lvl>
   </w:abstractNum>
   <w:abstractNum w:abstractNumId="13" w15:restartNumberingAfterBreak="0">
+    <w:nsid w:val="4512180A"/>
+    <w:multiLevelType w:val="hybridMultilevel"/>
+    <w:tmpl w:val="B3F6896C"/>
+    <w:lvl w:ilvl="0" w:tplc="40090001">
+      <w:start w:val="1"/>
+      <w:numFmt w:val="bullet"/>
+      <w:lvlText w:val=""/>
+      <w:lvlJc w:val="left"/>
+      <w:pPr>
+        <w:ind w:left="720" w:hanging="360"/>
+      </w:pPr>
+      <w:rPr>
+        <w:rFonts w:ascii="Symbol" w:hAnsi="Symbol" w:hint="default"/>
+      </w:rPr>
+    </w:lvl>
+    <w:lvl w:ilvl="1" w:tplc="40090003" w:tentative="1">
+      <w:start w:val="1"/>
+      <w:numFmt w:val="bullet"/>
+      <w:lvlText w:val="o"/>
+      <w:lvlJc w:val="left"/>
+      <w:pPr>
+        <w:ind w:left="1440" w:hanging="360"/>
+      </w:pPr>
+      <w:rPr>
+        <w:rFonts w:ascii="Courier New" w:hAnsi="Courier New" w:cs="Courier New" w:hint="default"/>
+      </w:rPr>
+    </w:lvl>
+    <w:lvl w:ilvl="2" w:tplc="40090005" w:tentative="1">
+      <w:start w:val="1"/>
+      <w:numFmt w:val="bullet"/>
+      <w:lvlText w:val=""/>
+      <w:lvlJc w:val="left"/>
+      <w:pPr>
+        <w:ind w:left="2160" w:hanging="360"/>
+      </w:pPr>
+      <w:rPr>
+        <w:rFonts w:ascii="Wingdings" w:hAnsi="Wingdings" w:hint="default"/>
+      </w:rPr>
+    </w:lvl>
+    <w:lvl w:ilvl="3" w:tplc="40090001" w:tentative="1">
+      <w:start w:val="1"/>
+      <w:numFmt w:val="bullet"/>
+      <w:lvlText w:val=""/>
+      <w:lvlJc w:val="left"/>
+      <w:pPr>
+        <w:ind w:left="2880" w:hanging="360"/>
+      </w:pPr>
+      <w:rPr>
+        <w:rFonts w:ascii="Symbol" w:hAnsi="Symbol" w:hint="default"/>
+      </w:rPr>
+    </w:lvl>
+    <w:lvl w:ilvl="4" w:tplc="40090003" w:tentative="1">
+      <w:start w:val="1"/>
+      <w:numFmt w:val="bullet"/>
+      <w:lvlText w:val="o"/>
+      <w:lvlJc w:val="left"/>
+      <w:pPr>
+        <w:ind w:left="3600" w:hanging="360"/>
+      </w:pPr>
+      <w:rPr>
+        <w:rFonts w:ascii="Courier New" w:hAnsi="Courier New" w:cs="Courier New" w:hint="default"/>
+      </w:rPr>
+    </w:lvl>
+    <w:lvl w:ilvl="5" w:tplc="40090005" w:tentative="1">
+      <w:start w:val="1"/>
+      <w:numFmt w:val="bullet"/>
+      <w:lvlText w:val=""/>
+      <w:lvlJc w:val="left"/>
+      <w:pPr>
+        <w:ind w:left="4320" w:hanging="360"/>
+      </w:pPr>
+      <w:rPr>
+        <w:rFonts w:ascii="Wingdings" w:hAnsi="Wingdings" w:hint="default"/>
+      </w:rPr>
+    </w:lvl>
+    <w:lvl w:ilvl="6" w:tplc="40090001" w:tentative="1">
+      <w:start w:val="1"/>
+      <w:numFmt w:val="bullet"/>
+      <w:lvlText w:val=""/>
+      <w:lvlJc w:val="left"/>
+      <w:pPr>
+        <w:ind w:left="5040" w:hanging="360"/>
+      </w:pPr>
+      <w:rPr>
+        <w:rFonts w:ascii="Symbol" w:hAnsi="Symbol" w:hint="default"/>
+      </w:rPr>
+    </w:lvl>
+    <w:lvl w:ilvl="7" w:tplc="40090003" w:tentative="1">
+      <w:start w:val="1"/>
+      <w:numFmt w:val="bullet"/>
+      <w:lvlText w:val="o"/>
+      <w:lvlJc w:val="left"/>
+      <w:pPr>
+        <w:ind w:left="5760" w:hanging="360"/>
+      </w:pPr>
+      <w:rPr>
+        <w:rFonts w:ascii="Courier New" w:hAnsi="Courier New" w:cs="Courier New" w:hint="default"/>
+      </w:rPr>
+    </w:lvl>
+    <w:lvl w:ilvl="8" w:tplc="40090005" w:tentative="1">
+      <w:start w:val="1"/>
+      <w:numFmt w:val="bullet"/>
+      <w:lvlText w:val=""/>
+      <w:lvlJc w:val="left"/>
+      <w:pPr>
+        <w:ind w:left="6480" w:hanging="360"/>
+      </w:pPr>
+      <w:rPr>
+        <w:rFonts w:ascii="Wingdings" w:hAnsi="Wingdings" w:hint="default"/>
+      </w:rPr>
+    </w:lvl>
+  </w:abstractNum>
+  <w:abstractNum w:abstractNumId="14" w15:restartNumberingAfterBreak="0">
     <w:nsid w:val="5A5A670F"/>
     <w:multiLevelType w:val="hybridMultilevel"/>
     <w:tmpl w:val="019CF996"/>
@@ -25895,7 +28918,7 @@
       </w:pPr>
     </w:lvl>
   </w:abstractNum>
-  <w:abstractNum w:abstractNumId="14" w15:restartNumberingAfterBreak="0">
+  <w:abstractNum w:abstractNumId="15" w15:restartNumberingAfterBreak="0">
     <w:nsid w:val="5E2A4569"/>
     <w:multiLevelType w:val="hybridMultilevel"/>
     <w:tmpl w:val="596ACFC8"/>
@@ -25984,7 +29007,7 @@
       </w:pPr>
     </w:lvl>
   </w:abstractNum>
-  <w:abstractNum w:abstractNumId="15" w15:restartNumberingAfterBreak="0">
+  <w:abstractNum w:abstractNumId="16" w15:restartNumberingAfterBreak="0">
     <w:nsid w:val="6ABF72E0"/>
     <w:multiLevelType w:val="hybridMultilevel"/>
     <w:tmpl w:val="4E5C960E"/>
@@ -26073,7 +29096,7 @@
       </w:pPr>
     </w:lvl>
   </w:abstractNum>
-  <w:abstractNum w:abstractNumId="16" w15:restartNumberingAfterBreak="0">
+  <w:abstractNum w:abstractNumId="17" w15:restartNumberingAfterBreak="0">
     <w:nsid w:val="6FC34D05"/>
     <w:multiLevelType w:val="hybridMultilevel"/>
     <w:tmpl w:val="6A06D9A4"/>
@@ -26162,7 +29185,7 @@
       </w:pPr>
     </w:lvl>
   </w:abstractNum>
-  <w:abstractNum w:abstractNumId="17" w15:restartNumberingAfterBreak="0">
+  <w:abstractNum w:abstractNumId="18" w15:restartNumberingAfterBreak="0">
     <w:nsid w:val="7A0A17F9"/>
     <w:multiLevelType w:val="hybridMultilevel"/>
     <w:tmpl w:val="8138AA00"/>
@@ -26251,7 +29274,7 @@
       </w:pPr>
     </w:lvl>
   </w:abstractNum>
-  <w:abstractNum w:abstractNumId="18" w15:restartNumberingAfterBreak="0">
+  <w:abstractNum w:abstractNumId="19" w15:restartNumberingAfterBreak="0">
     <w:nsid w:val="7EB5392E"/>
     <w:multiLevelType w:val="hybridMultilevel"/>
     <w:tmpl w:val="94DE911C"/>
@@ -26365,7 +29388,7 @@
     </w:lvl>
   </w:abstractNum>
   <w:num w:numId="1">
-    <w:abstractNumId w:val="15"/>
+    <w:abstractNumId w:val="16"/>
   </w:num>
   <w:num w:numId="2">
     <w:abstractNumId w:val="9"/>
@@ -26383,10 +29406,10 @@
     <w:abstractNumId w:val="1"/>
   </w:num>
   <w:num w:numId="7">
-    <w:abstractNumId w:val="14"/>
+    <w:abstractNumId w:val="15"/>
   </w:num>
   <w:num w:numId="8">
-    <w:abstractNumId w:val="17"/>
+    <w:abstractNumId w:val="18"/>
   </w:num>
   <w:num w:numId="9">
     <w:abstractNumId w:val="8"/>
@@ -26395,7 +29418,7 @@
     <w:abstractNumId w:val="2"/>
   </w:num>
   <w:num w:numId="11">
-    <w:abstractNumId w:val="13"/>
+    <w:abstractNumId w:val="14"/>
   </w:num>
   <w:num w:numId="12">
     <w:abstractNumId w:val="10"/>
@@ -26404,7 +29427,7 @@
     <w:abstractNumId w:val="11"/>
   </w:num>
   <w:num w:numId="14">
-    <w:abstractNumId w:val="18"/>
+    <w:abstractNumId w:val="19"/>
   </w:num>
   <w:num w:numId="15">
     <w:abstractNumId w:val="3"/>
@@ -26416,10 +29439,13 @@
     <w:abstractNumId w:val="5"/>
   </w:num>
   <w:num w:numId="18">
-    <w:abstractNumId w:val="16"/>
+    <w:abstractNumId w:val="17"/>
   </w:num>
   <w:num w:numId="19">
     <w:abstractNumId w:val="6"/>
+  </w:num>
+  <w:num w:numId="20">
+    <w:abstractNumId w:val="13"/>
   </w:num>
   <w:numIdMacAtCleanup w:val="8"/>
 </w:numbering>
@@ -27525,7 +30551,7 @@
 </file>
 
 <file path=customXml/itemProps1.xml><?xml version="1.0" encoding="utf-8"?>
-<ds:datastoreItem xmlns:ds="http://schemas.openxmlformats.org/officeDocument/2006/customXml" ds:itemID="{6CE599EE-31A9-40DF-BA32-226C153E56D7}">
+<ds:datastoreItem xmlns:ds="http://schemas.openxmlformats.org/officeDocument/2006/customXml" ds:itemID="{1EAE3E7C-D6EB-472A-8312-970C7D59B4DB}">
   <ds:schemaRefs>
     <ds:schemaRef ds:uri="http://schemas.openxmlformats.org/officeDocument/2006/bibliography"/>
   </ds:schemaRefs>

</xml_diff>